<commit_message>
+ partie pretraitement dans chap 3
</commit_message>
<xml_diff>
--- a/chap3/chap3.docx
+++ b/chap3/chap3.docx
@@ -597,16 +597,11 @@
         <w:t>L</w:t>
       </w:r>
       <w:r>
-        <w:t xml:space="preserve">es </w:t>
-      </w:r>
-      <w:proofErr w:type="spellStart"/>
-      <w:r>
-        <w:t>RB</w:t>
+        <w:t>es RB</w:t>
       </w:r>
       <w:r>
         <w:t>s</w:t>
       </w:r>
-      <w:proofErr w:type="spellEnd"/>
       <w:r>
         <w:t xml:space="preserve"> sont des </w:t>
       </w:r>
@@ -811,15 +806,7 @@
         <w:t>lle est</w:t>
       </w:r>
       <w:r>
-        <w:t xml:space="preserve"> </w:t>
-      </w:r>
-      <w:proofErr w:type="gramStart"/>
-      <w:r>
-        <w:t>basé</w:t>
-      </w:r>
-      <w:proofErr w:type="gramEnd"/>
-      <w:r>
-        <w:t xml:space="preserve"> sur la méthode </w:t>
+        <w:t xml:space="preserve"> basé sur la méthode </w:t>
       </w:r>
       <w:r>
         <w:t>d’analyse de composantes connexes CCA</w:t>
@@ -1399,15 +1386,7 @@
         <w:t>local</w:t>
       </w:r>
       <w:r>
-        <w:t xml:space="preserve"> de </w:t>
-      </w:r>
-      <w:proofErr w:type="spellStart"/>
-      <w:r>
-        <w:t>Sauvola</w:t>
-      </w:r>
-      <w:proofErr w:type="spellEnd"/>
-      <w:r>
-        <w:t>.</w:t>
+        <w:t xml:space="preserve"> de Sauvola.</w:t>
       </w:r>
     </w:p>
     <w:p>
@@ -1762,27 +1741,20 @@
         <w:t>locale</w:t>
       </w:r>
       <w:r>
-        <w:t xml:space="preserve"> de </w:t>
-      </w:r>
-      <w:proofErr w:type="spellStart"/>
-      <w:r>
-        <w:t>Sauvola</w:t>
-      </w:r>
-      <w:proofErr w:type="spellEnd"/>
+        <w:t xml:space="preserve"> de Sauvola</w:t>
+      </w:r>
       <w:r>
         <w:t>)</w:t>
       </w:r>
       <w:r>
         <w:t xml:space="preserve"> en utilisant le filtre </w:t>
       </w:r>
-      <w:proofErr w:type="spellStart"/>
       <w:r>
         <w:t>u</w:t>
       </w:r>
       <w:r>
         <w:t>nsharp</w:t>
       </w:r>
-      <w:proofErr w:type="spellEnd"/>
       <w:r>
         <w:t xml:space="preserve"> suivi par le seuillage de Otsu qui ont donnée de meilleurs </w:t>
       </w:r>
@@ -1847,16 +1819,86 @@
         <w:t xml:space="preserve"> à priori, en se basent sur l</w:t>
       </w:r>
       <w:r>
-        <w:t>a</w:t>
+        <w:t xml:space="preserve">e classifier </w:t>
+      </w:r>
+      <w:r>
+        <w:t>BN.</w:t>
       </w:r>
       <w:r>
         <w:t xml:space="preserve"> </w:t>
       </w:r>
       <w:r>
-        <w:t>C</w:t>
-      </w:r>
-      <w:r>
-        <w:t>BN.</w:t>
+        <w:rPr>
+          <w:color w:val="000000" w:themeColor="text1"/>
+        </w:rPr>
+        <w:t>A</w:t>
+      </w:r>
+      <w:r>
+        <w:rPr>
+          <w:color w:val="000000" w:themeColor="text1"/>
+        </w:rPr>
+        <w:t>près avoir effectué une segmentation en utilisant l’une des techniques, par exemple la projection verticale</w:t>
+      </w:r>
+      <w:r>
+        <w:rPr>
+          <w:color w:val="000000" w:themeColor="text1"/>
+        </w:rPr>
+        <w:t>,</w:t>
+      </w:r>
+      <w:r>
+        <w:rPr>
+          <w:color w:val="000000" w:themeColor="text1"/>
+        </w:rPr>
+        <w:t xml:space="preserve"> pour chaque segment on choisit un ensemble de descripteurs(factures)</w:t>
+      </w:r>
+      <w:r>
+        <w:rPr>
+          <w:color w:val="000000" w:themeColor="text1"/>
+        </w:rPr>
+        <w:t xml:space="preserve"> où</w:t>
+      </w:r>
+      <w:r>
+        <w:rPr>
+          <w:color w:val="000000" w:themeColor="text1"/>
+        </w:rPr>
+        <w:t xml:space="preserve"> le calcule est rapide</w:t>
+      </w:r>
+      <w:r>
+        <w:rPr>
+          <w:color w:val="000000" w:themeColor="text1"/>
+        </w:rPr>
+        <w:t xml:space="preserve">. Ces descripteurs vont être exploiter par le CBN pour prendre l’une </w:t>
+      </w:r>
+      <w:r>
+        <w:rPr>
+          <w:color w:val="000000" w:themeColor="text1"/>
+        </w:rPr>
+        <w:t>des décisions suivantes</w:t>
+      </w:r>
+      <w:r>
+        <w:rPr>
+          <w:color w:val="000000" w:themeColor="text1"/>
+        </w:rPr>
+        <w:t xml:space="preserve"> : i) le </w:t>
+      </w:r>
+      <w:r>
+        <w:rPr>
+          <w:color w:val="000000" w:themeColor="text1"/>
+        </w:rPr>
+        <w:lastRenderedPageBreak/>
+        <w:t xml:space="preserve">segment représente un caractère, ii) le segment représente un bruit, iii) </w:t>
+      </w:r>
+      <w:r>
+        <w:rPr>
+          <w:color w:val="000000" w:themeColor="text1"/>
+        </w:rPr>
+        <w:t>le segment contient plus d’un objet (par exemple un chevauchement de deux caractères), vi) aucune décision, du moins pour l’instant</w:t>
+      </w:r>
+      <w:r>
+        <w:rPr>
+          <w:color w:val="000000" w:themeColor="text1"/>
+        </w:rPr>
+        <w:t>.</w:t>
       </w:r>
     </w:p>
     <w:p>
@@ -1867,236 +1909,120 @@
         </w:rPr>
       </w:pPr>
       <w:r>
+        <w:t xml:space="preserve">La combinaison est faite sous forme de chaine de </w:t>
+      </w:r>
+      <w:r>
+        <w:t>responsabilité [</w:t>
+      </w:r>
+      <w:r>
+        <w:t>1]</w:t>
+      </w:r>
+      <w:r>
+        <w:t>, c’est-à-dire,</w:t>
+      </w:r>
+      <w:r>
         <w:rPr>
           <w:color w:val="000000" w:themeColor="text1"/>
         </w:rPr>
-        <w:t>A</w:t>
+        <w:t xml:space="preserve"> p</w:t>
       </w:r>
       <w:r>
         <w:rPr>
           <w:color w:val="000000" w:themeColor="text1"/>
         </w:rPr>
-        <w:t>près avoir effectué une segmentation en utilisant l’une des techniques, par exemple la projection verticale</w:t>
+        <w:t>our une méthode de segmentation</w:t>
       </w:r>
       <w:r>
         <w:rPr>
           <w:color w:val="000000" w:themeColor="text1"/>
         </w:rPr>
-        <w:t>,</w:t>
+        <w:t xml:space="preserve"> donnée la prise de la troisième décision pour un segment quelconque veut dire que cette méthode n’a pas pu séparer entre les objets présents dans ce segment, par conséquent il est à la responsabilité de la méthode suivante</w:t>
       </w:r>
       <w:r>
         <w:rPr>
           <w:color w:val="000000" w:themeColor="text1"/>
         </w:rPr>
-        <w:t xml:space="preserve"> pour chaque segment on choisit un ensemble de descripteurs(factures)</w:t>
-      </w:r>
-      <w:r>
-        <w:rPr>
-          <w:color w:val="000000" w:themeColor="text1"/>
-        </w:rPr>
-        <w:t xml:space="preserve"> où</w:t>
-      </w:r>
-      <w:r>
-        <w:rPr>
-          <w:color w:val="000000" w:themeColor="text1"/>
-        </w:rPr>
+        <w:t xml:space="preserve">, dont l’objectif final est de séparer est isoler tous et seulement les segments qui représentent un caractère et qui serons passés à l’étape de reconnaissance.     </w:t>
+      </w:r>
+    </w:p>
+    <w:p>
+      <w:pPr>
+        <w:pStyle w:val="monstyle"/>
+      </w:pPr>
+      <w:r>
+        <w:t>La dernière partie</w:t>
+      </w:r>
+      <w:r>
+        <w:t xml:space="preserve"> dans notre solution</w:t>
+      </w:r>
+      <w:r>
+        <w:t xml:space="preserve"> est l’étape de reconnaissance qui</w:t>
+      </w:r>
+      <w:r>
         <w:t xml:space="preserve"> </w:t>
       </w:r>
       <w:r>
-        <w:rPr>
-          <w:color w:val="000000" w:themeColor="text1"/>
-        </w:rPr>
+        <w:t xml:space="preserve">consiste à identifier le caractère présent dans chaque </w:t>
+      </w:r>
+      <w:r>
+        <w:t>segment</w:t>
+      </w:r>
+      <w:r>
+        <w:t xml:space="preserve"> afin de </w:t>
+      </w:r>
+      <w:r>
+        <w:t>reconnaitre la plaque entière.</w:t>
+      </w:r>
+      <w:r>
+        <w:t xml:space="preserve"> </w:t>
+      </w:r>
+      <w:r>
+        <w:t xml:space="preserve">A ce niveau la précision du classifieur est prioritaire ainsi que sa rapidité, pour cette raison nous avons choisi de travailler avec </w:t>
+      </w:r>
+      <w:r>
+        <w:t>la méthode SVM</w:t>
+      </w:r>
+      <w:r>
+        <w:t>.</w:t>
+      </w:r>
+    </w:p>
+    <w:p>
+      <w:pPr>
+        <w:spacing w:after="160" w:line="259" w:lineRule="auto"/>
+      </w:pPr>
+      <w:r>
+        <w:br w:type="page"/>
+      </w:r>
+    </w:p>
+    <w:p>
+      <w:pPr>
+        <w:pStyle w:val="Heading3"/>
+      </w:pPr>
+      <w:bookmarkStart w:id="23" w:name="_Toc511828879"/>
+      <w:r>
         <w:lastRenderedPageBreak/>
-        <w:t>le calcule est rapide</w:t>
-      </w:r>
-      <w:r>
-        <w:rPr>
-          <w:color w:val="000000" w:themeColor="text1"/>
-        </w:rPr>
-        <w:t xml:space="preserve">. Ces descripteurs vont être exploiter par le CBN pour prendre l’une </w:t>
-      </w:r>
-      <w:r>
-        <w:rPr>
-          <w:color w:val="000000" w:themeColor="text1"/>
-        </w:rPr>
-        <w:t>des décisions suivantes</w:t>
-      </w:r>
-      <w:r>
-        <w:rPr>
-          <w:color w:val="000000" w:themeColor="text1"/>
-        </w:rPr>
-        <w:t xml:space="preserve"> : i) le segment représente un caractère, ii) le segment représente un bruit, iii) </w:t>
-      </w:r>
-      <w:r>
-        <w:rPr>
-          <w:color w:val="000000" w:themeColor="text1"/>
-        </w:rPr>
-        <w:t>le segment contient plus d’un objet (par exemple un chevauchement de deux caractères), vi) aucune décision, du moins pour l’instant</w:t>
-      </w:r>
-      <w:r>
-        <w:rPr>
-          <w:color w:val="000000" w:themeColor="text1"/>
-        </w:rPr>
-        <w:t>.</w:t>
-      </w:r>
+        <w:t>Diagramme de la solution</w:t>
+      </w:r>
+      <w:bookmarkEnd w:id="23"/>
     </w:p>
     <w:p>
       <w:pPr>
         <w:pStyle w:val="monstyle"/>
-        <w:rPr>
-          <w:color w:val="000000" w:themeColor="text1"/>
-        </w:rPr>
-      </w:pPr>
-      <w:r>
-        <w:t xml:space="preserve">La combinaison est faite sous forme de chaine de </w:t>
-      </w:r>
-      <w:r>
-        <w:t>responsabilité [</w:t>
-      </w:r>
-      <w:r>
-        <w:t>1]</w:t>
-      </w:r>
-      <w:r>
-        <w:t>, c’est-à-dire,</w:t>
-      </w:r>
-      <w:r>
-        <w:rPr>
-          <w:color w:val="000000" w:themeColor="text1"/>
-        </w:rPr>
-        <w:t xml:space="preserve"> p</w:t>
-      </w:r>
-      <w:r>
-        <w:rPr>
-          <w:color w:val="000000" w:themeColor="text1"/>
-        </w:rPr>
-        <w:t>our une méthode de segmentation</w:t>
-      </w:r>
-      <w:r>
-        <w:rPr>
-          <w:color w:val="000000" w:themeColor="text1"/>
-        </w:rPr>
-        <w:t xml:space="preserve"> donnée la prise de la troisième décision pour un segment quelconque veut dire que cette méthode n’a pas pu séparer entre les objets présents dans ce segment, par conséquent il est à la responsabilité de la méthode suivante</w:t>
-      </w:r>
-      <w:r>
-        <w:rPr>
-          <w:color w:val="000000" w:themeColor="text1"/>
-        </w:rPr>
-        <w:t xml:space="preserve">, dont l’objectif final est de séparer est isoler tous et seulement les segments qui représentent un caractère et qui serons passés à l’étape de reconnaissance.     </w:t>
-      </w:r>
-    </w:p>
-    <w:p>
-      <w:pPr>
-        <w:pStyle w:val="monstyle"/>
-      </w:pPr>
-      <w:r>
-        <w:t>La dernière partie</w:t>
-      </w:r>
-      <w:r>
-        <w:t xml:space="preserve"> dans notre solution</w:t>
-      </w:r>
-      <w:r>
-        <w:t xml:space="preserve"> est l’étape de reconnaissance qui</w:t>
-      </w:r>
-      <w:r>
-        <w:t xml:space="preserve"> </w:t>
-      </w:r>
-      <w:r>
-        <w:t xml:space="preserve">consiste à identifier le caractère présent dans chaque </w:t>
-      </w:r>
-      <w:r>
-        <w:t>segment</w:t>
-      </w:r>
-      <w:r>
-        <w:t xml:space="preserve"> afin de </w:t>
-      </w:r>
-      <w:r>
-        <w:t>reconnaitre la plaque entière.</w:t>
-      </w:r>
-      <w:r>
-        <w:t xml:space="preserve"> </w:t>
-      </w:r>
-      <w:r>
-        <w:t xml:space="preserve">A ce niveau la précision du classifieur est prioritaire ainsi que sa rapidité, pour cette raison nous avons choisi de travailler avec </w:t>
-      </w:r>
-      <w:r>
-        <w:t>la méthode SVM</w:t>
-      </w:r>
-      <w:r>
-        <w:t>.</w:t>
-      </w:r>
-    </w:p>
-    <w:p>
-      <w:pPr>
-        <w:pStyle w:val="Heading3"/>
-      </w:pPr>
-      <w:bookmarkStart w:id="23" w:name="_Toc511828879"/>
-      <w:r>
-        <w:t>Diagramme de la solution</w:t>
-      </w:r>
-      <w:bookmarkEnd w:id="23"/>
-    </w:p>
-    <w:p>
-      <w:pPr>
-        <w:pStyle w:val="monstyle"/>
-      </w:pPr>
-      <w:r>
-        <w:t xml:space="preserve">  </w:t>
-      </w:r>
-      <w:r>
-        <w:t>Le figure III.2 montre l</w:t>
-      </w:r>
-      <w:r>
-        <w:t xml:space="preserve">e diagramme </w:t>
-      </w:r>
-      <w:r>
-        <w:t>d</w:t>
-      </w:r>
-      <w:r>
-        <w:t>e notre</w:t>
-      </w:r>
-      <w:r>
-        <w:t xml:space="preserve"> solution qui </w:t>
-      </w:r>
-      <w:r>
-        <w:t xml:space="preserve">peut être </w:t>
-      </w:r>
-      <w:r>
-        <w:t>considérée</w:t>
-      </w:r>
-      <w:r>
-        <w:t xml:space="preserve"> comme étant une amélioration</w:t>
-      </w:r>
-      <w:r>
-        <w:t xml:space="preserve"> de la solution proposée dans le PFE 2014-2015 au sein de l’EMP voir la figure III.1</w:t>
-      </w:r>
-      <w:r>
-        <w:t>.</w:t>
-      </w:r>
-    </w:p>
-    <w:p>
-      <w:pPr>
-        <w:ind w:left="708" w:firstLine="708"/>
-        <w:rPr>
-          <w:rFonts w:cstheme="majorBidi"/>
+      </w:pPr>
+      <w:r>
+        <w:rPr>
           <w:noProof/>
-          <w:szCs w:val="24"/>
-        </w:rPr>
-      </w:pPr>
-      <w:r>
-        <w:rPr>
-          <w:noProof/>
-        </w:rPr>
-        <w:lastRenderedPageBreak/>
+        </w:rPr>
         <mc:AlternateContent>
           <mc:Choice Requires="wps">
             <w:drawing>
-              <wp:anchor distT="45720" distB="45720" distL="114300" distR="114300" simplePos="0" relativeHeight="251665408" behindDoc="0" locked="0" layoutInCell="1" allowOverlap="1" wp14:anchorId="653765C9" wp14:editId="1F5BA90C">
+              <wp:anchor distT="45720" distB="45720" distL="114300" distR="114300" simplePos="0" relativeHeight="251665408" behindDoc="0" locked="0" layoutInCell="1" allowOverlap="1" wp14:anchorId="653765C9" wp14:editId="685F7052">
                 <wp:simplePos x="0" y="0"/>
                 <wp:positionH relativeFrom="margin">
                   <wp:align>right</wp:align>
                 </wp:positionH>
                 <wp:positionV relativeFrom="paragraph">
-                  <wp:posOffset>441960</wp:posOffset>
+                  <wp:posOffset>824230</wp:posOffset>
                 </wp:positionV>
                 <wp:extent cx="5759450" cy="5473700"/>
                 <wp:effectExtent l="0" t="0" r="12700" b="12700"/>
@@ -2199,7 +2125,7 @@
           </mc:Choice>
           <mc:Fallback>
             <w:pict>
-              <v:shape w14:anchorId="653765C9" id="_x0000_s1027" type="#_x0000_t202" style="position:absolute;left:0;text-align:left;margin-left:402.3pt;margin-top:34.8pt;width:453.5pt;height:431pt;z-index:251665408;visibility:visible;mso-wrap-style:square;mso-width-percent:0;mso-height-percent:0;mso-wrap-distance-left:9pt;mso-wrap-distance-top:3.6pt;mso-wrap-distance-right:9pt;mso-wrap-distance-bottom:3.6pt;mso-position-horizontal:right;mso-position-horizontal-relative:margin;mso-position-vertical:absolute;mso-position-vertical-relative:text;mso-width-percent:0;mso-height-percent:0;mso-width-relative:margin;mso-height-relative:margin;v-text-anchor:top" o:gfxdata="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" strokecolor="black [3213]" strokeweight=".25pt">
+              <v:shape w14:anchorId="653765C9" id="_x0000_s1027" type="#_x0000_t202" style="position:absolute;left:0;text-align:left;margin-left:402.3pt;margin-top:64.9pt;width:453.5pt;height:431pt;z-index:251665408;visibility:visible;mso-wrap-style:square;mso-width-percent:0;mso-height-percent:0;mso-wrap-distance-left:9pt;mso-wrap-distance-top:3.6pt;mso-wrap-distance-right:9pt;mso-wrap-distance-bottom:3.6pt;mso-position-horizontal:right;mso-position-horizontal-relative:margin;mso-position-vertical:absolute;mso-position-vertical-relative:text;mso-width-percent:0;mso-height-percent:0;mso-width-relative:margin;mso-height-relative:margin;v-text-anchor:top" o:gfxdata="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" strokecolor="black [3213]" strokeweight=".25pt">
                 <v:textbox>
                   <w:txbxContent>
                     <w:p>
@@ -2257,6 +2183,49 @@
           </mc:Fallback>
         </mc:AlternateContent>
       </w:r>
+      <w:r>
+        <w:t xml:space="preserve">  </w:t>
+      </w:r>
+      <w:r>
+        <w:t>Le figure III.2 montre l</w:t>
+      </w:r>
+      <w:r>
+        <w:t xml:space="preserve">e diagramme </w:t>
+      </w:r>
+      <w:r>
+        <w:t>d</w:t>
+      </w:r>
+      <w:r>
+        <w:t>e notre</w:t>
+      </w:r>
+      <w:r>
+        <w:t xml:space="preserve"> solution qui </w:t>
+      </w:r>
+      <w:r>
+        <w:t xml:space="preserve">peut être </w:t>
+      </w:r>
+      <w:r>
+        <w:t>considérée</w:t>
+      </w:r>
+      <w:r>
+        <w:t xml:space="preserve"> comme étant une amélioration</w:t>
+      </w:r>
+      <w:r>
+        <w:t xml:space="preserve"> de la solution proposée dans le PFE 2014-2015 au sein de l’EMP voir la figure III.1</w:t>
+      </w:r>
+      <w:r>
+        <w:t>.</w:t>
+      </w:r>
+    </w:p>
+    <w:p>
+      <w:pPr>
+        <w:ind w:left="708" w:firstLine="708"/>
+        <w:rPr>
+          <w:rFonts w:cstheme="majorBidi"/>
+          <w:noProof/>
+          <w:szCs w:val="24"/>
+        </w:rPr>
+      </w:pPr>
     </w:p>
     <w:p>
       <w:pPr>
@@ -2367,17 +2336,2149 @@
       <w:bookmarkStart w:id="24" w:name="_Toc511828880"/>
     </w:p>
     <w:p>
-      <w:r>
-        <w:rPr>
-          <w:rFonts w:cstheme="majorBidi"/>
+      <w:pPr>
+        <w:pStyle w:val="monstyle"/>
+      </w:pPr>
+      <w:r>
+        <w:t xml:space="preserve">Dans </w:t>
+      </w:r>
+      <w:bookmarkEnd w:id="24"/>
+      <w:r>
+        <w:t>les sections suivantes nous expliquerons en détailles les composantes notre solution que sont montrer dans le diagramme ci-dessus, voir la figure III.2.</w:t>
+      </w:r>
+    </w:p>
+    <w:p>
+      <w:pPr>
+        <w:pStyle w:val="Heading3"/>
+      </w:pPr>
+      <w:r>
+        <w:t>Prétraitement</w:t>
+      </w:r>
+    </w:p>
+    <w:p>
+      <w:pPr>
+        <w:pStyle w:val="monstyle"/>
+      </w:pPr>
+      <w:r>
+        <w:t>Les plaques d’immatriculation dans une scène de circulation routière peuvent être inclinées, partiellement cachées, proches ou lointaines</w:t>
+      </w:r>
+      <w:r>
+        <w:t>, éclairées ou ombrées, tachée</w:t>
+      </w:r>
+      <w:r>
+        <w:t>s</w:t>
+      </w:r>
+      <w:r>
+        <w:t xml:space="preserve"> et bien </w:t>
+      </w:r>
+      <w:r>
+        <w:lastRenderedPageBreak/>
+        <w:t xml:space="preserve">d’autres. </w:t>
+      </w:r>
+      <w:r>
+        <w:t>La normalisation de</w:t>
+      </w:r>
+      <w:r>
+        <w:t xml:space="preserve"> tous ces facteurs est nécessaire</w:t>
+      </w:r>
+      <w:r>
+        <w:t xml:space="preserve"> </w:t>
+      </w:r>
+      <w:r>
+        <w:t xml:space="preserve">pour </w:t>
+      </w:r>
+      <w:r>
+        <w:t>faciliter le processus de segmentation d’une part et pour améliorer son ces résultats d’une autre part.</w:t>
+      </w:r>
+    </w:p>
+    <w:p>
+      <w:pPr>
+        <w:pStyle w:val="monstyle"/>
+        <w:rPr>
+          <w:rFonts w:hint="cs"/>
+          <w:rtl/>
+          <w:lang w:bidi="ar-DZ"/>
+        </w:rPr>
+      </w:pPr>
+      <w:r>
+        <w:rPr>
+          <w:lang w:bidi="ar-DZ"/>
+        </w:rPr>
+        <w:t xml:space="preserve">Nous informons que dans notre projet et dans </w:t>
+      </w:r>
+      <w:r>
+        <w:rPr>
+          <w:lang w:bidi="ar-DZ"/>
+        </w:rPr>
+        <w:t>toutes les sections</w:t>
+      </w:r>
+      <w:r>
+        <w:rPr>
+          <w:lang w:bidi="ar-DZ"/>
+        </w:rPr>
+        <w:t xml:space="preserve"> qui suivent, nous travaillerons avec les couleurs nivea</w:t>
+      </w:r>
+      <w:r>
+        <w:rPr>
+          <w:lang w:bidi="ar-DZ"/>
+        </w:rPr>
+        <w:t>u de gris (256 couleur), par conséquent toute image capturée sera transformée vers une image de ce type.</w:t>
+      </w:r>
+    </w:p>
+    <w:p>
+      <w:pPr>
+        <w:pStyle w:val="Heading4"/>
+      </w:pPr>
+      <w:r>
+        <w:t>Correction de l’inclinaison</w:t>
+      </w:r>
+      <w:bookmarkStart w:id="25" w:name="_GoBack"/>
+      <w:bookmarkEnd w:id="25"/>
+    </w:p>
+    <w:p>
+      <w:pPr>
+        <w:pStyle w:val="monstyle"/>
+      </w:pPr>
+      <w:r>
+        <w:t xml:space="preserve">La plaque obtenue à la sortie de la localisation est </w:t>
+      </w:r>
+      <w:r>
+        <w:t>très souvent</w:t>
+      </w:r>
+      <w:r>
+        <w:t xml:space="preserve"> inclinée par rapport à l’horizontale, </w:t>
+      </w:r>
+      <w:r>
+        <w:t xml:space="preserve">cette inclinaison est dû aux diverses raisons à savoir : i) </w:t>
+      </w:r>
+      <w:r>
+        <w:t xml:space="preserve">la position de la </w:t>
+      </w:r>
+      <w:r>
+        <w:t>caméra</w:t>
+      </w:r>
+      <w:r>
+        <w:t xml:space="preserve"> par rapport au véhicule</w:t>
+      </w:r>
+      <w:r>
+        <w:t xml:space="preserve"> </w:t>
+      </w:r>
+      <w:r>
+        <w:t>au moment de la capture</w:t>
+      </w:r>
+      <w:r>
+        <w:t>, ii)</w:t>
+      </w:r>
+      <w:r>
+        <w:t xml:space="preserve"> erreurs dans le processus de la localisation.</w:t>
+      </w:r>
+    </w:p>
+    <w:p>
+      <w:pPr>
+        <w:pStyle w:val="monstyle"/>
+      </w:pPr>
+      <w:r>
+        <w:t xml:space="preserve"> </w:t>
+      </w:r>
+      <w:r>
+        <w:t>La</w:t>
+      </w:r>
+      <w:r>
+        <w:t xml:space="preserve"> segmentation doit être non sensible à l’inclinaison ou à l‘échelle de la plaque localisée. Par conséquent, une normalisation géométrique </w:t>
+      </w:r>
+      <w:r>
+        <w:t>est nécessaire</w:t>
+      </w:r>
+      <w:r>
+        <w:t xml:space="preserve"> pour </w:t>
+      </w:r>
+      <w:r>
+        <w:t>avoir une plaque horizontale</w:t>
+      </w:r>
+      <w:r>
+        <w:t xml:space="preserve">, </w:t>
+      </w:r>
+      <w:r>
+        <w:t>de dimensions normalisées</w:t>
+      </w:r>
+      <w:r>
+        <w:t xml:space="preserve"> et similaire</w:t>
+      </w:r>
+      <w:r>
+        <w:t>.</w:t>
+      </w:r>
+      <w:r>
+        <w:t xml:space="preserve"> Une solution efficace </w:t>
+      </w:r>
+      <w:r>
+        <w:t>à</w:t>
+      </w:r>
+      <w:r>
+        <w:t xml:space="preserve"> ce problème consiste à appliquer une transformation géométrique</w:t>
+      </w:r>
+      <w:r>
+        <w:t xml:space="preserve"> appelée </w:t>
+      </w:r>
+      <w:r>
+        <w:t>« </w:t>
+      </w:r>
+      <w:r>
+        <w:t>transformation af</w:t>
+      </w:r>
+      <w:r>
+        <w:t>f</w:t>
+      </w:r>
+      <w:r>
+        <w:t>in</w:t>
+      </w:r>
+      <w:r>
+        <w:t>e », </w:t>
+      </w:r>
+      <w:r>
+        <w:rPr>
+          <w:color w:val="FF0000"/>
+        </w:rPr>
+        <w:t xml:space="preserve">voir la $ I.***. </w:t>
+      </w:r>
+      <w:r>
+        <w:t xml:space="preserve">Dans notre cas cette transformation sera </w:t>
+      </w:r>
+      <w:r>
+        <w:t xml:space="preserve">composée </w:t>
+      </w:r>
+      <w:r>
+        <w:t>de deux transformations élémentaires</w:t>
+      </w:r>
+      <w:r>
+        <w:t xml:space="preserve"> : une rotation pour rendre la plaque horizontale, suivi par une mise à l’échelle afin de normaliser les dimensions</w:t>
+      </w:r>
+      <w:r>
+        <w:t xml:space="preserve"> </w:t>
+      </w:r>
+      <w:r>
+        <w:t>(largeur et hauteur)</w:t>
+      </w:r>
+      <w:r>
+        <w:t>, voir la figure III.3</w:t>
+      </w:r>
+      <w:r>
+        <w:t>.</w:t>
+      </w:r>
+    </w:p>
+    <w:p>
+      <w:pPr>
+        <w:pStyle w:val="monstyle"/>
+      </w:pPr>
+      <w:r>
+        <w:rPr>
           <w:noProof/>
-          <w:szCs w:val="24"/>
-        </w:rPr>
-        <w:t xml:space="preserve">Dans </w:t>
-      </w:r>
-      <w:bookmarkEnd w:id="24"/>
-      <w:r>
-        <w:t>les sections suivantes nous expliquerons en détailles les composantes notre solution que sont montrer dans le diagramme ci-dessus, voir la figure III.2.</w:t>
+        </w:rPr>
+        <mc:AlternateContent>
+          <mc:Choice Requires="wps">
+            <w:drawing>
+              <wp:anchor distT="45720" distB="45720" distL="114300" distR="114300" simplePos="0" relativeHeight="251667456" behindDoc="0" locked="0" layoutInCell="1" allowOverlap="1" wp14:anchorId="656D28F2" wp14:editId="526C3817">
+                <wp:simplePos x="0" y="0"/>
+                <wp:positionH relativeFrom="page">
+                  <wp:posOffset>2367280</wp:posOffset>
+                </wp:positionH>
+                <wp:positionV relativeFrom="paragraph">
+                  <wp:posOffset>5080</wp:posOffset>
+                </wp:positionV>
+                <wp:extent cx="2585720" cy="2413000"/>
+                <wp:effectExtent l="0" t="0" r="24130" b="25400"/>
+                <wp:wrapSquare wrapText="bothSides"/>
+                <wp:docPr id="15" name="Text Box 2"/>
+                <wp:cNvGraphicFramePr>
+                  <a:graphicFrameLocks xmlns:a="http://schemas.openxmlformats.org/drawingml/2006/main"/>
+                </wp:cNvGraphicFramePr>
+                <a:graphic xmlns:a="http://schemas.openxmlformats.org/drawingml/2006/main">
+                  <a:graphicData uri="http://schemas.microsoft.com/office/word/2010/wordprocessingShape">
+                    <wps:wsp>
+                      <wps:cNvSpPr txBox="1">
+                        <a:spLocks noChangeArrowheads="1"/>
+                      </wps:cNvSpPr>
+                      <wps:spPr bwMode="auto">
+                        <a:xfrm>
+                          <a:off x="0" y="0"/>
+                          <a:ext cx="2585720" cy="2413000"/>
+                        </a:xfrm>
+                        <a:prstGeom prst="rect">
+                          <a:avLst/>
+                        </a:prstGeom>
+                        <a:solidFill>
+                          <a:srgbClr val="FFFFFF"/>
+                        </a:solidFill>
+                        <a:ln w="3175">
+                          <a:solidFill>
+                            <a:srgbClr val="000000"/>
+                          </a:solidFill>
+                          <a:miter lim="800000"/>
+                          <a:headEnd/>
+                          <a:tailEnd/>
+                        </a:ln>
+                      </wps:spPr>
+                      <wps:txbx>
+                        <w:txbxContent>
+                          <w:p>
+                            <w:pPr>
+                              <w:rPr>
+                                <w:lang w:val="en-US"/>
+                              </w:rPr>
+                            </w:pPr>
+                            <w:r>
+                              <w:rPr>
+                                <w:noProof/>
+                              </w:rPr>
+                              <w:drawing>
+                                <wp:inline distT="0" distB="0" distL="0" distR="0" wp14:anchorId="72ABAEEA" wp14:editId="0B16722A">
+                                  <wp:extent cx="2494280" cy="2386783"/>
+                                  <wp:effectExtent l="0" t="0" r="1270" b="0"/>
+                                  <wp:docPr id="18" name="Picture 18"/>
+                                  <wp:cNvGraphicFramePr>
+                                    <a:graphicFrameLocks xmlns:a="http://schemas.openxmlformats.org/drawingml/2006/main" noChangeAspect="1"/>
+                                  </wp:cNvGraphicFramePr>
+                                  <a:graphic xmlns:a="http://schemas.openxmlformats.org/drawingml/2006/main">
+                                    <a:graphicData uri="http://schemas.openxmlformats.org/drawingml/2006/picture">
+                                      <pic:pic xmlns:pic="http://schemas.openxmlformats.org/drawingml/2006/picture">
+                                        <pic:nvPicPr>
+                                          <pic:cNvPr id="1" name=""/>
+                                          <pic:cNvPicPr/>
+                                        </pic:nvPicPr>
+                                        <pic:blipFill>
+                                          <a:blip r:embed="rId10"/>
+                                          <a:stretch>
+                                            <a:fillRect/>
+                                          </a:stretch>
+                                        </pic:blipFill>
+                                        <pic:spPr>
+                                          <a:xfrm>
+                                            <a:off x="0" y="0"/>
+                                            <a:ext cx="2515475" cy="2407065"/>
+                                          </a:xfrm>
+                                          <a:prstGeom prst="rect">
+                                            <a:avLst/>
+                                          </a:prstGeom>
+                                        </pic:spPr>
+                                      </pic:pic>
+                                    </a:graphicData>
+                                  </a:graphic>
+                                </wp:inline>
+                              </w:drawing>
+                            </w:r>
+                          </w:p>
+                          <w:p>
+                            <w:pPr>
+                              <w:rPr>
+                                <w:lang w:val="en-US"/>
+                              </w:rPr>
+                            </w:pPr>
+                          </w:p>
+                        </w:txbxContent>
+                      </wps:txbx>
+                      <wps:bodyPr rot="0" vert="horz" wrap="square" lIns="91440" tIns="45720" rIns="91440" bIns="45720" anchor="t" anchorCtr="0">
+                        <a:noAutofit/>
+                      </wps:bodyPr>
+                    </wps:wsp>
+                  </a:graphicData>
+                </a:graphic>
+                <wp14:sizeRelH relativeFrom="margin">
+                  <wp14:pctWidth>0</wp14:pctWidth>
+                </wp14:sizeRelH>
+                <wp14:sizeRelV relativeFrom="margin">
+                  <wp14:pctHeight>0</wp14:pctHeight>
+                </wp14:sizeRelV>
+              </wp:anchor>
+            </w:drawing>
+          </mc:Choice>
+          <mc:Fallback>
+            <w:pict>
+              <v:shape w14:anchorId="656D28F2" id="_x0000_s1028" type="#_x0000_t202" style="position:absolute;left:0;text-align:left;margin-left:186.4pt;margin-top:.4pt;width:203.6pt;height:190pt;z-index:251667456;visibility:visible;mso-wrap-style:square;mso-width-percent:0;mso-height-percent:0;mso-wrap-distance-left:9pt;mso-wrap-distance-top:3.6pt;mso-wrap-distance-right:9pt;mso-wrap-distance-bottom:3.6pt;mso-position-horizontal:absolute;mso-position-horizontal-relative:page;mso-position-vertical:absolute;mso-position-vertical-relative:text;mso-width-percent:0;mso-height-percent:0;mso-width-relative:margin;mso-height-relative:margin;v-text-anchor:top" o:gfxdata="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" strokeweight=".25pt">
+                <v:textbox>
+                  <w:txbxContent>
+                    <w:p>
+                      <w:pPr>
+                        <w:rPr>
+                          <w:lang w:val="en-US"/>
+                        </w:rPr>
+                      </w:pPr>
+                      <w:r>
+                        <w:rPr>
+                          <w:noProof/>
+                        </w:rPr>
+                        <w:drawing>
+                          <wp:inline distT="0" distB="0" distL="0" distR="0" wp14:anchorId="72ABAEEA" wp14:editId="0B16722A">
+                            <wp:extent cx="2494280" cy="2386783"/>
+                            <wp:effectExtent l="0" t="0" r="1270" b="0"/>
+                            <wp:docPr id="18" name="Picture 18"/>
+                            <wp:cNvGraphicFramePr>
+                              <a:graphicFrameLocks xmlns:a="http://schemas.openxmlformats.org/drawingml/2006/main" noChangeAspect="1"/>
+                            </wp:cNvGraphicFramePr>
+                            <a:graphic xmlns:a="http://schemas.openxmlformats.org/drawingml/2006/main">
+                              <a:graphicData uri="http://schemas.openxmlformats.org/drawingml/2006/picture">
+                                <pic:pic xmlns:pic="http://schemas.openxmlformats.org/drawingml/2006/picture">
+                                  <pic:nvPicPr>
+                                    <pic:cNvPr id="1" name=""/>
+                                    <pic:cNvPicPr/>
+                                  </pic:nvPicPr>
+                                  <pic:blipFill>
+                                    <a:blip r:embed="rId10"/>
+                                    <a:stretch>
+                                      <a:fillRect/>
+                                    </a:stretch>
+                                  </pic:blipFill>
+                                  <pic:spPr>
+                                    <a:xfrm>
+                                      <a:off x="0" y="0"/>
+                                      <a:ext cx="2515475" cy="2407065"/>
+                                    </a:xfrm>
+                                    <a:prstGeom prst="rect">
+                                      <a:avLst/>
+                                    </a:prstGeom>
+                                  </pic:spPr>
+                                </pic:pic>
+                              </a:graphicData>
+                            </a:graphic>
+                          </wp:inline>
+                        </w:drawing>
+                      </w:r>
+                    </w:p>
+                    <w:p>
+                      <w:pPr>
+                        <w:rPr>
+                          <w:lang w:val="en-US"/>
+                        </w:rPr>
+                      </w:pPr>
+                    </w:p>
+                  </w:txbxContent>
+                </v:textbox>
+                <w10:wrap type="square" anchorx="page"/>
+              </v:shape>
+            </w:pict>
+          </mc:Fallback>
+        </mc:AlternateContent>
+      </w:r>
+    </w:p>
+    <w:p>
+      <w:pPr>
+        <w:pStyle w:val="monstyle"/>
+      </w:pPr>
+    </w:p>
+    <w:p>
+      <w:pPr>
+        <w:pStyle w:val="monstyle"/>
+      </w:pPr>
+    </w:p>
+    <w:p>
+      <w:pPr>
+        <w:pStyle w:val="monstyle"/>
+      </w:pPr>
+    </w:p>
+    <w:p>
+      <w:pPr>
+        <w:pStyle w:val="monstyle"/>
+      </w:pPr>
+    </w:p>
+    <w:p>
+      <w:pPr>
+        <w:pStyle w:val="monstyle"/>
+      </w:pPr>
+    </w:p>
+    <w:p>
+      <w:pPr>
+        <w:pStyle w:val="monstyle"/>
+      </w:pPr>
+    </w:p>
+    <w:p>
+      <w:pPr>
+        <w:pStyle w:val="monstyle"/>
+      </w:pPr>
+      <w:r>
+        <w:rPr>
+          <w:noProof/>
+        </w:rPr>
+        <mc:AlternateContent>
+          <mc:Choice Requires="wps">
+            <w:drawing>
+              <wp:anchor distT="45720" distB="45720" distL="114300" distR="114300" simplePos="0" relativeHeight="251669504" behindDoc="0" locked="0" layoutInCell="1" allowOverlap="1" wp14:anchorId="0F0B6852" wp14:editId="03DCEDAE">
+                <wp:simplePos x="0" y="0"/>
+                <wp:positionH relativeFrom="page">
+                  <wp:posOffset>2387600</wp:posOffset>
+                </wp:positionH>
+                <wp:positionV relativeFrom="paragraph">
+                  <wp:posOffset>74930</wp:posOffset>
+                </wp:positionV>
+                <wp:extent cx="2575560" cy="508000"/>
+                <wp:effectExtent l="0" t="0" r="0" b="6350"/>
+                <wp:wrapSquare wrapText="bothSides"/>
+                <wp:docPr id="17" name="Text Box 2"/>
+                <wp:cNvGraphicFramePr>
+                  <a:graphicFrameLocks xmlns:a="http://schemas.openxmlformats.org/drawingml/2006/main"/>
+                </wp:cNvGraphicFramePr>
+                <a:graphic xmlns:a="http://schemas.openxmlformats.org/drawingml/2006/main">
+                  <a:graphicData uri="http://schemas.microsoft.com/office/word/2010/wordprocessingShape">
+                    <wps:wsp>
+                      <wps:cNvSpPr txBox="1">
+                        <a:spLocks noChangeArrowheads="1"/>
+                      </wps:cNvSpPr>
+                      <wps:spPr bwMode="auto">
+                        <a:xfrm>
+                          <a:off x="0" y="0"/>
+                          <a:ext cx="2575560" cy="508000"/>
+                        </a:xfrm>
+                        <a:prstGeom prst="rect">
+                          <a:avLst/>
+                        </a:prstGeom>
+                        <a:solidFill>
+                          <a:srgbClr val="FFFFFF"/>
+                        </a:solidFill>
+                        <a:ln w="9525">
+                          <a:noFill/>
+                          <a:miter lim="800000"/>
+                          <a:headEnd/>
+                          <a:tailEnd/>
+                        </a:ln>
+                      </wps:spPr>
+                      <wps:txbx>
+                        <w:txbxContent>
+                          <w:p>
+                            <w:r>
+                              <w:rPr>
+                                <w:color w:val="000000"/>
+                              </w:rPr>
+                              <w:t>Figure I</w:t>
+                            </w:r>
+                            <w:r>
+                              <w:rPr>
+                                <w:color w:val="000000"/>
+                              </w:rPr>
+                              <w:t>II</w:t>
+                            </w:r>
+                            <w:r>
+                              <w:rPr>
+                                <w:color w:val="000000"/>
+                              </w:rPr>
+                              <w:t>.3 Exemples de correction d’inclinaison avec la transformation affine.</w:t>
+                            </w:r>
+                          </w:p>
+                        </w:txbxContent>
+                      </wps:txbx>
+                      <wps:bodyPr rot="0" vert="horz" wrap="square" lIns="91440" tIns="45720" rIns="91440" bIns="45720" anchor="t" anchorCtr="0">
+                        <a:noAutofit/>
+                      </wps:bodyPr>
+                    </wps:wsp>
+                  </a:graphicData>
+                </a:graphic>
+                <wp14:sizeRelH relativeFrom="margin">
+                  <wp14:pctWidth>0</wp14:pctWidth>
+                </wp14:sizeRelH>
+                <wp14:sizeRelV relativeFrom="margin">
+                  <wp14:pctHeight>0</wp14:pctHeight>
+                </wp14:sizeRelV>
+              </wp:anchor>
+            </w:drawing>
+          </mc:Choice>
+          <mc:Fallback>
+            <w:pict>
+              <v:shape w14:anchorId="0F0B6852" id="_x0000_s1029" type="#_x0000_t202" style="position:absolute;left:0;text-align:left;margin-left:188pt;margin-top:5.9pt;width:202.8pt;height:40pt;z-index:251669504;visibility:visible;mso-wrap-style:square;mso-width-percent:0;mso-height-percent:0;mso-wrap-distance-left:9pt;mso-wrap-distance-top:3.6pt;mso-wrap-distance-right:9pt;mso-wrap-distance-bottom:3.6pt;mso-position-horizontal:absolute;mso-position-horizontal-relative:page;mso-position-vertical:absolute;mso-position-vertical-relative:text;mso-width-percent:0;mso-height-percent:0;mso-width-relative:margin;mso-height-relative:margin;v-text-anchor:top" o:gfxdata="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" stroked="f">
+                <v:textbox>
+                  <w:txbxContent>
+                    <w:p>
+                      <w:r>
+                        <w:rPr>
+                          <w:color w:val="000000"/>
+                        </w:rPr>
+                        <w:t>Figure I</w:t>
+                      </w:r>
+                      <w:r>
+                        <w:rPr>
+                          <w:color w:val="000000"/>
+                        </w:rPr>
+                        <w:t>II</w:t>
+                      </w:r>
+                      <w:r>
+                        <w:rPr>
+                          <w:color w:val="000000"/>
+                        </w:rPr>
+                        <w:t>.3 Exemples de correction d’inclinaison avec la transformation affine.</w:t>
+                      </w:r>
+                    </w:p>
+                  </w:txbxContent>
+                </v:textbox>
+                <w10:wrap type="square" anchorx="page"/>
+              </v:shape>
+            </w:pict>
+          </mc:Fallback>
+        </mc:AlternateContent>
+      </w:r>
+    </w:p>
+    <w:p>
+      <w:pPr>
+        <w:pStyle w:val="monstyle"/>
+      </w:pPr>
+    </w:p>
+    <w:p>
+      <w:pPr>
+        <w:pStyle w:val="Heading4"/>
+      </w:pPr>
+      <w:r>
+        <w:t xml:space="preserve">Binarisation </w:t>
+      </w:r>
+    </w:p>
+    <w:p>
+      <w:pPr>
+        <w:pStyle w:val="monstyle"/>
+      </w:pPr>
+      <w:r>
+        <w:t xml:space="preserve">La binarisation est un problème </w:t>
+      </w:r>
+      <w:r>
+        <w:t xml:space="preserve">délicat </w:t>
+      </w:r>
+      <w:r>
+        <w:t xml:space="preserve">dans le domaine de traitement d’images. Plusieurs thèses et recherches ont porté sur ce thème vu les différents domaines qui l’utilisent. Dans notre travail, après avoir implémenté et essayé </w:t>
+      </w:r>
+      <w:r>
+        <w:t xml:space="preserve">plusieurs </w:t>
+      </w:r>
+      <w:r>
+        <w:t>approches de seuillages</w:t>
+      </w:r>
+      <w:r>
+        <w:t xml:space="preserve"> (binarisation), parmi </w:t>
+      </w:r>
+      <w:r>
+        <w:t xml:space="preserve">lesquelles </w:t>
+      </w:r>
+      <w:r>
+        <w:t xml:space="preserve">sont </w:t>
+      </w:r>
+      <w:r>
+        <w:t xml:space="preserve">évoqués dans </w:t>
+      </w:r>
+      <w:r>
+        <w:rPr>
+          <w:color w:val="FF0000"/>
+        </w:rPr>
+        <w:t xml:space="preserve">la </w:t>
+      </w:r>
+      <w:r>
+        <w:rPr>
+          <w:color w:val="FF0000"/>
+        </w:rPr>
+        <w:t>$</w:t>
+      </w:r>
+      <w:r>
+        <w:rPr>
+          <w:color w:val="FF0000"/>
+        </w:rPr>
+        <w:t xml:space="preserve"> I.</w:t>
+      </w:r>
+      <w:r>
+        <w:rPr>
+          <w:color w:val="FF0000"/>
+        </w:rPr>
+        <w:t>***</w:t>
+      </w:r>
+      <w:r>
+        <w:t xml:space="preserve">, nous avons </w:t>
+      </w:r>
+      <w:r>
+        <w:t>constaté</w:t>
+      </w:r>
+      <w:r>
+        <w:t xml:space="preserve"> </w:t>
+      </w:r>
+      <w:r>
+        <w:t>un</w:t>
+      </w:r>
+      <w:r>
+        <w:t>e</w:t>
+      </w:r>
+      <w:r>
+        <w:t xml:space="preserve"> </w:t>
+      </w:r>
+      <w:r>
+        <w:t>erreur</w:t>
+      </w:r>
+      <w:r>
+        <w:t xml:space="preserve"> </w:t>
+      </w:r>
+      <w:r>
+        <w:t>(</w:t>
+      </w:r>
+      <w:r>
+        <w:t>limite</w:t>
+      </w:r>
+      <w:r>
+        <w:t>) commun</w:t>
+      </w:r>
+      <w:r>
+        <w:t>e</w:t>
+      </w:r>
+      <w:r>
+        <w:t xml:space="preserve"> entre </w:t>
+      </w:r>
+      <w:r>
+        <w:lastRenderedPageBreak/>
+        <w:t>toutes ces approches</w:t>
+      </w:r>
+      <w:r>
+        <w:t xml:space="preserve"> et surtout celles du seuillage local. Cette erreur est constatée très</w:t>
+      </w:r>
+      <w:r>
+        <w:t xml:space="preserve"> souvent dans le</w:t>
+      </w:r>
+      <w:r>
+        <w:t xml:space="preserve">s </w:t>
+      </w:r>
+      <w:r>
+        <w:t>régions</w:t>
+      </w:r>
+      <w:r>
+        <w:t xml:space="preserve"> entre caractères</w:t>
+      </w:r>
+      <w:r>
+        <w:t xml:space="preserve">, c’est-à-dire des </w:t>
+      </w:r>
+      <w:r>
+        <w:t xml:space="preserve">régions de </w:t>
+      </w:r>
+      <w:r>
+        <w:t xml:space="preserve">pixels de l’arrière-plan résidant entre </w:t>
+      </w:r>
+      <w:r>
+        <w:t>les caractères</w:t>
+      </w:r>
+      <w:r>
+        <w:t xml:space="preserve"> sont </w:t>
+      </w:r>
+      <w:r>
+        <w:t>devenus des connexions</w:t>
+      </w:r>
+      <w:r>
+        <w:t xml:space="preserve"> (chevauchement) entre ces caractères</w:t>
+      </w:r>
+      <w:r>
+        <w:t xml:space="preserve"> après</w:t>
+      </w:r>
+      <w:r>
+        <w:t xml:space="preserve"> </w:t>
+      </w:r>
+      <w:r>
+        <w:t>seuillage</w:t>
+      </w:r>
+      <w:r>
+        <w:t>, voir la figure III.4.</w:t>
+      </w:r>
+    </w:p>
+    <w:p>
+      <w:pPr>
+        <w:spacing w:after="160" w:line="259" w:lineRule="auto"/>
+      </w:pPr>
+      <w:r>
+        <w:br w:type="page"/>
+      </w:r>
+    </w:p>
+    <w:p>
+      <w:pPr>
+        <w:pStyle w:val="monstyle"/>
+      </w:pPr>
+      <w:r>
+        <w:rPr>
+          <w:noProof/>
+        </w:rPr>
+        <w:lastRenderedPageBreak/>
+        <mc:AlternateContent>
+          <mc:Choice Requires="wps">
+            <w:drawing>
+              <wp:anchor distT="45720" distB="45720" distL="114300" distR="114300" simplePos="0" relativeHeight="251671552" behindDoc="0" locked="0" layoutInCell="1" allowOverlap="1" wp14:anchorId="43C9A77E" wp14:editId="3AC34444">
+                <wp:simplePos x="0" y="0"/>
+                <wp:positionH relativeFrom="margin">
+                  <wp:posOffset>1634490</wp:posOffset>
+                </wp:positionH>
+                <wp:positionV relativeFrom="paragraph">
+                  <wp:posOffset>0</wp:posOffset>
+                </wp:positionV>
+                <wp:extent cx="2692400" cy="2682240"/>
+                <wp:effectExtent l="0" t="0" r="12700" b="22860"/>
+                <wp:wrapSquare wrapText="bothSides"/>
+                <wp:docPr id="19" name="Text Box 2"/>
+                <wp:cNvGraphicFramePr>
+                  <a:graphicFrameLocks xmlns:a="http://schemas.openxmlformats.org/drawingml/2006/main"/>
+                </wp:cNvGraphicFramePr>
+                <a:graphic xmlns:a="http://schemas.openxmlformats.org/drawingml/2006/main">
+                  <a:graphicData uri="http://schemas.microsoft.com/office/word/2010/wordprocessingShape">
+                    <wps:wsp>
+                      <wps:cNvSpPr txBox="1">
+                        <a:spLocks noChangeArrowheads="1"/>
+                      </wps:cNvSpPr>
+                      <wps:spPr bwMode="auto">
+                        <a:xfrm>
+                          <a:off x="0" y="0"/>
+                          <a:ext cx="2692400" cy="2682240"/>
+                        </a:xfrm>
+                        <a:prstGeom prst="rect">
+                          <a:avLst/>
+                        </a:prstGeom>
+                        <a:solidFill>
+                          <a:srgbClr val="FFFFFF"/>
+                        </a:solidFill>
+                        <a:ln w="3175">
+                          <a:solidFill>
+                            <a:srgbClr val="000000"/>
+                          </a:solidFill>
+                          <a:miter lim="800000"/>
+                          <a:headEnd/>
+                          <a:tailEnd/>
+                        </a:ln>
+                      </wps:spPr>
+                      <wps:txbx>
+                        <w:txbxContent>
+                          <w:p>
+                            <w:pPr>
+                              <w:rPr>
+                                <w:lang w:val="en-US"/>
+                              </w:rPr>
+                            </w:pPr>
+                            <w:r>
+                              <w:rPr>
+                                <w:noProof/>
+                              </w:rPr>
+                              <w:t xml:space="preserve">      </w:t>
+                            </w:r>
+                            <w:r>
+                              <w:rPr>
+                                <w:noProof/>
+                              </w:rPr>
+                              <w:drawing>
+                                <wp:inline distT="0" distB="0" distL="0" distR="0" wp14:anchorId="1B3108B6" wp14:editId="4327F1DA">
+                                  <wp:extent cx="2089785" cy="2569845"/>
+                                  <wp:effectExtent l="0" t="0" r="5715" b="1905"/>
+                                  <wp:docPr id="23" name="Picture 23"/>
+                                  <wp:cNvGraphicFramePr>
+                                    <a:graphicFrameLocks xmlns:a="http://schemas.openxmlformats.org/drawingml/2006/main" noChangeAspect="1"/>
+                                  </wp:cNvGraphicFramePr>
+                                  <a:graphic xmlns:a="http://schemas.openxmlformats.org/drawingml/2006/main">
+                                    <a:graphicData uri="http://schemas.openxmlformats.org/drawingml/2006/picture">
+                                      <pic:pic xmlns:pic="http://schemas.openxmlformats.org/drawingml/2006/picture">
+                                        <pic:nvPicPr>
+                                          <pic:cNvPr id="1" name=""/>
+                                          <pic:cNvPicPr/>
+                                        </pic:nvPicPr>
+                                        <pic:blipFill>
+                                          <a:blip r:embed="rId11"/>
+                                          <a:stretch>
+                                            <a:fillRect/>
+                                          </a:stretch>
+                                        </pic:blipFill>
+                                        <pic:spPr>
+                                          <a:xfrm>
+                                            <a:off x="0" y="0"/>
+                                            <a:ext cx="2089785" cy="2569845"/>
+                                          </a:xfrm>
+                                          <a:prstGeom prst="rect">
+                                            <a:avLst/>
+                                          </a:prstGeom>
+                                        </pic:spPr>
+                                      </pic:pic>
+                                    </a:graphicData>
+                                  </a:graphic>
+                                </wp:inline>
+                              </w:drawing>
+                            </w:r>
+                            <w:r>
+                              <w:rPr>
+                                <w:noProof/>
+                              </w:rPr>
+                              <w:t xml:space="preserve"> </w:t>
+                            </w:r>
+                          </w:p>
+                        </w:txbxContent>
+                      </wps:txbx>
+                      <wps:bodyPr rot="0" vert="horz" wrap="square" lIns="91440" tIns="45720" rIns="91440" bIns="45720" anchor="t" anchorCtr="0">
+                        <a:noAutofit/>
+                      </wps:bodyPr>
+                    </wps:wsp>
+                  </a:graphicData>
+                </a:graphic>
+                <wp14:sizeRelH relativeFrom="margin">
+                  <wp14:pctWidth>0</wp14:pctWidth>
+                </wp14:sizeRelH>
+                <wp14:sizeRelV relativeFrom="margin">
+                  <wp14:pctHeight>0</wp14:pctHeight>
+                </wp14:sizeRelV>
+              </wp:anchor>
+            </w:drawing>
+          </mc:Choice>
+          <mc:Fallback>
+            <w:pict>
+              <v:shape w14:anchorId="43C9A77E" id="_x0000_s1030" type="#_x0000_t202" style="position:absolute;left:0;text-align:left;margin-left:128.7pt;margin-top:0;width:212pt;height:211.2pt;z-index:251671552;visibility:visible;mso-wrap-style:square;mso-width-percent:0;mso-height-percent:0;mso-wrap-distance-left:9pt;mso-wrap-distance-top:3.6pt;mso-wrap-distance-right:9pt;mso-wrap-distance-bottom:3.6pt;mso-position-horizontal:absolute;mso-position-horizontal-relative:margin;mso-position-vertical:absolute;mso-position-vertical-relative:text;mso-width-percent:0;mso-height-percent:0;mso-width-relative:margin;mso-height-relative:margin;v-text-anchor:top" o:gfxdata="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" strokeweight=".25pt">
+                <v:textbox>
+                  <w:txbxContent>
+                    <w:p>
+                      <w:pPr>
+                        <w:rPr>
+                          <w:lang w:val="en-US"/>
+                        </w:rPr>
+                      </w:pPr>
+                      <w:r>
+                        <w:rPr>
+                          <w:noProof/>
+                        </w:rPr>
+                        <w:t xml:space="preserve">      </w:t>
+                      </w:r>
+                      <w:r>
+                        <w:rPr>
+                          <w:noProof/>
+                        </w:rPr>
+                        <w:drawing>
+                          <wp:inline distT="0" distB="0" distL="0" distR="0" wp14:anchorId="1B3108B6" wp14:editId="4327F1DA">
+                            <wp:extent cx="2089785" cy="2569845"/>
+                            <wp:effectExtent l="0" t="0" r="5715" b="1905"/>
+                            <wp:docPr id="23" name="Picture 23"/>
+                            <wp:cNvGraphicFramePr>
+                              <a:graphicFrameLocks xmlns:a="http://schemas.openxmlformats.org/drawingml/2006/main" noChangeAspect="1"/>
+                            </wp:cNvGraphicFramePr>
+                            <a:graphic xmlns:a="http://schemas.openxmlformats.org/drawingml/2006/main">
+                              <a:graphicData uri="http://schemas.openxmlformats.org/drawingml/2006/picture">
+                                <pic:pic xmlns:pic="http://schemas.openxmlformats.org/drawingml/2006/picture">
+                                  <pic:nvPicPr>
+                                    <pic:cNvPr id="1" name=""/>
+                                    <pic:cNvPicPr/>
+                                  </pic:nvPicPr>
+                                  <pic:blipFill>
+                                    <a:blip r:embed="rId11"/>
+                                    <a:stretch>
+                                      <a:fillRect/>
+                                    </a:stretch>
+                                  </pic:blipFill>
+                                  <pic:spPr>
+                                    <a:xfrm>
+                                      <a:off x="0" y="0"/>
+                                      <a:ext cx="2089785" cy="2569845"/>
+                                    </a:xfrm>
+                                    <a:prstGeom prst="rect">
+                                      <a:avLst/>
+                                    </a:prstGeom>
+                                  </pic:spPr>
+                                </pic:pic>
+                              </a:graphicData>
+                            </a:graphic>
+                          </wp:inline>
+                        </w:drawing>
+                      </w:r>
+                      <w:r>
+                        <w:rPr>
+                          <w:noProof/>
+                        </w:rPr>
+                        <w:t xml:space="preserve"> </w:t>
+                      </w:r>
+                    </w:p>
+                  </w:txbxContent>
+                </v:textbox>
+                <w10:wrap type="square" anchorx="margin"/>
+              </v:shape>
+            </w:pict>
+          </mc:Fallback>
+        </mc:AlternateContent>
+      </w:r>
+    </w:p>
+    <w:p>
+      <w:pPr>
+        <w:pStyle w:val="monstyle"/>
+      </w:pPr>
+    </w:p>
+    <w:p>
+      <w:pPr>
+        <w:pStyle w:val="monstyle"/>
+      </w:pPr>
+    </w:p>
+    <w:p>
+      <w:pPr>
+        <w:pStyle w:val="monstyle"/>
+      </w:pPr>
+    </w:p>
+    <w:p>
+      <w:pPr>
+        <w:pStyle w:val="monstyle"/>
+      </w:pPr>
+    </w:p>
+    <w:p>
+      <w:pPr>
+        <w:pStyle w:val="monstyle"/>
+      </w:pPr>
+    </w:p>
+    <w:p>
+      <w:pPr>
+        <w:pStyle w:val="monstyle"/>
+      </w:pPr>
+    </w:p>
+    <w:p>
+      <w:pPr>
+        <w:pStyle w:val="monstyle"/>
+      </w:pPr>
+    </w:p>
+    <w:p>
+      <w:pPr>
+        <w:pStyle w:val="monstyle"/>
+      </w:pPr>
+      <w:r>
+        <w:rPr>
+          <w:noProof/>
+        </w:rPr>
+        <mc:AlternateContent>
+          <mc:Choice Requires="wps">
+            <w:drawing>
+              <wp:anchor distT="45720" distB="45720" distL="114300" distR="114300" simplePos="0" relativeHeight="251673600" behindDoc="0" locked="0" layoutInCell="1" allowOverlap="1" wp14:anchorId="136DF47D" wp14:editId="11F0005A">
+                <wp:simplePos x="0" y="0"/>
+                <wp:positionH relativeFrom="margin">
+                  <wp:posOffset>1649095</wp:posOffset>
+                </wp:positionH>
+                <wp:positionV relativeFrom="paragraph">
+                  <wp:posOffset>5080</wp:posOffset>
+                </wp:positionV>
+                <wp:extent cx="2677160" cy="548640"/>
+                <wp:effectExtent l="0" t="0" r="8890" b="3810"/>
+                <wp:wrapSquare wrapText="bothSides"/>
+                <wp:docPr id="22" name="Text Box 2"/>
+                <wp:cNvGraphicFramePr>
+                  <a:graphicFrameLocks xmlns:a="http://schemas.openxmlformats.org/drawingml/2006/main"/>
+                </wp:cNvGraphicFramePr>
+                <a:graphic xmlns:a="http://schemas.openxmlformats.org/drawingml/2006/main">
+                  <a:graphicData uri="http://schemas.microsoft.com/office/word/2010/wordprocessingShape">
+                    <wps:wsp>
+                      <wps:cNvSpPr txBox="1">
+                        <a:spLocks noChangeArrowheads="1"/>
+                      </wps:cNvSpPr>
+                      <wps:spPr bwMode="auto">
+                        <a:xfrm>
+                          <a:off x="0" y="0"/>
+                          <a:ext cx="2677160" cy="548640"/>
+                        </a:xfrm>
+                        <a:prstGeom prst="rect">
+                          <a:avLst/>
+                        </a:prstGeom>
+                        <a:solidFill>
+                          <a:srgbClr val="FFFFFF"/>
+                        </a:solidFill>
+                        <a:ln w="9525">
+                          <a:noFill/>
+                          <a:miter lim="800000"/>
+                          <a:headEnd/>
+                          <a:tailEnd/>
+                        </a:ln>
+                      </wps:spPr>
+                      <wps:txbx>
+                        <w:txbxContent>
+                          <w:p>
+                            <w:r>
+                              <w:rPr>
+                                <w:color w:val="000000"/>
+                              </w:rPr>
+                              <w:t>Figure III.</w:t>
+                            </w:r>
+                            <w:r>
+                              <w:rPr>
+                                <w:color w:val="000000"/>
+                              </w:rPr>
+                              <w:t>4</w:t>
+                            </w:r>
+                            <w:r>
+                              <w:rPr>
+                                <w:color w:val="000000"/>
+                              </w:rPr>
+                              <w:t xml:space="preserve"> </w:t>
+                            </w:r>
+                            <w:r>
+                              <w:rPr>
+                                <w:color w:val="000000"/>
+                              </w:rPr>
+                              <w:t>problème de chevauchent des caractères après binarisation.</w:t>
+                            </w:r>
+                          </w:p>
+                        </w:txbxContent>
+                      </wps:txbx>
+                      <wps:bodyPr rot="0" vert="horz" wrap="square" lIns="91440" tIns="45720" rIns="91440" bIns="45720" anchor="t" anchorCtr="0">
+                        <a:noAutofit/>
+                      </wps:bodyPr>
+                    </wps:wsp>
+                  </a:graphicData>
+                </a:graphic>
+                <wp14:sizeRelH relativeFrom="margin">
+                  <wp14:pctWidth>0</wp14:pctWidth>
+                </wp14:sizeRelH>
+                <wp14:sizeRelV relativeFrom="margin">
+                  <wp14:pctHeight>0</wp14:pctHeight>
+                </wp14:sizeRelV>
+              </wp:anchor>
+            </w:drawing>
+          </mc:Choice>
+          <mc:Fallback>
+            <w:pict>
+              <v:shape w14:anchorId="136DF47D" id="_x0000_s1031" type="#_x0000_t202" style="position:absolute;left:0;text-align:left;margin-left:129.85pt;margin-top:.4pt;width:210.8pt;height:43.2pt;z-index:251673600;visibility:visible;mso-wrap-style:square;mso-width-percent:0;mso-height-percent:0;mso-wrap-distance-left:9pt;mso-wrap-distance-top:3.6pt;mso-wrap-distance-right:9pt;mso-wrap-distance-bottom:3.6pt;mso-position-horizontal:absolute;mso-position-horizontal-relative:margin;mso-position-vertical:absolute;mso-position-vertical-relative:text;mso-width-percent:0;mso-height-percent:0;mso-width-relative:margin;mso-height-relative:margin;v-text-anchor:top" o:gfxdata="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" stroked="f">
+                <v:textbox>
+                  <w:txbxContent>
+                    <w:p>
+                      <w:r>
+                        <w:rPr>
+                          <w:color w:val="000000"/>
+                        </w:rPr>
+                        <w:t>Figure III.</w:t>
+                      </w:r>
+                      <w:r>
+                        <w:rPr>
+                          <w:color w:val="000000"/>
+                        </w:rPr>
+                        <w:t>4</w:t>
+                      </w:r>
+                      <w:r>
+                        <w:rPr>
+                          <w:color w:val="000000"/>
+                        </w:rPr>
+                        <w:t xml:space="preserve"> </w:t>
+                      </w:r>
+                      <w:r>
+                        <w:rPr>
+                          <w:color w:val="000000"/>
+                        </w:rPr>
+                        <w:t>problème de chevauchent des caractères après binarisation.</w:t>
+                      </w:r>
+                    </w:p>
+                  </w:txbxContent>
+                </v:textbox>
+                <w10:wrap type="square" anchorx="margin"/>
+              </v:shape>
+            </w:pict>
+          </mc:Fallback>
+        </mc:AlternateContent>
+      </w:r>
+    </w:p>
+    <w:p>
+      <w:pPr>
+        <w:pStyle w:val="monstyle"/>
+      </w:pPr>
+    </w:p>
+    <w:p>
+      <w:pPr>
+        <w:pStyle w:val="monstyle"/>
+      </w:pPr>
+      <w:r>
+        <w:rPr>
+          <w:noProof/>
+        </w:rPr>
+        <mc:AlternateContent>
+          <mc:Choice Requires="wps">
+            <w:drawing>
+              <wp:anchor distT="45720" distB="45720" distL="114300" distR="114300" simplePos="0" relativeHeight="251675648" behindDoc="0" locked="0" layoutInCell="1" allowOverlap="1" wp14:anchorId="1E9F7D72" wp14:editId="2CF1DB37">
+                <wp:simplePos x="0" y="0"/>
+                <wp:positionH relativeFrom="page">
+                  <wp:posOffset>2372360</wp:posOffset>
+                </wp:positionH>
+                <wp:positionV relativeFrom="paragraph">
+                  <wp:posOffset>2142490</wp:posOffset>
+                </wp:positionV>
+                <wp:extent cx="2702560" cy="1955800"/>
+                <wp:effectExtent l="0" t="0" r="21590" b="25400"/>
+                <wp:wrapSquare wrapText="bothSides"/>
+                <wp:docPr id="24" name="Text Box 2"/>
+                <wp:cNvGraphicFramePr>
+                  <a:graphicFrameLocks xmlns:a="http://schemas.openxmlformats.org/drawingml/2006/main"/>
+                </wp:cNvGraphicFramePr>
+                <a:graphic xmlns:a="http://schemas.openxmlformats.org/drawingml/2006/main">
+                  <a:graphicData uri="http://schemas.microsoft.com/office/word/2010/wordprocessingShape">
+                    <wps:wsp>
+                      <wps:cNvSpPr txBox="1">
+                        <a:spLocks noChangeArrowheads="1"/>
+                      </wps:cNvSpPr>
+                      <wps:spPr bwMode="auto">
+                        <a:xfrm>
+                          <a:off x="0" y="0"/>
+                          <a:ext cx="2702560" cy="1955800"/>
+                        </a:xfrm>
+                        <a:prstGeom prst="rect">
+                          <a:avLst/>
+                        </a:prstGeom>
+                        <a:solidFill>
+                          <a:srgbClr val="FFFFFF"/>
+                        </a:solidFill>
+                        <a:ln w="3175">
+                          <a:solidFill>
+                            <a:srgbClr val="000000"/>
+                          </a:solidFill>
+                          <a:miter lim="800000"/>
+                          <a:headEnd/>
+                          <a:tailEnd/>
+                        </a:ln>
+                      </wps:spPr>
+                      <wps:txbx>
+                        <w:txbxContent>
+                          <w:p>
+                            <w:pPr>
+                              <w:rPr>
+                                <w:lang w:val="en-US"/>
+                              </w:rPr>
+                            </w:pPr>
+                            <w:r>
+                              <w:rPr>
+                                <w:noProof/>
+                                <w:lang w:val="en-US"/>
+                              </w:rPr>
+                              <w:drawing>
+                                <wp:inline distT="0" distB="0" distL="0" distR="0" wp14:anchorId="5A96A9B9" wp14:editId="049C8510">
+                                  <wp:extent cx="2565354" cy="1813560"/>
+                                  <wp:effectExtent l="0" t="0" r="6985" b="0"/>
+                                  <wp:docPr id="25" name="Picture 25"/>
+                                  <wp:cNvGraphicFramePr>
+                                    <a:graphicFrameLocks xmlns:a="http://schemas.openxmlformats.org/drawingml/2006/main" noChangeAspect="1"/>
+                                  </wp:cNvGraphicFramePr>
+                                  <a:graphic xmlns:a="http://schemas.openxmlformats.org/drawingml/2006/main">
+                                    <a:graphicData uri="http://schemas.openxmlformats.org/drawingml/2006/picture">
+                                      <pic:pic xmlns:pic="http://schemas.openxmlformats.org/drawingml/2006/picture">
+                                        <pic:nvPicPr>
+                                          <pic:cNvPr id="25" name="Usm-unsharp-mask.png"/>
+                                          <pic:cNvPicPr/>
+                                        </pic:nvPicPr>
+                                        <pic:blipFill>
+                                          <a:blip r:embed="rId12">
+                                            <a:extLst>
+                                              <a:ext uri="{28A0092B-C50C-407E-A947-70E740481C1C}">
+                                                <a14:useLocalDpi xmlns:a14="http://schemas.microsoft.com/office/drawing/2010/main" val="0"/>
+                                              </a:ext>
+                                            </a:extLst>
+                                          </a:blip>
+                                          <a:stretch>
+                                            <a:fillRect/>
+                                          </a:stretch>
+                                        </pic:blipFill>
+                                        <pic:spPr>
+                                          <a:xfrm>
+                                            <a:off x="0" y="0"/>
+                                            <a:ext cx="2592083" cy="1832456"/>
+                                          </a:xfrm>
+                                          <a:prstGeom prst="rect">
+                                            <a:avLst/>
+                                          </a:prstGeom>
+                                        </pic:spPr>
+                                      </pic:pic>
+                                    </a:graphicData>
+                                  </a:graphic>
+                                </wp:inline>
+                              </w:drawing>
+                            </w:r>
+                          </w:p>
+                        </w:txbxContent>
+                      </wps:txbx>
+                      <wps:bodyPr rot="0" vert="horz" wrap="square" lIns="91440" tIns="45720" rIns="91440" bIns="45720" anchor="t" anchorCtr="0">
+                        <a:noAutofit/>
+                      </wps:bodyPr>
+                    </wps:wsp>
+                  </a:graphicData>
+                </a:graphic>
+                <wp14:sizeRelH relativeFrom="margin">
+                  <wp14:pctWidth>0</wp14:pctWidth>
+                </wp14:sizeRelH>
+                <wp14:sizeRelV relativeFrom="margin">
+                  <wp14:pctHeight>0</wp14:pctHeight>
+                </wp14:sizeRelV>
+              </wp:anchor>
+            </w:drawing>
+          </mc:Choice>
+          <mc:Fallback>
+            <w:pict>
+              <v:shape w14:anchorId="1E9F7D72" id="_x0000_s1032" type="#_x0000_t202" style="position:absolute;left:0;text-align:left;margin-left:186.8pt;margin-top:168.7pt;width:212.8pt;height:154pt;z-index:251675648;visibility:visible;mso-wrap-style:square;mso-width-percent:0;mso-height-percent:0;mso-wrap-distance-left:9pt;mso-wrap-distance-top:3.6pt;mso-wrap-distance-right:9pt;mso-wrap-distance-bottom:3.6pt;mso-position-horizontal:absolute;mso-position-horizontal-relative:page;mso-position-vertical:absolute;mso-position-vertical-relative:text;mso-width-percent:0;mso-height-percent:0;mso-width-relative:margin;mso-height-relative:margin;v-text-anchor:top" o:gfxdata="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" strokeweight=".25pt">
+                <v:textbox>
+                  <w:txbxContent>
+                    <w:p>
+                      <w:pPr>
+                        <w:rPr>
+                          <w:lang w:val="en-US"/>
+                        </w:rPr>
+                      </w:pPr>
+                      <w:r>
+                        <w:rPr>
+                          <w:noProof/>
+                          <w:lang w:val="en-US"/>
+                        </w:rPr>
+                        <w:drawing>
+                          <wp:inline distT="0" distB="0" distL="0" distR="0" wp14:anchorId="5A96A9B9" wp14:editId="049C8510">
+                            <wp:extent cx="2565354" cy="1813560"/>
+                            <wp:effectExtent l="0" t="0" r="6985" b="0"/>
+                            <wp:docPr id="25" name="Picture 25"/>
+                            <wp:cNvGraphicFramePr>
+                              <a:graphicFrameLocks xmlns:a="http://schemas.openxmlformats.org/drawingml/2006/main" noChangeAspect="1"/>
+                            </wp:cNvGraphicFramePr>
+                            <a:graphic xmlns:a="http://schemas.openxmlformats.org/drawingml/2006/main">
+                              <a:graphicData uri="http://schemas.openxmlformats.org/drawingml/2006/picture">
+                                <pic:pic xmlns:pic="http://schemas.openxmlformats.org/drawingml/2006/picture">
+                                  <pic:nvPicPr>
+                                    <pic:cNvPr id="25" name="Usm-unsharp-mask.png"/>
+                                    <pic:cNvPicPr/>
+                                  </pic:nvPicPr>
+                                  <pic:blipFill>
+                                    <a:blip r:embed="rId12">
+                                      <a:extLst>
+                                        <a:ext uri="{28A0092B-C50C-407E-A947-70E740481C1C}">
+                                          <a14:useLocalDpi xmlns:a14="http://schemas.microsoft.com/office/drawing/2010/main" val="0"/>
+                                        </a:ext>
+                                      </a:extLst>
+                                    </a:blip>
+                                    <a:stretch>
+                                      <a:fillRect/>
+                                    </a:stretch>
+                                  </pic:blipFill>
+                                  <pic:spPr>
+                                    <a:xfrm>
+                                      <a:off x="0" y="0"/>
+                                      <a:ext cx="2592083" cy="1832456"/>
+                                    </a:xfrm>
+                                    <a:prstGeom prst="rect">
+                                      <a:avLst/>
+                                    </a:prstGeom>
+                                  </pic:spPr>
+                                </pic:pic>
+                              </a:graphicData>
+                            </a:graphic>
+                          </wp:inline>
+                        </w:drawing>
+                      </w:r>
+                    </w:p>
+                  </w:txbxContent>
+                </v:textbox>
+                <w10:wrap type="square" anchorx="page"/>
+              </v:shape>
+            </w:pict>
+          </mc:Fallback>
+        </mc:AlternateContent>
+      </w:r>
+      <w:r>
+        <w:t xml:space="preserve">Ce problème comme il le montre la ci-dessus (figure III.4) n’est pas issu de la méthode de binarisation(seuillage) utilisée, mais plutôt à l’image elle-même, il n’y a pas de grande marge entre le niveau de gris </w:t>
+      </w:r>
+      <w:r>
+        <w:t>des caractères et</w:t>
+      </w:r>
+      <w:r>
+        <w:t xml:space="preserve"> les régions indiqué</w:t>
+      </w:r>
+      <w:r>
+        <w:t>es</w:t>
+      </w:r>
+      <w:r>
+        <w:t xml:space="preserve"> </w:t>
+      </w:r>
+      <w:r>
+        <w:t>comme étant des sources d’erreur, c’est-à-dire, il n’y a pas de frontières claires entre les caractères. Nous avons trouvé une bonne solution à ce problème qui consiste à étaler cette marge en appliquant un filtre d’aiguisage pour bien tracer les frontières de chaque caractère</w:t>
+      </w:r>
+      <w:r>
+        <w:t xml:space="preserve">, pour cela nous avons utilisé le filtre </w:t>
+      </w:r>
+      <w:r>
+        <w:t>unsharp</w:t>
+      </w:r>
+      <w:r>
+        <w:t xml:space="preserve"> (</w:t>
+      </w:r>
+      <w:r>
+        <w:t>Unsharp</w:t>
+      </w:r>
+      <w:r>
+        <w:t xml:space="preserve"> filter) </w:t>
+      </w:r>
+      <w:r>
+        <w:rPr>
+          <w:color w:val="FF0000"/>
+        </w:rPr>
+        <w:t>**chap ou [ref]***</w:t>
+      </w:r>
+      <w:r>
+        <w:rPr>
+          <w:color w:val="FF0000"/>
+        </w:rPr>
+        <w:t xml:space="preserve">, </w:t>
+      </w:r>
+      <w:r>
+        <w:rPr>
+          <w:color w:val="000000" w:themeColor="text1"/>
+        </w:rPr>
+        <w:t>un exemple</w:t>
+      </w:r>
+      <w:r>
+        <w:t xml:space="preserve"> </w:t>
+      </w:r>
+      <w:r>
+        <w:t xml:space="preserve">démonstratif </w:t>
+      </w:r>
+      <w:r>
+        <w:t>est illustré dans la figures suivante</w:t>
+      </w:r>
+      <w:r>
+        <w:t xml:space="preserve"> </w:t>
+      </w:r>
+      <w:r>
+        <w:t>(figure III.5)</w:t>
+      </w:r>
+      <w:r>
+        <w:t>.</w:t>
+      </w:r>
+    </w:p>
+    <w:p>
+      <w:pPr>
+        <w:pStyle w:val="monstyle"/>
+      </w:pPr>
+    </w:p>
+    <w:p>
+      <w:pPr>
+        <w:pStyle w:val="monstyle"/>
+      </w:pPr>
+    </w:p>
+    <w:p>
+      <w:pPr>
+        <w:pStyle w:val="monstyle"/>
+      </w:pPr>
+    </w:p>
+    <w:p>
+      <w:pPr>
+        <w:pStyle w:val="monstyle"/>
+      </w:pPr>
+    </w:p>
+    <w:p>
+      <w:pPr>
+        <w:pStyle w:val="monstyle"/>
+      </w:pPr>
+    </w:p>
+    <w:p>
+      <w:pPr>
+        <w:pStyle w:val="monstyle"/>
+      </w:pPr>
+    </w:p>
+    <w:p>
+      <w:pPr>
+        <w:pStyle w:val="monstyle"/>
+      </w:pPr>
+      <w:r>
+        <w:rPr>
+          <w:noProof/>
+        </w:rPr>
+        <mc:AlternateContent>
+          <mc:Choice Requires="wps">
+            <w:drawing>
+              <wp:anchor distT="45720" distB="45720" distL="114300" distR="114300" simplePos="0" relativeHeight="251677696" behindDoc="0" locked="0" layoutInCell="1" allowOverlap="1" wp14:anchorId="6193B57F" wp14:editId="2BB8CCB8">
+                <wp:simplePos x="0" y="0"/>
+                <wp:positionH relativeFrom="margin">
+                  <wp:posOffset>1292225</wp:posOffset>
+                </wp:positionH>
+                <wp:positionV relativeFrom="paragraph">
+                  <wp:posOffset>6985</wp:posOffset>
+                </wp:positionV>
+                <wp:extent cx="2733040" cy="858520"/>
+                <wp:effectExtent l="0" t="0" r="0" b="0"/>
+                <wp:wrapSquare wrapText="bothSides"/>
+                <wp:docPr id="26" name="Text Box 2"/>
+                <wp:cNvGraphicFramePr>
+                  <a:graphicFrameLocks xmlns:a="http://schemas.openxmlformats.org/drawingml/2006/main"/>
+                </wp:cNvGraphicFramePr>
+                <a:graphic xmlns:a="http://schemas.openxmlformats.org/drawingml/2006/main">
+                  <a:graphicData uri="http://schemas.microsoft.com/office/word/2010/wordprocessingShape">
+                    <wps:wsp>
+                      <wps:cNvSpPr txBox="1">
+                        <a:spLocks noChangeArrowheads="1"/>
+                      </wps:cNvSpPr>
+                      <wps:spPr bwMode="auto">
+                        <a:xfrm>
+                          <a:off x="0" y="0"/>
+                          <a:ext cx="2733040" cy="858520"/>
+                        </a:xfrm>
+                        <a:prstGeom prst="rect">
+                          <a:avLst/>
+                        </a:prstGeom>
+                        <a:solidFill>
+                          <a:srgbClr val="FFFFFF"/>
+                        </a:solidFill>
+                        <a:ln w="9525">
+                          <a:noFill/>
+                          <a:miter lim="800000"/>
+                          <a:headEnd/>
+                          <a:tailEnd/>
+                        </a:ln>
+                      </wps:spPr>
+                      <wps:txbx>
+                        <w:txbxContent>
+                          <w:p>
+                            <w:r>
+                              <w:rPr>
+                                <w:color w:val="000000"/>
+                              </w:rPr>
+                              <w:t>Figure III.</w:t>
+                            </w:r>
+                            <w:r>
+                              <w:rPr>
+                                <w:color w:val="000000"/>
+                              </w:rPr>
+                              <w:t>5</w:t>
+                            </w:r>
+                            <w:r>
+                              <w:rPr>
+                                <w:color w:val="000000"/>
+                              </w:rPr>
+                              <w:t xml:space="preserve"> </w:t>
+                            </w:r>
+                            <w:r>
+                              <w:rPr>
+                                <w:color w:val="000000"/>
+                              </w:rPr>
+                              <w:t xml:space="preserve">exemple </w:t>
+                            </w:r>
+                            <w:r>
+                              <w:rPr>
+                                <w:color w:val="000000"/>
+                              </w:rPr>
+                              <w:t xml:space="preserve">démonstratif </w:t>
+                            </w:r>
+                            <w:r>
+                              <w:rPr>
+                                <w:color w:val="000000"/>
+                              </w:rPr>
+                              <w:t>du filtre unsharp (le filtre est appliqué sur le moitié inferieur).</w:t>
+                            </w:r>
+                          </w:p>
+                        </w:txbxContent>
+                      </wps:txbx>
+                      <wps:bodyPr rot="0" vert="horz" wrap="square" lIns="91440" tIns="45720" rIns="91440" bIns="45720" anchor="t" anchorCtr="0">
+                        <a:noAutofit/>
+                      </wps:bodyPr>
+                    </wps:wsp>
+                  </a:graphicData>
+                </a:graphic>
+                <wp14:sizeRelH relativeFrom="margin">
+                  <wp14:pctWidth>0</wp14:pctWidth>
+                </wp14:sizeRelH>
+                <wp14:sizeRelV relativeFrom="margin">
+                  <wp14:pctHeight>0</wp14:pctHeight>
+                </wp14:sizeRelV>
+              </wp:anchor>
+            </w:drawing>
+          </mc:Choice>
+          <mc:Fallback>
+            <w:pict>
+              <v:shape w14:anchorId="6193B57F" id="_x0000_s1033" type="#_x0000_t202" style="position:absolute;left:0;text-align:left;margin-left:101.75pt;margin-top:.55pt;width:215.2pt;height:67.6pt;z-index:251677696;visibility:visible;mso-wrap-style:square;mso-width-percent:0;mso-height-percent:0;mso-wrap-distance-left:9pt;mso-wrap-distance-top:3.6pt;mso-wrap-distance-right:9pt;mso-wrap-distance-bottom:3.6pt;mso-position-horizontal:absolute;mso-position-horizontal-relative:margin;mso-position-vertical:absolute;mso-position-vertical-relative:text;mso-width-percent:0;mso-height-percent:0;mso-width-relative:margin;mso-height-relative:margin;v-text-anchor:top" o:gfxdata="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" stroked="f">
+                <v:textbox>
+                  <w:txbxContent>
+                    <w:p>
+                      <w:r>
+                        <w:rPr>
+                          <w:color w:val="000000"/>
+                        </w:rPr>
+                        <w:t>Figure III.</w:t>
+                      </w:r>
+                      <w:r>
+                        <w:rPr>
+                          <w:color w:val="000000"/>
+                        </w:rPr>
+                        <w:t>5</w:t>
+                      </w:r>
+                      <w:r>
+                        <w:rPr>
+                          <w:color w:val="000000"/>
+                        </w:rPr>
+                        <w:t xml:space="preserve"> </w:t>
+                      </w:r>
+                      <w:r>
+                        <w:rPr>
+                          <w:color w:val="000000"/>
+                        </w:rPr>
+                        <w:t xml:space="preserve">exemple </w:t>
+                      </w:r>
+                      <w:r>
+                        <w:rPr>
+                          <w:color w:val="000000"/>
+                        </w:rPr>
+                        <w:t xml:space="preserve">démonstratif </w:t>
+                      </w:r>
+                      <w:r>
+                        <w:rPr>
+                          <w:color w:val="000000"/>
+                        </w:rPr>
+                        <w:t>du filtre unsharp (le filtre est appliqué sur le moitié inferieur).</w:t>
+                      </w:r>
+                    </w:p>
+                  </w:txbxContent>
+                </v:textbox>
+                <w10:wrap type="square" anchorx="margin"/>
+              </v:shape>
+            </w:pict>
+          </mc:Fallback>
+        </mc:AlternateContent>
+      </w:r>
+    </w:p>
+    <w:p>
+      <w:pPr>
+        <w:pStyle w:val="monstyle"/>
+      </w:pPr>
+    </w:p>
+    <w:p>
+      <w:pPr>
+        <w:pStyle w:val="monstyle"/>
+      </w:pPr>
+    </w:p>
+    <w:p>
+      <w:pPr>
+        <w:pStyle w:val="monstyle"/>
+        <w:ind w:firstLine="0"/>
+      </w:pPr>
+    </w:p>
+    <w:p>
+      <w:pPr>
+        <w:pStyle w:val="monstyle"/>
+        <w:ind w:firstLine="0"/>
+      </w:pPr>
+      <w:r>
+        <w:lastRenderedPageBreak/>
+        <w:t xml:space="preserve">La figure </w:t>
+      </w:r>
+      <w:r>
+        <w:t xml:space="preserve">III.6 montre un exemple de binarisation après avoir applique le filtre unsharp, on remarque bien que </w:t>
+      </w:r>
+      <w:r>
+        <w:t>ce</w:t>
+      </w:r>
+      <w:r>
+        <w:t xml:space="preserve"> filtre </w:t>
+      </w:r>
+      <w:r>
+        <w:t xml:space="preserve">a pu corriger </w:t>
+      </w:r>
+      <w:r>
+        <w:t>les erreurs présentées</w:t>
+      </w:r>
+      <w:r>
+        <w:t xml:space="preserve"> dans la figure III.4 (</w:t>
+      </w:r>
+      <w:r>
+        <w:t>les chevauchements encerclés</w:t>
+      </w:r>
+      <w:r>
+        <w:t xml:space="preserve"> en rouge).</w:t>
+      </w:r>
+    </w:p>
+    <w:p>
+      <w:pPr>
+        <w:pStyle w:val="monstyle"/>
+      </w:pPr>
+      <w:r>
+        <w:rPr>
+          <w:noProof/>
+        </w:rPr>
+        <mc:AlternateContent>
+          <mc:Choice Requires="wps">
+            <w:drawing>
+              <wp:anchor distT="45720" distB="45720" distL="114300" distR="114300" simplePos="0" relativeHeight="251679744" behindDoc="0" locked="0" layoutInCell="1" allowOverlap="1" wp14:anchorId="640E1C8E" wp14:editId="11694B62">
+                <wp:simplePos x="0" y="0"/>
+                <wp:positionH relativeFrom="margin">
+                  <wp:align>center</wp:align>
+                </wp:positionH>
+                <wp:positionV relativeFrom="paragraph">
+                  <wp:posOffset>6350</wp:posOffset>
+                </wp:positionV>
+                <wp:extent cx="2360930" cy="3667760"/>
+                <wp:effectExtent l="0" t="0" r="19685" b="27940"/>
+                <wp:wrapSquare wrapText="bothSides"/>
+                <wp:docPr id="27" name="Text Box 2"/>
+                <wp:cNvGraphicFramePr>
+                  <a:graphicFrameLocks xmlns:a="http://schemas.openxmlformats.org/drawingml/2006/main"/>
+                </wp:cNvGraphicFramePr>
+                <a:graphic xmlns:a="http://schemas.openxmlformats.org/drawingml/2006/main">
+                  <a:graphicData uri="http://schemas.microsoft.com/office/word/2010/wordprocessingShape">
+                    <wps:wsp>
+                      <wps:cNvSpPr txBox="1">
+                        <a:spLocks noChangeArrowheads="1"/>
+                      </wps:cNvSpPr>
+                      <wps:spPr bwMode="auto">
+                        <a:xfrm>
+                          <a:off x="0" y="0"/>
+                          <a:ext cx="2360930" cy="3667760"/>
+                        </a:xfrm>
+                        <a:prstGeom prst="rect">
+                          <a:avLst/>
+                        </a:prstGeom>
+                        <a:solidFill>
+                          <a:srgbClr val="FFFFFF"/>
+                        </a:solidFill>
+                        <a:ln w="3175">
+                          <a:solidFill>
+                            <a:srgbClr val="000000"/>
+                          </a:solidFill>
+                          <a:miter lim="800000"/>
+                          <a:headEnd/>
+                          <a:tailEnd/>
+                        </a:ln>
+                      </wps:spPr>
+                      <wps:txbx>
+                        <w:txbxContent>
+                          <w:p>
+                            <w:pPr>
+                              <w:rPr>
+                                <w:lang w:val="en-US"/>
+                              </w:rPr>
+                            </w:pPr>
+                            <w:r>
+                              <w:rPr>
+                                <w:noProof/>
+                              </w:rPr>
+                              <w:drawing>
+                                <wp:inline distT="0" distB="0" distL="0" distR="0" wp14:anchorId="5CEAA834" wp14:editId="7912FDCB">
+                                  <wp:extent cx="2099310" cy="3570605"/>
+                                  <wp:effectExtent l="0" t="0" r="0" b="0"/>
+                                  <wp:docPr id="31" name="Picture 31"/>
+                                  <wp:cNvGraphicFramePr>
+                                    <a:graphicFrameLocks xmlns:a="http://schemas.openxmlformats.org/drawingml/2006/main" noChangeAspect="1"/>
+                                  </wp:cNvGraphicFramePr>
+                                  <a:graphic xmlns:a="http://schemas.openxmlformats.org/drawingml/2006/main">
+                                    <a:graphicData uri="http://schemas.openxmlformats.org/drawingml/2006/picture">
+                                      <pic:pic xmlns:pic="http://schemas.openxmlformats.org/drawingml/2006/picture">
+                                        <pic:nvPicPr>
+                                          <pic:cNvPr id="1" name=""/>
+                                          <pic:cNvPicPr/>
+                                        </pic:nvPicPr>
+                                        <pic:blipFill>
+                                          <a:blip r:embed="rId13"/>
+                                          <a:stretch>
+                                            <a:fillRect/>
+                                          </a:stretch>
+                                        </pic:blipFill>
+                                        <pic:spPr>
+                                          <a:xfrm>
+                                            <a:off x="0" y="0"/>
+                                            <a:ext cx="2099310" cy="3570605"/>
+                                          </a:xfrm>
+                                          <a:prstGeom prst="rect">
+                                            <a:avLst/>
+                                          </a:prstGeom>
+                                        </pic:spPr>
+                                      </pic:pic>
+                                    </a:graphicData>
+                                  </a:graphic>
+                                </wp:inline>
+                              </w:drawing>
+                            </w:r>
+                          </w:p>
+                        </w:txbxContent>
+                      </wps:txbx>
+                      <wps:bodyPr rot="0" vert="horz" wrap="square" lIns="91440" tIns="45720" rIns="91440" bIns="45720" anchor="t" anchorCtr="0">
+                        <a:noAutofit/>
+                      </wps:bodyPr>
+                    </wps:wsp>
+                  </a:graphicData>
+                </a:graphic>
+                <wp14:sizeRelH relativeFrom="margin">
+                  <wp14:pctWidth>40000</wp14:pctWidth>
+                </wp14:sizeRelH>
+                <wp14:sizeRelV relativeFrom="margin">
+                  <wp14:pctHeight>0</wp14:pctHeight>
+                </wp14:sizeRelV>
+              </wp:anchor>
+            </w:drawing>
+          </mc:Choice>
+          <mc:Fallback>
+            <w:pict>
+              <v:shape w14:anchorId="640E1C8E" id="_x0000_s1034" type="#_x0000_t202" style="position:absolute;left:0;text-align:left;margin-left:0;margin-top:.5pt;width:185.9pt;height:288.8pt;z-index:251679744;visibility:visible;mso-wrap-style:square;mso-width-percent:400;mso-height-percent:0;mso-wrap-distance-left:9pt;mso-wrap-distance-top:3.6pt;mso-wrap-distance-right:9pt;mso-wrap-distance-bottom:3.6pt;mso-position-horizontal:center;mso-position-horizontal-relative:margin;mso-position-vertical:absolute;mso-position-vertical-relative:text;mso-width-percent:400;mso-height-percent:0;mso-width-relative:margin;mso-height-relative:margin;v-text-anchor:top" o:gfxdata="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" strokeweight=".25pt">
+                <v:textbox>
+                  <w:txbxContent>
+                    <w:p>
+                      <w:pPr>
+                        <w:rPr>
+                          <w:lang w:val="en-US"/>
+                        </w:rPr>
+                      </w:pPr>
+                      <w:r>
+                        <w:rPr>
+                          <w:noProof/>
+                        </w:rPr>
+                        <w:drawing>
+                          <wp:inline distT="0" distB="0" distL="0" distR="0" wp14:anchorId="5CEAA834" wp14:editId="7912FDCB">
+                            <wp:extent cx="2099310" cy="3570605"/>
+                            <wp:effectExtent l="0" t="0" r="0" b="0"/>
+                            <wp:docPr id="31" name="Picture 31"/>
+                            <wp:cNvGraphicFramePr>
+                              <a:graphicFrameLocks xmlns:a="http://schemas.openxmlformats.org/drawingml/2006/main" noChangeAspect="1"/>
+                            </wp:cNvGraphicFramePr>
+                            <a:graphic xmlns:a="http://schemas.openxmlformats.org/drawingml/2006/main">
+                              <a:graphicData uri="http://schemas.openxmlformats.org/drawingml/2006/picture">
+                                <pic:pic xmlns:pic="http://schemas.openxmlformats.org/drawingml/2006/picture">
+                                  <pic:nvPicPr>
+                                    <pic:cNvPr id="1" name=""/>
+                                    <pic:cNvPicPr/>
+                                  </pic:nvPicPr>
+                                  <pic:blipFill>
+                                    <a:blip r:embed="rId13"/>
+                                    <a:stretch>
+                                      <a:fillRect/>
+                                    </a:stretch>
+                                  </pic:blipFill>
+                                  <pic:spPr>
+                                    <a:xfrm>
+                                      <a:off x="0" y="0"/>
+                                      <a:ext cx="2099310" cy="3570605"/>
+                                    </a:xfrm>
+                                    <a:prstGeom prst="rect">
+                                      <a:avLst/>
+                                    </a:prstGeom>
+                                  </pic:spPr>
+                                </pic:pic>
+                              </a:graphicData>
+                            </a:graphic>
+                          </wp:inline>
+                        </w:drawing>
+                      </w:r>
+                    </w:p>
+                  </w:txbxContent>
+                </v:textbox>
+                <w10:wrap type="square" anchorx="margin"/>
+              </v:shape>
+            </w:pict>
+          </mc:Fallback>
+        </mc:AlternateContent>
+      </w:r>
+    </w:p>
+    <w:p>
+      <w:pPr>
+        <w:pStyle w:val="monstyle"/>
+      </w:pPr>
+    </w:p>
+    <w:p>
+      <w:pPr>
+        <w:pStyle w:val="monstyle"/>
+      </w:pPr>
+    </w:p>
+    <w:p>
+      <w:pPr>
+        <w:pStyle w:val="monstyle"/>
+      </w:pPr>
+    </w:p>
+    <w:p>
+      <w:pPr>
+        <w:pStyle w:val="monstyle"/>
+      </w:pPr>
+    </w:p>
+    <w:p>
+      <w:pPr>
+        <w:pStyle w:val="monstyle"/>
+      </w:pPr>
+    </w:p>
+    <w:p>
+      <w:pPr>
+        <w:pStyle w:val="monstyle"/>
+      </w:pPr>
+    </w:p>
+    <w:p>
+      <w:pPr>
+        <w:pStyle w:val="monstyle"/>
+      </w:pPr>
+    </w:p>
+    <w:p>
+      <w:pPr>
+        <w:pStyle w:val="monstyle"/>
+      </w:pPr>
+    </w:p>
+    <w:p>
+      <w:pPr>
+        <w:pStyle w:val="monstyle"/>
+      </w:pPr>
+    </w:p>
+    <w:p>
+      <w:pPr>
+        <w:pStyle w:val="monstyle"/>
+      </w:pPr>
+    </w:p>
+    <w:p>
+      <w:pPr>
+        <w:pStyle w:val="monstyle"/>
+      </w:pPr>
+      <w:r>
+        <w:rPr>
+          <w:noProof/>
+        </w:rPr>
+        <mc:AlternateContent>
+          <mc:Choice Requires="wps">
+            <w:drawing>
+              <wp:anchor distT="45720" distB="45720" distL="114300" distR="114300" simplePos="0" relativeHeight="251681792" behindDoc="0" locked="0" layoutInCell="1" allowOverlap="1" wp14:anchorId="11B981DD" wp14:editId="11AA1E54">
+                <wp:simplePos x="0" y="0"/>
+                <wp:positionH relativeFrom="margin">
+                  <wp:align>center</wp:align>
+                </wp:positionH>
+                <wp:positionV relativeFrom="paragraph">
+                  <wp:posOffset>6350</wp:posOffset>
+                </wp:positionV>
+                <wp:extent cx="2291080" cy="568960"/>
+                <wp:effectExtent l="0" t="0" r="0" b="2540"/>
+                <wp:wrapSquare wrapText="bothSides"/>
+                <wp:docPr id="29" name="Text Box 2"/>
+                <wp:cNvGraphicFramePr>
+                  <a:graphicFrameLocks xmlns:a="http://schemas.openxmlformats.org/drawingml/2006/main"/>
+                </wp:cNvGraphicFramePr>
+                <a:graphic xmlns:a="http://schemas.openxmlformats.org/drawingml/2006/main">
+                  <a:graphicData uri="http://schemas.microsoft.com/office/word/2010/wordprocessingShape">
+                    <wps:wsp>
+                      <wps:cNvSpPr txBox="1">
+                        <a:spLocks noChangeArrowheads="1"/>
+                      </wps:cNvSpPr>
+                      <wps:spPr bwMode="auto">
+                        <a:xfrm>
+                          <a:off x="0" y="0"/>
+                          <a:ext cx="2291080" cy="568960"/>
+                        </a:xfrm>
+                        <a:prstGeom prst="rect">
+                          <a:avLst/>
+                        </a:prstGeom>
+                        <a:solidFill>
+                          <a:srgbClr val="FFFFFF"/>
+                        </a:solidFill>
+                        <a:ln w="9525">
+                          <a:noFill/>
+                          <a:miter lim="800000"/>
+                          <a:headEnd/>
+                          <a:tailEnd/>
+                        </a:ln>
+                      </wps:spPr>
+                      <wps:txbx>
+                        <w:txbxContent>
+                          <w:p>
+                            <w:r>
+                              <w:rPr>
+                                <w:color w:val="000000"/>
+                              </w:rPr>
+                              <w:t>Figure III.</w:t>
+                            </w:r>
+                            <w:r>
+                              <w:rPr>
+                                <w:color w:val="000000"/>
+                              </w:rPr>
+                              <w:t>6</w:t>
+                            </w:r>
+                            <w:r>
+                              <w:rPr>
+                                <w:color w:val="000000"/>
+                              </w:rPr>
+                              <w:t xml:space="preserve"> exemple </w:t>
+                            </w:r>
+                            <w:r>
+                              <w:rPr>
+                                <w:color w:val="000000"/>
+                              </w:rPr>
+                              <w:t>d’application</w:t>
+                            </w:r>
+                            <w:r>
+                              <w:rPr>
+                                <w:color w:val="000000"/>
+                              </w:rPr>
+                              <w:t xml:space="preserve"> du filtre unshar</w:t>
+                            </w:r>
+                            <w:r>
+                              <w:rPr>
+                                <w:color w:val="000000"/>
+                              </w:rPr>
+                              <w:t>p.</w:t>
+                            </w:r>
+                          </w:p>
+                        </w:txbxContent>
+                      </wps:txbx>
+                      <wps:bodyPr rot="0" vert="horz" wrap="square" lIns="91440" tIns="45720" rIns="91440" bIns="45720" anchor="t" anchorCtr="0">
+                        <a:noAutofit/>
+                      </wps:bodyPr>
+                    </wps:wsp>
+                  </a:graphicData>
+                </a:graphic>
+                <wp14:sizeRelH relativeFrom="margin">
+                  <wp14:pctWidth>0</wp14:pctWidth>
+                </wp14:sizeRelH>
+                <wp14:sizeRelV relativeFrom="margin">
+                  <wp14:pctHeight>0</wp14:pctHeight>
+                </wp14:sizeRelV>
+              </wp:anchor>
+            </w:drawing>
+          </mc:Choice>
+          <mc:Fallback>
+            <w:pict>
+              <v:shape w14:anchorId="11B981DD" id="_x0000_s1035" type="#_x0000_t202" style="position:absolute;left:0;text-align:left;margin-left:0;margin-top:.5pt;width:180.4pt;height:44.8pt;z-index:251681792;visibility:visible;mso-wrap-style:square;mso-width-percent:0;mso-height-percent:0;mso-wrap-distance-left:9pt;mso-wrap-distance-top:3.6pt;mso-wrap-distance-right:9pt;mso-wrap-distance-bottom:3.6pt;mso-position-horizontal:center;mso-position-horizontal-relative:margin;mso-position-vertical:absolute;mso-position-vertical-relative:text;mso-width-percent:0;mso-height-percent:0;mso-width-relative:margin;mso-height-relative:margin;v-text-anchor:top" o:gfxdata="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" stroked="f">
+                <v:textbox>
+                  <w:txbxContent>
+                    <w:p>
+                      <w:r>
+                        <w:rPr>
+                          <w:color w:val="000000"/>
+                        </w:rPr>
+                        <w:t>Figure III.</w:t>
+                      </w:r>
+                      <w:r>
+                        <w:rPr>
+                          <w:color w:val="000000"/>
+                        </w:rPr>
+                        <w:t>6</w:t>
+                      </w:r>
+                      <w:r>
+                        <w:rPr>
+                          <w:color w:val="000000"/>
+                        </w:rPr>
+                        <w:t xml:space="preserve"> exemple </w:t>
+                      </w:r>
+                      <w:r>
+                        <w:rPr>
+                          <w:color w:val="000000"/>
+                        </w:rPr>
+                        <w:t>d’application</w:t>
+                      </w:r>
+                      <w:r>
+                        <w:rPr>
+                          <w:color w:val="000000"/>
+                        </w:rPr>
+                        <w:t xml:space="preserve"> du filtre unshar</w:t>
+                      </w:r>
+                      <w:r>
+                        <w:rPr>
+                          <w:color w:val="000000"/>
+                        </w:rPr>
+                        <w:t>p.</w:t>
+                      </w:r>
+                    </w:p>
+                  </w:txbxContent>
+                </v:textbox>
+                <w10:wrap type="square" anchorx="margin"/>
+              </v:shape>
+            </w:pict>
+          </mc:Fallback>
+        </mc:AlternateContent>
+      </w:r>
+    </w:p>
+    <w:p>
+      <w:pPr>
+        <w:pStyle w:val="monstyle"/>
+      </w:pPr>
+    </w:p>
+    <w:p>
+      <w:pPr>
+        <w:pStyle w:val="monstyle"/>
+        <w:ind w:firstLine="0"/>
+      </w:pPr>
+      <w:r>
+        <w:t>Les essais appliqués aux différentes méthodes de seuillage</w:t>
+      </w:r>
+      <w:r>
+        <w:t xml:space="preserve"> combinés avec le filtre </w:t>
+      </w:r>
+      <w:r>
+        <w:t>unsharp nous</w:t>
+      </w:r>
+      <w:r>
+        <w:t xml:space="preserve"> ont montré que le seu</w:t>
+      </w:r>
+      <w:r>
+        <w:t>i</w:t>
+      </w:r>
+      <w:r>
+        <w:t>l</w:t>
+      </w:r>
+      <w:r>
+        <w:t xml:space="preserve"> de Otsu est le plus performent </w:t>
+      </w:r>
+      <w:r>
+        <w:rPr>
+          <w:color w:val="000000"/>
+        </w:rPr>
+        <w:t>en termes de :</w:t>
+      </w:r>
+      <w:r>
+        <w:rPr>
+          <w:color w:val="000000"/>
+        </w:rPr>
+        <w:t xml:space="preserve"> préserv</w:t>
+      </w:r>
+      <w:r>
+        <w:rPr>
+          <w:color w:val="000000"/>
+        </w:rPr>
+        <w:t>ation de</w:t>
+      </w:r>
+      <w:r>
+        <w:rPr>
+          <w:color w:val="000000"/>
+        </w:rPr>
+        <w:t xml:space="preserve"> l’information</w:t>
+      </w:r>
+      <w:r>
+        <w:rPr>
+          <w:color w:val="000000"/>
+        </w:rPr>
+        <w:t xml:space="preserve">, </w:t>
+      </w:r>
+      <w:r>
+        <w:rPr>
+          <w:color w:val="000000"/>
+        </w:rPr>
+        <w:t>minimis</w:t>
+      </w:r>
+      <w:r>
+        <w:rPr>
+          <w:color w:val="000000"/>
+        </w:rPr>
+        <w:t>ation</w:t>
+      </w:r>
+      <w:r>
+        <w:rPr>
+          <w:color w:val="000000"/>
+        </w:rPr>
+        <w:t xml:space="preserve"> </w:t>
+      </w:r>
+      <w:r>
+        <w:rPr>
+          <w:color w:val="000000"/>
+        </w:rPr>
+        <w:t>du</w:t>
+      </w:r>
+      <w:r>
+        <w:rPr>
+          <w:color w:val="000000"/>
+        </w:rPr>
+        <w:t xml:space="preserve"> bruit</w:t>
+      </w:r>
+      <w:r>
+        <w:rPr>
+          <w:color w:val="000000"/>
+        </w:rPr>
+        <w:t xml:space="preserve"> et rapidité de calcule</w:t>
+      </w:r>
+      <w:r>
+        <w:rPr>
+          <w:color w:val="000000"/>
+        </w:rPr>
+        <w:t xml:space="preserve">. Le seuil </w:t>
+      </w:r>
+      <w:r>
+        <w:rPr>
+          <w:color w:val="000000"/>
+        </w:rPr>
+        <w:t>de Otsu est</w:t>
+      </w:r>
+      <w:r>
+        <w:rPr>
+          <w:color w:val="000000"/>
+        </w:rPr>
+        <w:t xml:space="preserve"> un seuil </w:t>
+      </w:r>
+      <w:r>
+        <w:rPr>
+          <w:color w:val="000000"/>
+        </w:rPr>
+        <w:t>global optimal pour une image bimodale (une image où on trouve deux couleurs dominantes) comme le cas dans les plaques d’immatriculation</w:t>
+      </w:r>
+      <w:r>
+        <w:rPr>
+          <w:color w:val="000000"/>
+        </w:rPr>
+        <w:t>.</w:t>
+      </w:r>
+      <w:r>
+        <w:rPr>
+          <w:color w:val="000000"/>
+        </w:rPr>
+        <w:t xml:space="preserve"> Il est à noter que le filtre unsharp est nécessaire pour que le seuillage de Otsu donne de bons résultats. </w:t>
       </w:r>
     </w:p>
     <w:p>
@@ -2385,13 +4486,24 @@
         <w:pStyle w:val="Heading3"/>
       </w:pPr>
       <w:r>
-        <w:t>Etape</w:t>
-      </w:r>
-      <w:r>
-        <w:t xml:space="preserve"> de </w:t>
-      </w:r>
-      <w:r>
-        <w:t>prétraitement</w:t>
+        <w:t>Segmentation</w:t>
+      </w:r>
+    </w:p>
+    <w:p>
+      <w:r>
+        <w:t xml:space="preserve">Input + </w:t>
+      </w:r>
+      <w:r>
+        <w:t>Explic</w:t>
+      </w:r>
+      <w:r>
+        <w:t>a</w:t>
+      </w:r>
+      <w:r>
+        <w:t>tion détallée d</w:t>
+      </w:r>
+      <w:r>
+        <w:t xml:space="preserve">u processus de segmentation (détailler le diagramme de la figure III.2) + output </w:t>
       </w:r>
     </w:p>
     <w:p>
@@ -2399,7 +4511,8 @@
         <w:pStyle w:val="Heading4"/>
       </w:pPr>
       <w:r>
-        <w:t>Transformation en une image niveau de gris</w:t>
+        <w:lastRenderedPageBreak/>
+        <w:t>Extraction des attributs</w:t>
       </w:r>
     </w:p>
     <w:p>
@@ -2407,7 +4520,7 @@
         <w:pStyle w:val="Heading4"/>
       </w:pPr>
       <w:r>
-        <w:t xml:space="preserve">Correction de l’inclinaison </w:t>
+        <w:t xml:space="preserve">Classification Bayésien naïve   </w:t>
       </w:r>
     </w:p>
     <w:p>
@@ -2415,148 +4528,35 @@
         <w:pStyle w:val="Heading4"/>
       </w:pPr>
       <w:r>
-        <w:t xml:space="preserve">Affûtage de l’image </w:t>
-      </w:r>
-    </w:p>
-    <w:p/>
-    <w:p>
-      <w:pPr>
-        <w:pStyle w:val="Heading4"/>
-      </w:pPr>
-      <w:r>
-        <w:lastRenderedPageBreak/>
-        <w:t xml:space="preserve">Binarisation  </w:t>
-      </w:r>
-    </w:p>
-    <w:p>
-      <w:pPr>
-        <w:pStyle w:val="Heading4"/>
-      </w:pPr>
-      <w:r>
-        <w:t>E</w:t>
-      </w:r>
-      <w:r>
-        <w:t>limination</w:t>
-      </w:r>
-      <w:r>
-        <w:t xml:space="preserve"> </w:t>
-      </w:r>
-      <w:r>
-        <w:t>de la bordure</w:t>
+        <w:t>Post traitement</w:t>
       </w:r>
     </w:p>
     <w:p>
       <w:pPr>
         <w:pStyle w:val="Heading3"/>
       </w:pPr>
-      <w:bookmarkStart w:id="25" w:name="_Toc511828881"/>
-      <w:r>
-        <w:t>Etape</w:t>
-      </w:r>
-      <w:r>
-        <w:t xml:space="preserve"> de </w:t>
-      </w:r>
-      <w:r>
-        <w:t>segmentation</w:t>
-      </w:r>
-      <w:bookmarkEnd w:id="25"/>
-    </w:p>
-    <w:p>
-      <w:r>
-        <w:t xml:space="preserve">Input + </w:t>
-      </w:r>
-      <w:r>
-        <w:t>Explic</w:t>
-      </w:r>
-      <w:r>
-        <w:t>a</w:t>
-      </w:r>
-      <w:r>
-        <w:t>tion détallée d</w:t>
-      </w:r>
-      <w:r>
-        <w:t xml:space="preserve">u processus de segmentation (détailler le diagramme de la figure III.2) + output </w:t>
-      </w:r>
-    </w:p>
-    <w:p>
-      <w:pPr>
-        <w:pStyle w:val="Heading4"/>
-      </w:pPr>
-      <w:r>
-        <w:t>Extraction des attributs</w:t>
-      </w:r>
-    </w:p>
-    <w:p>
-      <w:pPr>
-        <w:pStyle w:val="Heading4"/>
-      </w:pPr>
-      <w:r>
-        <w:t xml:space="preserve">Classification Bayésien naïve   </w:t>
-      </w:r>
-    </w:p>
-    <w:p>
-      <w:pPr>
-        <w:pStyle w:val="Heading4"/>
-      </w:pPr>
-      <w:r>
-        <w:t>Post traitement</w:t>
-      </w:r>
-      <w:bookmarkStart w:id="26" w:name="_GoBack"/>
+      <w:r>
+        <w:t>Reconnaissance</w:t>
+      </w:r>
+    </w:p>
+    <w:p>
+      <w:r>
+        <w:t>Input+ methose svm +output</w:t>
+      </w:r>
+    </w:p>
+    <w:p>
+      <w:pPr>
+        <w:pStyle w:val="Heading2"/>
+      </w:pPr>
+      <w:bookmarkStart w:id="26" w:name="_Toc387615645"/>
+      <w:bookmarkStart w:id="27" w:name="_Toc388165645"/>
+      <w:bookmarkStart w:id="28" w:name="_Toc511828887"/>
+      <w:r>
+        <w:t>Conclusion</w:t>
+      </w:r>
       <w:bookmarkEnd w:id="26"/>
-    </w:p>
-    <w:p>
-      <w:pPr>
-        <w:pStyle w:val="Heading3"/>
-      </w:pPr>
-      <w:r>
-        <w:t xml:space="preserve"> </w:t>
-      </w:r>
-      <w:bookmarkStart w:id="27" w:name="_Toc511828882"/>
-      <w:r>
-        <w:t>Etape</w:t>
-      </w:r>
-      <w:r>
-        <w:t xml:space="preserve"> de </w:t>
-      </w:r>
-      <w:r>
-        <w:t>reconnaissance</w:t>
-      </w:r>
       <w:bookmarkEnd w:id="27"/>
-    </w:p>
-    <w:p>
-      <w:r>
-        <w:t>Input+ </w:t>
-      </w:r>
-      <w:proofErr w:type="spellStart"/>
-      <w:r>
-        <w:t>methose</w:t>
-      </w:r>
-      <w:proofErr w:type="spellEnd"/>
-      <w:r>
-        <w:t xml:space="preserve"> </w:t>
-      </w:r>
-      <w:proofErr w:type="spellStart"/>
-      <w:r>
-        <w:t>svm</w:t>
-      </w:r>
-      <w:proofErr w:type="spellEnd"/>
-      <w:r>
-        <w:t xml:space="preserve"> +output</w:t>
-      </w:r>
-    </w:p>
-    <w:p>
-      <w:pPr>
-        <w:pStyle w:val="Heading2"/>
-      </w:pPr>
-      <w:bookmarkStart w:id="28" w:name="_Toc387615645"/>
-      <w:bookmarkStart w:id="29" w:name="_Toc388165645"/>
-      <w:bookmarkStart w:id="30" w:name="_Toc511828887"/>
-      <w:r>
-        <w:t>Conclusion</w:t>
-      </w:r>
       <w:bookmarkEnd w:id="28"/>
-      <w:bookmarkEnd w:id="29"/>
-      <w:bookmarkEnd w:id="30"/>
     </w:p>
     <w:p>
       <w:r>
@@ -3022,8 +5022,8 @@
           </mc:Choice>
           <mc:Fallback>
             <w:pict>
-              <v:group w14:anchorId="6AF24259" id="Groupe 28738" o:spid="_x0000_s1028" style="position:absolute;margin-left:51.85pt;margin-top:948.15pt;width:365.45pt;height:127.85pt;z-index:251663360" coordorigin="2710,1924" coordsize="7309,2845" o:gfxdata="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">
-                <v:oval id="Ellipse 4" o:spid="_x0000_s1029" style="position:absolute;left:2710;top:1980;width:1680;height:975;visibility:visible;mso-wrap-style:square;v-text-anchor:middle" o:gfxdata="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" fillcolor="white [3212]" strokecolor="black [3213]" strokeweight="1.5pt">
+              <v:group w14:anchorId="6AF24259" id="Groupe 28738" o:spid="_x0000_s1036" style="position:absolute;margin-left:51.85pt;margin-top:948.15pt;width:365.45pt;height:127.85pt;z-index:251663360" coordorigin="2710,1924" coordsize="7309,2845" o:gfxdata="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">
+                <v:oval id="Ellipse 4" o:spid="_x0000_s1037" style="position:absolute;left:2710;top:1980;width:1680;height:975;visibility:visible;mso-wrap-style:square;v-text-anchor:middle" o:gfxdata="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" fillcolor="white [3212]" strokecolor="black [3213]" strokeweight="1.5pt">
                   <v:textbox>
                     <w:txbxContent>
                       <w:p>
@@ -3045,7 +5045,7 @@
                     </w:txbxContent>
                   </v:textbox>
                 </v:oval>
-                <v:oval id="Ellipse 24" o:spid="_x0000_s1030" style="position:absolute;left:5777;top:3794;width:1185;height:975;visibility:visible;mso-wrap-style:square;v-text-anchor:middle" o:gfxdata="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" fillcolor="white [3212]" strokecolor="black [3213]" strokeweight="1.5pt">
+                <v:oval id="Ellipse 24" o:spid="_x0000_s1038" style="position:absolute;left:5777;top:3794;width:1185;height:975;visibility:visible;mso-wrap-style:square;v-text-anchor:middle" o:gfxdata="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" fillcolor="white [3212]" strokecolor="black [3213]" strokeweight="1.5pt">
                   <v:textbox>
                     <w:txbxContent>
                       <w:p>
@@ -3063,19 +5063,19 @@
                   <v:path arrowok="t" fillok="f" o:connecttype="none"/>
                   <o:lock v:ext="edit" shapetype="t"/>
                 </v:shapetype>
-                <v:shape id="Connecteur droit avec flèche 26" o:spid="_x0000_s1031" type="#_x0000_t32" style="position:absolute;left:3940;top:2955;width:1882;height:1107;flip:x y;visibility:visible;mso-wrap-style:square" o:connectortype="straight" o:gfxdata="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" strokecolor="black [3213]" strokeweight="1.5pt">
+                <v:shape id="Connecteur droit avec flèche 26" o:spid="_x0000_s1039" type="#_x0000_t32" style="position:absolute;left:3940;top:2955;width:1882;height:1107;flip:x y;visibility:visible;mso-wrap-style:square" o:connectortype="straight" o:gfxdata="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" strokecolor="black [3213]" strokeweight="1.5pt">
                   <v:stroke endarrow="open"/>
                 </v:shape>
-                <v:shape id="Connecteur droit avec flèche 28" o:spid="_x0000_s1032" type="#_x0000_t32" style="position:absolute;left:5495;top:2955;width:650;height:884;flip:x y;visibility:visible;mso-wrap-style:square" o:connectortype="straight" o:gfxdata="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" strokecolor="black [3213]" strokeweight="1.5pt">
+                <v:shape id="Connecteur droit avec flèche 28" o:spid="_x0000_s1040" type="#_x0000_t32" style="position:absolute;left:5495;top:2955;width:650;height:884;flip:x y;visibility:visible;mso-wrap-style:square" o:connectortype="straight" o:gfxdata="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" strokecolor="black [3213]" strokeweight="1.5pt">
                   <v:stroke endarrow="open"/>
                 </v:shape>
-                <v:shape id="Connecteur droit avec flèche 30" o:spid="_x0000_s1033" type="#_x0000_t32" style="position:absolute;left:6622;top:2899;width:480;height:925;flip:y;visibility:visible;mso-wrap-style:square" o:connectortype="straight" o:gfxdata="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" strokecolor="black [3213]" strokeweight="1.5pt">
+                <v:shape id="Connecteur droit avec flèche 30" o:spid="_x0000_s1041" type="#_x0000_t32" style="position:absolute;left:6622;top:2899;width:480;height:925;flip:y;visibility:visible;mso-wrap-style:square" o:connectortype="straight" o:gfxdata="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" strokecolor="black [3213]" strokeweight="1.5pt">
                   <v:stroke endarrow="open"/>
                 </v:shape>
-                <v:shape id="Connecteur droit avec flèche 28672" o:spid="_x0000_s1034" type="#_x0000_t32" style="position:absolute;left:6917;top:2899;width:2018;height:1193;flip:y;visibility:visible;mso-wrap-style:square" o:connectortype="straight" o:gfxdata="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" strokecolor="black [3213]" strokeweight="1.5pt">
+                <v:shape id="Connecteur droit avec flèche 28672" o:spid="_x0000_s1042" type="#_x0000_t32" style="position:absolute;left:6917;top:2899;width:2018;height:1193;flip:y;visibility:visible;mso-wrap-style:square" o:connectortype="straight" o:gfxdata="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" strokecolor="black [3213]" strokeweight="1.5pt">
                   <v:stroke endarrow="open"/>
                 </v:shape>
-                <v:oval id="Ellipse 28673" o:spid="_x0000_s1035" style="position:absolute;left:4655;top:1924;width:1680;height:1031;visibility:visible;mso-wrap-style:square;v-text-anchor:middle" o:gfxdata="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" fillcolor="white [3212]" strokecolor="black [3213]" strokeweight="1.5pt">
+                <v:oval id="Ellipse 28673" o:spid="_x0000_s1043" style="position:absolute;left:4655;top:1924;width:1680;height:1031;visibility:visible;mso-wrap-style:square;v-text-anchor:middle" o:gfxdata="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" fillcolor="white [3212]" strokecolor="black [3213]" strokeweight="1.5pt">
                   <v:textbox>
                     <w:txbxContent>
                       <w:p>
@@ -3097,7 +5097,7 @@
                     </w:txbxContent>
                   </v:textbox>
                 </v:oval>
-                <v:oval id="Ellipse 28674" o:spid="_x0000_s1036" style="position:absolute;left:6525;top:1924;width:1680;height:975;visibility:visible;mso-wrap-style:square;v-text-anchor:middle" o:gfxdata="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" fillcolor="white [3212]" strokecolor="black [3213]" strokeweight="1.5pt">
+                <v:oval id="Ellipse 28674" o:spid="_x0000_s1044" style="position:absolute;left:6525;top:1924;width:1680;height:975;visibility:visible;mso-wrap-style:square;v-text-anchor:middle" o:gfxdata="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" fillcolor="white [3212]" strokecolor="black [3213]" strokeweight="1.5pt">
                   <v:textbox>
                     <w:txbxContent>
                       <w:p>
@@ -3119,7 +5119,7 @@
                     </w:txbxContent>
                   </v:textbox>
                 </v:oval>
-                <v:oval id="Ellipse 28675" o:spid="_x0000_s1037" style="position:absolute;left:8339;top:1924;width:1680;height:975;visibility:visible;mso-wrap-style:square;v-text-anchor:middle" o:gfxdata="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" fillcolor="white [3212]" strokecolor="black [3213]" strokeweight="1.5pt">
+                <v:oval id="Ellipse 28675" o:spid="_x0000_s1045" style="position:absolute;left:8339;top:1924;width:1680;height:975;visibility:visible;mso-wrap-style:square;v-text-anchor:middle" o:gfxdata="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" fillcolor="white [3212]" strokecolor="black [3213]" strokeweight="1.5pt">
                   <v:textbox>
                     <w:txbxContent>
                       <w:p>
@@ -3163,8 +5163,8 @@
           <w:sz w:val="22"/>
         </w:rPr>
         <w:sectPr>
-          <w:headerReference w:type="default" r:id="rId10"/>
-          <w:footerReference w:type="default" r:id="rId11"/>
+          <w:headerReference w:type="default" r:id="rId14"/>
+          <w:footerReference w:type="default" r:id="rId15"/>
           <w:pgSz w:w="11906" w:h="16838" w:code="9"/>
           <w:pgMar w:top="1134" w:right="1133" w:bottom="1134" w:left="1134" w:header="454" w:footer="454" w:gutter="567"/>
           <w:pgNumType w:start="1"/>
@@ -3197,7 +5197,6 @@
         </w:rPr>
         <w:t xml:space="preserve"> </w:t>
       </w:r>
-      <w:proofErr w:type="spellStart"/>
       <w:r>
         <w:rPr>
           <w:rFonts w:ascii="Helvetica" w:hAnsi="Helvetica"/>
@@ -3208,9 +5207,8 @@
           <w:shd w:val="clear" w:color="auto" w:fill="FCFCFC"/>
           <w:lang w:val="en-US"/>
         </w:rPr>
-        <w:t>Badenhorst</w:t>
-      </w:r>
-      <w:proofErr w:type="spellEnd"/>
+        <w:t xml:space="preserve">Badenhorst W. (2017) Chain of Responsibility Pattern. In: Practical Python Design Patterns. </w:t>
+      </w:r>
       <w:r>
         <w:rPr>
           <w:rFonts w:ascii="Helvetica" w:hAnsi="Helvetica"/>
@@ -3219,33 +5217,8 @@
           <w:sz w:val="21"/>
           <w:szCs w:val="21"/>
           <w:shd w:val="clear" w:color="auto" w:fill="FCFCFC"/>
-          <w:lang w:val="en-US"/>
-        </w:rPr>
-        <w:t xml:space="preserve"> W. (2017) Chain of Responsibility Pattern. In: Practical Python Design Patterns. </w:t>
-      </w:r>
-      <w:proofErr w:type="spellStart"/>
-      <w:r>
-        <w:rPr>
-          <w:rFonts w:ascii="Helvetica" w:hAnsi="Helvetica"/>
-          <w:color w:val="333333"/>
-          <w:spacing w:val="4"/>
-          <w:sz w:val="21"/>
-          <w:szCs w:val="21"/>
-          <w:shd w:val="clear" w:color="auto" w:fill="FCFCFC"/>
-        </w:rPr>
-        <w:t>Apress</w:t>
-      </w:r>
-      <w:proofErr w:type="spellEnd"/>
-      <w:r>
-        <w:rPr>
-          <w:rFonts w:ascii="Helvetica" w:hAnsi="Helvetica"/>
-          <w:color w:val="333333"/>
-          <w:spacing w:val="4"/>
-          <w:sz w:val="21"/>
-          <w:szCs w:val="21"/>
-          <w:shd w:val="clear" w:color="auto" w:fill="FCFCFC"/>
-        </w:rPr>
-        <w:t>, Berkeley, CA</w:t>
+        </w:rPr>
+        <w:t>Apress, Berkeley, CA</w:t>
       </w:r>
     </w:p>
     <w:sectPr>
@@ -3537,6 +5510,95 @@
     </w:lvl>
   </w:abstractNum>
   <w:abstractNum w:abstractNumId="2" w15:restartNumberingAfterBreak="0">
+    <w:nsid w:val="09AA7266"/>
+    <w:multiLevelType w:val="hybridMultilevel"/>
+    <w:tmpl w:val="F34EA320"/>
+    <w:lvl w:ilvl="0" w:tplc="119E1D2E">
+      <w:start w:val="1"/>
+      <w:numFmt w:val="lowerRoman"/>
+      <w:lvlText w:val="%1)"/>
+      <w:lvlJc w:val="left"/>
+      <w:pPr>
+        <w:ind w:left="1145" w:hanging="720"/>
+      </w:pPr>
+      <w:rPr>
+        <w:rFonts w:hint="default"/>
+      </w:rPr>
+    </w:lvl>
+    <w:lvl w:ilvl="1" w:tplc="040C0019" w:tentative="1">
+      <w:start w:val="1"/>
+      <w:numFmt w:val="lowerLetter"/>
+      <w:lvlText w:val="%2."/>
+      <w:lvlJc w:val="left"/>
+      <w:pPr>
+        <w:ind w:left="1505" w:hanging="360"/>
+      </w:pPr>
+    </w:lvl>
+    <w:lvl w:ilvl="2" w:tplc="040C001B" w:tentative="1">
+      <w:start w:val="1"/>
+      <w:numFmt w:val="lowerRoman"/>
+      <w:lvlText w:val="%3."/>
+      <w:lvlJc w:val="right"/>
+      <w:pPr>
+        <w:ind w:left="2225" w:hanging="180"/>
+      </w:pPr>
+    </w:lvl>
+    <w:lvl w:ilvl="3" w:tplc="040C000F" w:tentative="1">
+      <w:start w:val="1"/>
+      <w:numFmt w:val="decimal"/>
+      <w:lvlText w:val="%4."/>
+      <w:lvlJc w:val="left"/>
+      <w:pPr>
+        <w:ind w:left="2945" w:hanging="360"/>
+      </w:pPr>
+    </w:lvl>
+    <w:lvl w:ilvl="4" w:tplc="040C0019" w:tentative="1">
+      <w:start w:val="1"/>
+      <w:numFmt w:val="lowerLetter"/>
+      <w:lvlText w:val="%5."/>
+      <w:lvlJc w:val="left"/>
+      <w:pPr>
+        <w:ind w:left="3665" w:hanging="360"/>
+      </w:pPr>
+    </w:lvl>
+    <w:lvl w:ilvl="5" w:tplc="040C001B" w:tentative="1">
+      <w:start w:val="1"/>
+      <w:numFmt w:val="lowerRoman"/>
+      <w:lvlText w:val="%6."/>
+      <w:lvlJc w:val="right"/>
+      <w:pPr>
+        <w:ind w:left="4385" w:hanging="180"/>
+      </w:pPr>
+    </w:lvl>
+    <w:lvl w:ilvl="6" w:tplc="040C000F" w:tentative="1">
+      <w:start w:val="1"/>
+      <w:numFmt w:val="decimal"/>
+      <w:lvlText w:val="%7."/>
+      <w:lvlJc w:val="left"/>
+      <w:pPr>
+        <w:ind w:left="5105" w:hanging="360"/>
+      </w:pPr>
+    </w:lvl>
+    <w:lvl w:ilvl="7" w:tplc="040C0019" w:tentative="1">
+      <w:start w:val="1"/>
+      <w:numFmt w:val="lowerLetter"/>
+      <w:lvlText w:val="%8."/>
+      <w:lvlJc w:val="left"/>
+      <w:pPr>
+        <w:ind w:left="5825" w:hanging="360"/>
+      </w:pPr>
+    </w:lvl>
+    <w:lvl w:ilvl="8" w:tplc="040C001B" w:tentative="1">
+      <w:start w:val="1"/>
+      <w:numFmt w:val="lowerRoman"/>
+      <w:lvlText w:val="%9."/>
+      <w:lvlJc w:val="right"/>
+      <w:pPr>
+        <w:ind w:left="6545" w:hanging="180"/>
+      </w:pPr>
+    </w:lvl>
+  </w:abstractNum>
+  <w:abstractNum w:abstractNumId="3" w15:restartNumberingAfterBreak="0">
     <w:nsid w:val="107F1B4F"/>
     <w:multiLevelType w:val="hybridMultilevel"/>
     <w:tmpl w:val="2F6C8738"/>
@@ -3650,7 +5712,7 @@
       </w:rPr>
     </w:lvl>
   </w:abstractNum>
-  <w:abstractNum w:abstractNumId="3" w15:restartNumberingAfterBreak="0">
+  <w:abstractNum w:abstractNumId="4" w15:restartNumberingAfterBreak="0">
     <w:nsid w:val="28271070"/>
     <w:multiLevelType w:val="hybridMultilevel"/>
     <w:tmpl w:val="C97631F0"/>
@@ -3739,7 +5801,7 @@
       </w:pPr>
     </w:lvl>
   </w:abstractNum>
-  <w:abstractNum w:abstractNumId="4" w15:restartNumberingAfterBreak="0">
+  <w:abstractNum w:abstractNumId="5" w15:restartNumberingAfterBreak="0">
     <w:nsid w:val="3B835691"/>
     <w:multiLevelType w:val="hybridMultilevel"/>
     <w:tmpl w:val="F6A6E506"/>
@@ -3852,7 +5914,7 @@
       </w:rPr>
     </w:lvl>
   </w:abstractNum>
-  <w:abstractNum w:abstractNumId="5" w15:restartNumberingAfterBreak="0">
+  <w:abstractNum w:abstractNumId="6" w15:restartNumberingAfterBreak="0">
     <w:nsid w:val="3FBA7E7F"/>
     <w:multiLevelType w:val="multilevel"/>
     <w:tmpl w:val="EA962386"/>
@@ -3954,7 +6016,7 @@
       </w:pPr>
     </w:lvl>
   </w:abstractNum>
-  <w:abstractNum w:abstractNumId="6" w15:restartNumberingAfterBreak="0">
+  <w:abstractNum w:abstractNumId="7" w15:restartNumberingAfterBreak="0">
     <w:nsid w:val="4A8E60B2"/>
     <w:multiLevelType w:val="multilevel"/>
     <w:tmpl w:val="851E6904"/>
@@ -4078,7 +6140,7 @@
       </w:rPr>
     </w:lvl>
   </w:abstractNum>
-  <w:abstractNum w:abstractNumId="7" w15:restartNumberingAfterBreak="0">
+  <w:abstractNum w:abstractNumId="8" w15:restartNumberingAfterBreak="0">
     <w:nsid w:val="69C90716"/>
     <w:multiLevelType w:val="hybridMultilevel"/>
     <w:tmpl w:val="2048D78A"/>
@@ -4191,7 +6253,7 @@
       </w:rPr>
     </w:lvl>
   </w:abstractNum>
-  <w:abstractNum w:abstractNumId="8" w15:restartNumberingAfterBreak="0">
+  <w:abstractNum w:abstractNumId="9" w15:restartNumberingAfterBreak="0">
     <w:nsid w:val="77AF464A"/>
     <w:multiLevelType w:val="hybridMultilevel"/>
     <w:tmpl w:val="2A8A3D54"/>
@@ -4280,7 +6342,7 @@
       </w:pPr>
     </w:lvl>
   </w:abstractNum>
-  <w:abstractNum w:abstractNumId="9" w15:restartNumberingAfterBreak="0">
+  <w:abstractNum w:abstractNumId="10" w15:restartNumberingAfterBreak="0">
     <w:nsid w:val="7B2E5A50"/>
     <w:multiLevelType w:val="multilevel"/>
     <w:tmpl w:val="E19A4F02"/>
@@ -4395,34 +6457,37 @@
     </w:lvl>
   </w:abstractNum>
   <w:num w:numId="1">
-    <w:abstractNumId w:val="5"/>
+    <w:abstractNumId w:val="6"/>
   </w:num>
   <w:num w:numId="2">
     <w:abstractNumId w:val="1"/>
   </w:num>
   <w:num w:numId="3">
-    <w:abstractNumId w:val="9"/>
+    <w:abstractNumId w:val="10"/>
   </w:num>
   <w:num w:numId="4">
     <w:abstractNumId w:val="0"/>
   </w:num>
   <w:num w:numId="5">
+    <w:abstractNumId w:val="8"/>
+  </w:num>
+  <w:num w:numId="6">
+    <w:abstractNumId w:val="3"/>
+  </w:num>
+  <w:num w:numId="7">
     <w:abstractNumId w:val="7"/>
   </w:num>
-  <w:num w:numId="6">
-    <w:abstractNumId w:val="2"/>
+  <w:num w:numId="8">
+    <w:abstractNumId w:val="5"/>
   </w:num>
-  <w:num w:numId="7">
-    <w:abstractNumId w:val="6"/>
-  </w:num>
-  <w:num w:numId="8">
+  <w:num w:numId="9">
     <w:abstractNumId w:val="4"/>
   </w:num>
-  <w:num w:numId="9">
-    <w:abstractNumId w:val="3"/>
+  <w:num w:numId="10">
+    <w:abstractNumId w:val="9"/>
   </w:num>
-  <w:num w:numId="10">
-    <w:abstractNumId w:val="8"/>
+  <w:num w:numId="11">
+    <w:abstractNumId w:val="2"/>
   </w:num>
   <w:numIdMacAtCleanup w:val="9"/>
 </w:numbering>
@@ -6121,6 +8186,76 @@
       <w:szCs w:val="24"/>
     </w:rPr>
   </w:style>
+  <w:style w:type="character" w:styleId="CommentReference">
+    <w:name w:val="annotation reference"/>
+    <w:basedOn w:val="DefaultParagraphFont"/>
+    <w:uiPriority w:val="99"/>
+    <w:semiHidden/>
+    <w:unhideWhenUsed/>
+    <w:rsid w:val="005556F8"/>
+    <w:rPr>
+      <w:sz w:val="16"/>
+      <w:szCs w:val="16"/>
+    </w:rPr>
+  </w:style>
+  <w:style w:type="paragraph" w:styleId="CommentText">
+    <w:name w:val="annotation text"/>
+    <w:basedOn w:val="Normal"/>
+    <w:link w:val="CommentTextChar"/>
+    <w:uiPriority w:val="99"/>
+    <w:semiHidden/>
+    <w:unhideWhenUsed/>
+    <w:rsid w:val="005556F8"/>
+    <w:pPr>
+      <w:spacing w:line="240" w:lineRule="auto"/>
+    </w:pPr>
+    <w:rPr>
+      <w:sz w:val="20"/>
+      <w:szCs w:val="20"/>
+    </w:rPr>
+  </w:style>
+  <w:style w:type="character" w:customStyle="1" w:styleId="CommentTextChar">
+    <w:name w:val="Comment Text Char"/>
+    <w:basedOn w:val="DefaultParagraphFont"/>
+    <w:link w:val="CommentText"/>
+    <w:uiPriority w:val="99"/>
+    <w:semiHidden/>
+    <w:rsid w:val="005556F8"/>
+    <w:rPr>
+      <w:rFonts w:asciiTheme="majorBidi" w:hAnsiTheme="majorBidi"/>
+      <w:sz w:val="20"/>
+      <w:szCs w:val="20"/>
+    </w:rPr>
+  </w:style>
+  <w:style w:type="paragraph" w:styleId="CommentSubject">
+    <w:name w:val="annotation subject"/>
+    <w:basedOn w:val="CommentText"/>
+    <w:next w:val="CommentText"/>
+    <w:link w:val="CommentSubjectChar"/>
+    <w:uiPriority w:val="99"/>
+    <w:semiHidden/>
+    <w:unhideWhenUsed/>
+    <w:rsid w:val="005556F8"/>
+    <w:rPr>
+      <w:b/>
+      <w:bCs/>
+    </w:rPr>
+  </w:style>
+  <w:style w:type="character" w:customStyle="1" w:styleId="CommentSubjectChar">
+    <w:name w:val="Comment Subject Char"/>
+    <w:basedOn w:val="CommentTextChar"/>
+    <w:link w:val="CommentSubject"/>
+    <w:uiPriority w:val="99"/>
+    <w:semiHidden/>
+    <w:rsid w:val="005556F8"/>
+    <w:rPr>
+      <w:rFonts w:asciiTheme="majorBidi" w:hAnsiTheme="majorBidi"/>
+      <w:b/>
+      <w:bCs/>
+      <w:sz w:val="20"/>
+      <w:szCs w:val="20"/>
+    </w:rPr>
+  </w:style>
 </w:styles>
 </file>
 
@@ -6390,7 +8525,7 @@
 </file>
 
 <file path=customXml/itemProps1.xml><?xml version="1.0" encoding="utf-8"?>
-<ds:datastoreItem xmlns:ds="http://schemas.openxmlformats.org/officeDocument/2006/customXml" ds:itemID="{0EBFAE87-C198-4596-ADEC-7D81D6041545}">
+<ds:datastoreItem xmlns:ds="http://schemas.openxmlformats.org/officeDocument/2006/customXml" ds:itemID="{2D2E5B51-56A9-45D7-AC5B-E50AA5D11EDA}">
   <ds:schemaRefs>
     <ds:schemaRef ds:uri="http://schemas.openxmlformats.org/officeDocument/2006/bibliography"/>
   </ds:schemaRefs>

</xml_diff>

<commit_message>
avancement dans chap 3 + algo de la solution $ iii.3.4
</commit_message>
<xml_diff>
--- a/chap3/chap3.docx
+++ b/chap3/chap3.docx
@@ -111,7 +111,15 @@
         <w:t xml:space="preserve"> afin d’améliorer la qualité de l’image</w:t>
       </w:r>
       <w:r>
-        <w:t>, ii) segmentation des caractères présents dans l</w:t>
+        <w:t xml:space="preserve">, ii) segmentation des caractères </w:t>
+      </w:r>
+      <w:proofErr w:type="gramStart"/>
+      <w:r>
+        <w:t>présents</w:t>
+      </w:r>
+      <w:proofErr w:type="gramEnd"/>
+      <w:r>
+        <w:t xml:space="preserve"> dans l</w:t>
       </w:r>
       <w:r>
         <w:t>es</w:t>
@@ -481,7 +489,15 @@
         <w:t xml:space="preserve"> sur la structure des plaques </w:t>
       </w:r>
       <w:r>
-        <w:t xml:space="preserve">est est beaucoup plus efficace que les deux premières méthodes dans le cas où la plaque </w:t>
+        <w:t xml:space="preserve">est </w:t>
+      </w:r>
+      <w:proofErr w:type="spellStart"/>
+      <w:r>
+        <w:t>est</w:t>
+      </w:r>
+      <w:proofErr w:type="spellEnd"/>
+      <w:r>
+        <w:t xml:space="preserve"> beaucoup plus efficace que les deux premières méthodes dans le cas où la plaque </w:t>
       </w:r>
       <w:r>
         <w:lastRenderedPageBreak/>
@@ -597,11 +613,16 @@
         <w:t>L</w:t>
       </w:r>
       <w:r>
-        <w:t>es RB</w:t>
+        <w:t xml:space="preserve">es </w:t>
+      </w:r>
+      <w:proofErr w:type="spellStart"/>
+      <w:r>
+        <w:t>RB</w:t>
       </w:r>
       <w:r>
         <w:t>s</w:t>
       </w:r>
+      <w:proofErr w:type="spellEnd"/>
       <w:r>
         <w:t xml:space="preserve"> sont des </w:t>
       </w:r>
@@ -806,7 +827,15 @@
         <w:t>lle est</w:t>
       </w:r>
       <w:r>
-        <w:t xml:space="preserve"> basé sur la méthode </w:t>
+        <w:t xml:space="preserve"> </w:t>
+      </w:r>
+      <w:proofErr w:type="gramStart"/>
+      <w:r>
+        <w:t>basé</w:t>
+      </w:r>
+      <w:proofErr w:type="gramEnd"/>
+      <w:r>
+        <w:t xml:space="preserve"> sur la méthode </w:t>
       </w:r>
       <w:r>
         <w:t>d’analyse de composantes connexes CCA</w:t>
@@ -1386,7 +1415,15 @@
         <w:t>local</w:t>
       </w:r>
       <w:r>
-        <w:t xml:space="preserve"> de Sauvola.</w:t>
+        <w:t xml:space="preserve"> de </w:t>
+      </w:r>
+      <w:proofErr w:type="spellStart"/>
+      <w:r>
+        <w:t>Sauvola</w:t>
+      </w:r>
+      <w:proofErr w:type="spellEnd"/>
+      <w:r>
+        <w:t>.</w:t>
       </w:r>
     </w:p>
     <w:p>
@@ -1741,8 +1778,13 @@
         <w:t>locale</w:t>
       </w:r>
       <w:r>
-        <w:t xml:space="preserve"> de Sauvola</w:t>
-      </w:r>
+        <w:t xml:space="preserve"> de </w:t>
+      </w:r>
+      <w:proofErr w:type="spellStart"/>
+      <w:r>
+        <w:t>Sauvola</w:t>
+      </w:r>
+      <w:proofErr w:type="spellEnd"/>
       <w:r>
         <w:t>)</w:t>
       </w:r>
@@ -2395,7 +2437,6 @@
       <w:pPr>
         <w:pStyle w:val="monstyle"/>
         <w:rPr>
-          <w:rFonts w:hint="cs"/>
           <w:rtl/>
           <w:lang w:bidi="ar-DZ"/>
         </w:rPr>
@@ -2432,8 +2473,6 @@
       <w:r>
         <w:t>Correction de l’inclinaison</w:t>
       </w:r>
-      <w:bookmarkStart w:id="25" w:name="_GoBack"/>
-      <w:bookmarkEnd w:id="25"/>
     </w:p>
     <w:p>
       <w:pPr>
@@ -2452,13 +2491,15 @@
         <w:t xml:space="preserve">cette inclinaison est dû aux diverses raisons à savoir : i) </w:t>
       </w:r>
       <w:r>
-        <w:t xml:space="preserve">la position de la </w:t>
-      </w:r>
-      <w:r>
-        <w:t>caméra</w:t>
-      </w:r>
-      <w:r>
-        <w:t xml:space="preserve"> par rapport au véhicule</w:t>
+        <w:t xml:space="preserve">la position de la caméra </w:t>
+      </w:r>
+      <w:proofErr w:type="gramStart"/>
+      <w:r>
+        <w:t>par</w:t>
+      </w:r>
+      <w:proofErr w:type="gramEnd"/>
+      <w:r>
+        <w:t xml:space="preserve"> rapport au véhicule</w:t>
       </w:r>
       <w:r>
         <w:t xml:space="preserve"> </w:t>
@@ -2467,10 +2508,7 @@
         <w:t>au moment de la capture</w:t>
       </w:r>
       <w:r>
-        <w:t>, ii)</w:t>
-      </w:r>
-      <w:r>
-        <w:t xml:space="preserve"> erreurs dans le processus de la localisation.</w:t>
+        <w:t>, ii) erreurs dans le processus de la localisation.</w:t>
       </w:r>
     </w:p>
     <w:p>
@@ -2845,19 +2883,7 @@
                               <w:rPr>
                                 <w:color w:val="000000"/>
                               </w:rPr>
-                              <w:t>Figure I</w:t>
-                            </w:r>
-                            <w:r>
-                              <w:rPr>
-                                <w:color w:val="000000"/>
-                              </w:rPr>
-                              <w:t>II</w:t>
-                            </w:r>
-                            <w:r>
-                              <w:rPr>
-                                <w:color w:val="000000"/>
-                              </w:rPr>
-                              <w:t>.3 Exemples de correction d’inclinaison avec la transformation affine.</w:t>
+                              <w:t>Figure III.3 Exemples de correction d’inclinaison avec la transformation affine.</w:t>
                             </w:r>
                           </w:p>
                         </w:txbxContent>
@@ -2887,19 +2913,7 @@
                         <w:rPr>
                           <w:color w:val="000000"/>
                         </w:rPr>
-                        <w:t>Figure I</w:t>
-                      </w:r>
-                      <w:r>
-                        <w:rPr>
-                          <w:color w:val="000000"/>
-                        </w:rPr>
-                        <w:t>II</w:t>
-                      </w:r>
-                      <w:r>
-                        <w:rPr>
-                          <w:color w:val="000000"/>
-                        </w:rPr>
-                        <w:t>.3 Exemples de correction d’inclinaison avec la transformation affine.</w:t>
+                        <w:t>Figure III.3 Exemples de correction d’inclinaison avec la transformation affine.</w:t>
                       </w:r>
                     </w:p>
                   </w:txbxContent>
@@ -3076,28 +3090,19 @@
         <w:spacing w:after="160" w:line="259" w:lineRule="auto"/>
       </w:pPr>
       <w:r>
-        <w:br w:type="page"/>
-      </w:r>
-    </w:p>
-    <w:p>
-      <w:pPr>
-        <w:pStyle w:val="monstyle"/>
-      </w:pPr>
-      <w:r>
         <w:rPr>
           <w:noProof/>
         </w:rPr>
-        <w:lastRenderedPageBreak/>
         <mc:AlternateContent>
           <mc:Choice Requires="wps">
             <w:drawing>
-              <wp:anchor distT="45720" distB="45720" distL="114300" distR="114300" simplePos="0" relativeHeight="251671552" behindDoc="0" locked="0" layoutInCell="1" allowOverlap="1" wp14:anchorId="43C9A77E" wp14:editId="3AC34444">
+              <wp:anchor distT="45720" distB="45720" distL="114300" distR="114300" simplePos="0" relativeHeight="251671552" behindDoc="0" locked="0" layoutInCell="1" allowOverlap="1" wp14:anchorId="43C9A77E" wp14:editId="45C3134A">
                 <wp:simplePos x="0" y="0"/>
                 <wp:positionH relativeFrom="margin">
-                  <wp:posOffset>1634490</wp:posOffset>
+                  <wp:posOffset>1223010</wp:posOffset>
                 </wp:positionH>
                 <wp:positionV relativeFrom="paragraph">
-                  <wp:posOffset>0</wp:posOffset>
+                  <wp:posOffset>8255</wp:posOffset>
                 </wp:positionV>
                 <wp:extent cx="2692400" cy="2682240"/>
                 <wp:effectExtent l="0" t="0" r="12700" b="22860"/>
@@ -3154,7 +3159,7 @@
                                 <wp:inline distT="0" distB="0" distL="0" distR="0" wp14:anchorId="1B3108B6" wp14:editId="4327F1DA">
                                   <wp:extent cx="2089785" cy="2569845"/>
                                   <wp:effectExtent l="0" t="0" r="5715" b="1905"/>
-                                  <wp:docPr id="23" name="Picture 23"/>
+                                  <wp:docPr id="20" name="Picture 20"/>
                                   <wp:cNvGraphicFramePr>
                                     <a:graphicFrameLocks xmlns:a="http://schemas.openxmlformats.org/drawingml/2006/main" noChangeAspect="1"/>
                                   </wp:cNvGraphicFramePr>
@@ -3212,7 +3217,7 @@
           </mc:Choice>
           <mc:Fallback>
             <w:pict>
-              <v:shape w14:anchorId="43C9A77E" id="_x0000_s1030" type="#_x0000_t202" style="position:absolute;left:0;text-align:left;margin-left:128.7pt;margin-top:0;width:212pt;height:211.2pt;z-index:251671552;visibility:visible;mso-wrap-style:square;mso-width-percent:0;mso-height-percent:0;mso-wrap-distance-left:9pt;mso-wrap-distance-top:3.6pt;mso-wrap-distance-right:9pt;mso-wrap-distance-bottom:3.6pt;mso-position-horizontal:absolute;mso-position-horizontal-relative:margin;mso-position-vertical:absolute;mso-position-vertical-relative:text;mso-width-percent:0;mso-height-percent:0;mso-width-relative:margin;mso-height-relative:margin;v-text-anchor:top" o:gfxdata="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" strokeweight=".25pt">
+              <v:shape w14:anchorId="43C9A77E" id="_x0000_s1030" type="#_x0000_t202" style="position:absolute;margin-left:96.3pt;margin-top:.65pt;width:212pt;height:211.2pt;z-index:251671552;visibility:visible;mso-wrap-style:square;mso-width-percent:0;mso-height-percent:0;mso-wrap-distance-left:9pt;mso-wrap-distance-top:3.6pt;mso-wrap-distance-right:9pt;mso-wrap-distance-bottom:3.6pt;mso-position-horizontal:absolute;mso-position-horizontal-relative:margin;mso-position-vertical:absolute;mso-position-vertical-relative:text;mso-width-percent:0;mso-height-percent:0;mso-width-relative:margin;mso-height-relative:margin;v-text-anchor:top" o:gfxdata="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" strokeweight=".25pt">
                 <v:textbox>
                   <w:txbxContent>
                     <w:p>
@@ -3235,7 +3240,7 @@
                           <wp:inline distT="0" distB="0" distL="0" distR="0" wp14:anchorId="1B3108B6" wp14:editId="4327F1DA">
                             <wp:extent cx="2089785" cy="2569845"/>
                             <wp:effectExtent l="0" t="0" r="5715" b="1905"/>
-                            <wp:docPr id="23" name="Picture 23"/>
+                            <wp:docPr id="20" name="Picture 20"/>
                             <wp:cNvGraphicFramePr>
                               <a:graphicFrameLocks xmlns:a="http://schemas.openxmlformats.org/drawingml/2006/main" noChangeAspect="1"/>
                             </wp:cNvGraphicFramePr>
@@ -3285,42 +3290,47 @@
     </w:p>
     <w:p>
       <w:pPr>
-        <w:pStyle w:val="monstyle"/>
-      </w:pPr>
-    </w:p>
-    <w:p>
-      <w:pPr>
-        <w:pStyle w:val="monstyle"/>
-      </w:pPr>
-    </w:p>
-    <w:p>
-      <w:pPr>
-        <w:pStyle w:val="monstyle"/>
-      </w:pPr>
-    </w:p>
-    <w:p>
-      <w:pPr>
-        <w:pStyle w:val="monstyle"/>
-      </w:pPr>
-    </w:p>
-    <w:p>
-      <w:pPr>
-        <w:pStyle w:val="monstyle"/>
-      </w:pPr>
-    </w:p>
-    <w:p>
-      <w:pPr>
-        <w:pStyle w:val="monstyle"/>
-      </w:pPr>
-    </w:p>
-    <w:p>
-      <w:pPr>
-        <w:pStyle w:val="monstyle"/>
-      </w:pPr>
-    </w:p>
-    <w:p>
-      <w:pPr>
-        <w:pStyle w:val="monstyle"/>
+        <w:spacing w:after="160" w:line="259" w:lineRule="auto"/>
+      </w:pPr>
+    </w:p>
+    <w:p>
+      <w:pPr>
+        <w:spacing w:after="160" w:line="259" w:lineRule="auto"/>
+      </w:pPr>
+    </w:p>
+    <w:p>
+      <w:pPr>
+        <w:spacing w:after="160" w:line="259" w:lineRule="auto"/>
+      </w:pPr>
+    </w:p>
+    <w:p>
+      <w:pPr>
+        <w:spacing w:after="160" w:line="259" w:lineRule="auto"/>
+      </w:pPr>
+    </w:p>
+    <w:p>
+      <w:pPr>
+        <w:spacing w:after="160" w:line="259" w:lineRule="auto"/>
+      </w:pPr>
+    </w:p>
+    <w:p>
+      <w:pPr>
+        <w:spacing w:after="160" w:line="259" w:lineRule="auto"/>
+      </w:pPr>
+    </w:p>
+    <w:p>
+      <w:pPr>
+        <w:spacing w:after="160" w:line="259" w:lineRule="auto"/>
+      </w:pPr>
+    </w:p>
+    <w:p>
+      <w:pPr>
+        <w:spacing w:after="160" w:line="259" w:lineRule="auto"/>
+      </w:pPr>
+    </w:p>
+    <w:p>
+      <w:pPr>
+        <w:spacing w:after="160" w:line="259" w:lineRule="auto"/>
       </w:pPr>
       <w:r>
         <w:rPr>
@@ -3329,13 +3339,13 @@
         <mc:AlternateContent>
           <mc:Choice Requires="wps">
             <w:drawing>
-              <wp:anchor distT="45720" distB="45720" distL="114300" distR="114300" simplePos="0" relativeHeight="251673600" behindDoc="0" locked="0" layoutInCell="1" allowOverlap="1" wp14:anchorId="136DF47D" wp14:editId="11F0005A">
+              <wp:anchor distT="45720" distB="45720" distL="114300" distR="114300" simplePos="0" relativeHeight="251673600" behindDoc="0" locked="0" layoutInCell="1" allowOverlap="1" wp14:anchorId="136DF47D" wp14:editId="74CE8EA8">
                 <wp:simplePos x="0" y="0"/>
-                <wp:positionH relativeFrom="margin">
-                  <wp:posOffset>1649095</wp:posOffset>
+                <wp:positionH relativeFrom="page">
+                  <wp:posOffset>2315210</wp:posOffset>
                 </wp:positionH>
                 <wp:positionV relativeFrom="paragraph">
-                  <wp:posOffset>5080</wp:posOffset>
+                  <wp:posOffset>103505</wp:posOffset>
                 </wp:positionV>
                 <wp:extent cx="2677160" cy="548640"/>
                 <wp:effectExtent l="0" t="0" r="8890" b="3810"/>
@@ -3375,25 +3385,7 @@
                               <w:rPr>
                                 <w:color w:val="000000"/>
                               </w:rPr>
-                              <w:t>Figure III.</w:t>
-                            </w:r>
-                            <w:r>
-                              <w:rPr>
-                                <w:color w:val="000000"/>
-                              </w:rPr>
-                              <w:t>4</w:t>
-                            </w:r>
-                            <w:r>
-                              <w:rPr>
-                                <w:color w:val="000000"/>
-                              </w:rPr>
-                              <w:t xml:space="preserve"> </w:t>
-                            </w:r>
-                            <w:r>
-                              <w:rPr>
-                                <w:color w:val="000000"/>
-                              </w:rPr>
-                              <w:t>problème de chevauchent des caractères après binarisation.</w:t>
+                              <w:t>Figure III.4 problème de chevauchent des caractères après binarisation.</w:t>
                             </w:r>
                           </w:p>
                         </w:txbxContent>
@@ -3415,7 +3407,7 @@
           </mc:Choice>
           <mc:Fallback>
             <w:pict>
-              <v:shape w14:anchorId="136DF47D" id="_x0000_s1031" type="#_x0000_t202" style="position:absolute;left:0;text-align:left;margin-left:129.85pt;margin-top:.4pt;width:210.8pt;height:43.2pt;z-index:251673600;visibility:visible;mso-wrap-style:square;mso-width-percent:0;mso-height-percent:0;mso-wrap-distance-left:9pt;mso-wrap-distance-top:3.6pt;mso-wrap-distance-right:9pt;mso-wrap-distance-bottom:3.6pt;mso-position-horizontal:absolute;mso-position-horizontal-relative:margin;mso-position-vertical:absolute;mso-position-vertical-relative:text;mso-width-percent:0;mso-height-percent:0;mso-width-relative:margin;mso-height-relative:margin;v-text-anchor:top" o:gfxdata="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" stroked="f">
+              <v:shape w14:anchorId="136DF47D" id="_x0000_s1031" type="#_x0000_t202" style="position:absolute;margin-left:182.3pt;margin-top:8.15pt;width:210.8pt;height:43.2pt;z-index:251673600;visibility:visible;mso-wrap-style:square;mso-width-percent:0;mso-height-percent:0;mso-wrap-distance-left:9pt;mso-wrap-distance-top:3.6pt;mso-wrap-distance-right:9pt;mso-wrap-distance-bottom:3.6pt;mso-position-horizontal:absolute;mso-position-horizontal-relative:page;mso-position-vertical:absolute;mso-position-vertical-relative:text;mso-width-percent:0;mso-height-percent:0;mso-width-relative:margin;mso-height-relative:margin;v-text-anchor:top" o:gfxdata="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" stroked="f">
                 <v:textbox>
                   <w:txbxContent>
                     <w:p>
@@ -3423,30 +3415,12 @@
                         <w:rPr>
                           <w:color w:val="000000"/>
                         </w:rPr>
-                        <w:t>Figure III.</w:t>
-                      </w:r>
-                      <w:r>
-                        <w:rPr>
-                          <w:color w:val="000000"/>
-                        </w:rPr>
-                        <w:t>4</w:t>
-                      </w:r>
-                      <w:r>
-                        <w:rPr>
-                          <w:color w:val="000000"/>
-                        </w:rPr>
-                        <w:t xml:space="preserve"> </w:t>
-                      </w:r>
-                      <w:r>
-                        <w:rPr>
-                          <w:color w:val="000000"/>
-                        </w:rPr>
-                        <w:t>problème de chevauchent des caractères après binarisation.</w:t>
+                        <w:t>Figure III.4 problème de chevauchent des caractères après binarisation.</w:t>
                       </w:r>
                     </w:p>
                   </w:txbxContent>
                 </v:textbox>
-                <w10:wrap type="square" anchorx="margin"/>
+                <w10:wrap type="square" anchorx="page"/>
               </v:shape>
             </w:pict>
           </mc:Fallback>
@@ -3455,7 +3429,12 @@
     </w:p>
     <w:p>
       <w:pPr>
-        <w:pStyle w:val="monstyle"/>
+        <w:spacing w:after="160" w:line="259" w:lineRule="auto"/>
+      </w:pPr>
+    </w:p>
+    <w:p>
+      <w:pPr>
+        <w:spacing w:after="160" w:line="259" w:lineRule="auto"/>
       </w:pPr>
     </w:p>
     <w:p>
@@ -3469,16 +3448,16 @@
         <mc:AlternateContent>
           <mc:Choice Requires="wps">
             <w:drawing>
-              <wp:anchor distT="45720" distB="45720" distL="114300" distR="114300" simplePos="0" relativeHeight="251675648" behindDoc="0" locked="0" layoutInCell="1" allowOverlap="1" wp14:anchorId="1E9F7D72" wp14:editId="2CF1DB37">
+              <wp:anchor distT="45720" distB="45720" distL="114300" distR="114300" simplePos="0" relativeHeight="251675648" behindDoc="0" locked="0" layoutInCell="1" allowOverlap="1" wp14:anchorId="1E9F7D72" wp14:editId="67E74B18">
                 <wp:simplePos x="0" y="0"/>
                 <wp:positionH relativeFrom="page">
-                  <wp:posOffset>2372360</wp:posOffset>
+                  <wp:align>center</wp:align>
                 </wp:positionH>
                 <wp:positionV relativeFrom="paragraph">
-                  <wp:posOffset>2142490</wp:posOffset>
+                  <wp:posOffset>1998980</wp:posOffset>
                 </wp:positionV>
-                <wp:extent cx="2702560" cy="1955800"/>
-                <wp:effectExtent l="0" t="0" r="21590" b="25400"/>
+                <wp:extent cx="2128520" cy="1478280"/>
+                <wp:effectExtent l="0" t="0" r="24130" b="26670"/>
                 <wp:wrapSquare wrapText="bothSides"/>
                 <wp:docPr id="24" name="Text Box 2"/>
                 <wp:cNvGraphicFramePr>
@@ -3493,7 +3472,7 @@
                       <wps:spPr bwMode="auto">
                         <a:xfrm>
                           <a:off x="0" y="0"/>
-                          <a:ext cx="2702560" cy="1955800"/>
+                          <a:ext cx="2128520" cy="1478280"/>
                         </a:xfrm>
                         <a:prstGeom prst="rect">
                           <a:avLst/>
@@ -3524,9 +3503,9 @@
                                 <w:lang w:val="en-US"/>
                               </w:rPr>
                               <w:drawing>
-                                <wp:inline distT="0" distB="0" distL="0" distR="0" wp14:anchorId="5A96A9B9" wp14:editId="049C8510">
-                                  <wp:extent cx="2565354" cy="1813560"/>
-                                  <wp:effectExtent l="0" t="0" r="6985" b="0"/>
+                                <wp:inline distT="0" distB="0" distL="0" distR="0" wp14:anchorId="5A96A9B9" wp14:editId="442FAC59">
+                                  <wp:extent cx="1925812" cy="1361440"/>
+                                  <wp:effectExtent l="0" t="0" r="0" b="0"/>
                                   <wp:docPr id="25" name="Picture 25"/>
                                   <wp:cNvGraphicFramePr>
                                     <a:graphicFrameLocks xmlns:a="http://schemas.openxmlformats.org/drawingml/2006/main" noChangeAspect="1"/>
@@ -3553,7 +3532,7 @@
                                         <pic:spPr>
                                           <a:xfrm>
                                             <a:off x="0" y="0"/>
-                                            <a:ext cx="2592083" cy="1832456"/>
+                                            <a:ext cx="1952330" cy="1380187"/>
                                           </a:xfrm>
                                           <a:prstGeom prst="rect">
                                             <a:avLst/>
@@ -3585,7 +3564,7 @@
           </mc:Choice>
           <mc:Fallback>
             <w:pict>
-              <v:shape w14:anchorId="1E9F7D72" id="_x0000_s1032" type="#_x0000_t202" style="position:absolute;left:0;text-align:left;margin-left:186.8pt;margin-top:168.7pt;width:212.8pt;height:154pt;z-index:251675648;visibility:visible;mso-wrap-style:square;mso-width-percent:0;mso-height-percent:0;mso-wrap-distance-left:9pt;mso-wrap-distance-top:3.6pt;mso-wrap-distance-right:9pt;mso-wrap-distance-bottom:3.6pt;mso-position-horizontal:absolute;mso-position-horizontal-relative:page;mso-position-vertical:absolute;mso-position-vertical-relative:text;mso-width-percent:0;mso-height-percent:0;mso-width-relative:margin;mso-height-relative:margin;v-text-anchor:top" o:gfxdata="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" strokeweight=".25pt">
+              <v:shape w14:anchorId="1E9F7D72" id="_x0000_s1032" type="#_x0000_t202" style="position:absolute;left:0;text-align:left;margin-left:0;margin-top:157.4pt;width:167.6pt;height:116.4pt;z-index:251675648;visibility:visible;mso-wrap-style:square;mso-width-percent:0;mso-height-percent:0;mso-wrap-distance-left:9pt;mso-wrap-distance-top:3.6pt;mso-wrap-distance-right:9pt;mso-wrap-distance-bottom:3.6pt;mso-position-horizontal:center;mso-position-horizontal-relative:page;mso-position-vertical:absolute;mso-position-vertical-relative:text;mso-width-percent:0;mso-height-percent:0;mso-width-relative:margin;mso-height-relative:margin;v-text-anchor:top" o:gfxdata="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" strokeweight=".25pt">
                 <v:textbox>
                   <w:txbxContent>
                     <w:p>
@@ -3600,9 +3579,9 @@
                           <w:lang w:val="en-US"/>
                         </w:rPr>
                         <w:drawing>
-                          <wp:inline distT="0" distB="0" distL="0" distR="0" wp14:anchorId="5A96A9B9" wp14:editId="049C8510">
-                            <wp:extent cx="2565354" cy="1813560"/>
-                            <wp:effectExtent l="0" t="0" r="6985" b="0"/>
+                          <wp:inline distT="0" distB="0" distL="0" distR="0" wp14:anchorId="5A96A9B9" wp14:editId="442FAC59">
+                            <wp:extent cx="1925812" cy="1361440"/>
+                            <wp:effectExtent l="0" t="0" r="0" b="0"/>
                             <wp:docPr id="25" name="Picture 25"/>
                             <wp:cNvGraphicFramePr>
                               <a:graphicFrameLocks xmlns:a="http://schemas.openxmlformats.org/drawingml/2006/main" noChangeAspect="1"/>
@@ -3629,7 +3608,7 @@
                                   <pic:spPr>
                                     <a:xfrm>
                                       <a:off x="0" y="0"/>
-                                      <a:ext cx="2592083" cy="1832456"/>
+                                      <a:ext cx="1952330" cy="1380187"/>
                                     </a:xfrm>
                                     <a:prstGeom prst="rect">
                                       <a:avLst/>
@@ -3681,30 +3660,56 @@
         <w:t>Unsharp</w:t>
       </w:r>
       <w:r>
-        <w:t xml:space="preserve"> filter) </w:t>
+        <w:t xml:space="preserve"> </w:t>
+      </w:r>
+      <w:proofErr w:type="spellStart"/>
+      <w:r>
+        <w:t>filter</w:t>
+      </w:r>
+      <w:proofErr w:type="spellEnd"/>
+      <w:r>
+        <w:t>)</w:t>
+      </w:r>
+      <w:r>
+        <w:t xml:space="preserve">, </w:t>
       </w:r>
       <w:r>
         <w:rPr>
           <w:color w:val="FF0000"/>
         </w:rPr>
-        <w:t>**chap ou [ref]***</w:t>
+        <w:t>voir</w:t>
       </w:r>
       <w:r>
         <w:rPr>
           <w:color w:val="FF0000"/>
         </w:rPr>
-        <w:t xml:space="preserve">, </w:t>
-      </w:r>
-      <w:r>
-        <w:rPr>
-          <w:color w:val="000000" w:themeColor="text1"/>
-        </w:rPr>
-        <w:t>un exemple</w:t>
-      </w:r>
-      <w:r>
         <w:t xml:space="preserve"> </w:t>
       </w:r>
       <w:r>
+        <w:rPr>
+          <w:color w:val="FF0000"/>
+        </w:rPr>
+        <w:t>la $ I.***</w:t>
+      </w:r>
+      <w:r>
+        <w:t>.</w:t>
+      </w:r>
+      <w:r>
+        <w:rPr>
+          <w:color w:val="FF0000"/>
+        </w:rPr>
+        <w:t xml:space="preserve"> </w:t>
+      </w:r>
+      <w:r>
+        <w:t>Un</w:t>
+      </w:r>
+      <w:r>
+        <w:t xml:space="preserve"> exemple</w:t>
+      </w:r>
+      <w:r>
+        <w:t xml:space="preserve"> </w:t>
+      </w:r>
+      <w:r>
         <w:t xml:space="preserve">démonstratif </w:t>
       </w:r>
       <w:r>
@@ -3719,16 +3724,6 @@
       <w:r>
         <w:t>.</w:t>
       </w:r>
-    </w:p>
-    <w:p>
-      <w:pPr>
-        <w:pStyle w:val="monstyle"/>
-      </w:pPr>
-    </w:p>
-    <w:p>
-      <w:pPr>
-        <w:pStyle w:val="monstyle"/>
-      </w:pPr>
     </w:p>
     <w:p>
       <w:pPr>
@@ -3761,16 +3756,16 @@
         <mc:AlternateContent>
           <mc:Choice Requires="wps">
             <w:drawing>
-              <wp:anchor distT="45720" distB="45720" distL="114300" distR="114300" simplePos="0" relativeHeight="251677696" behindDoc="0" locked="0" layoutInCell="1" allowOverlap="1" wp14:anchorId="6193B57F" wp14:editId="2BB8CCB8">
+              <wp:anchor distT="45720" distB="45720" distL="114300" distR="114300" simplePos="0" relativeHeight="251677696" behindDoc="0" locked="0" layoutInCell="1" allowOverlap="1" wp14:anchorId="6193B57F" wp14:editId="5C933645">
                 <wp:simplePos x="0" y="0"/>
                 <wp:positionH relativeFrom="margin">
-                  <wp:posOffset>1292225</wp:posOffset>
+                  <wp:align>center</wp:align>
                 </wp:positionH>
                 <wp:positionV relativeFrom="paragraph">
-                  <wp:posOffset>6985</wp:posOffset>
+                  <wp:posOffset>3175</wp:posOffset>
                 </wp:positionV>
-                <wp:extent cx="2733040" cy="858520"/>
-                <wp:effectExtent l="0" t="0" r="0" b="0"/>
+                <wp:extent cx="3444240" cy="822960"/>
+                <wp:effectExtent l="0" t="0" r="3810" b="0"/>
                 <wp:wrapSquare wrapText="bothSides"/>
                 <wp:docPr id="26" name="Text Box 2"/>
                 <wp:cNvGraphicFramePr>
@@ -3785,7 +3780,7 @@
                       <wps:spPr bwMode="auto">
                         <a:xfrm>
                           <a:off x="0" y="0"/>
-                          <a:ext cx="2733040" cy="858520"/>
+                          <a:ext cx="3444240" cy="822960"/>
                         </a:xfrm>
                         <a:prstGeom prst="rect">
                           <a:avLst/>
@@ -3819,13 +3814,7 @@
                               <w:rPr>
                                 <w:color w:val="000000"/>
                               </w:rPr>
-                              <w:t xml:space="preserve"> </w:t>
-                            </w:r>
-                            <w:r>
-                              <w:rPr>
-                                <w:color w:val="000000"/>
-                              </w:rPr>
-                              <w:t xml:space="preserve">exemple </w:t>
+                              <w:t xml:space="preserve"> exemple </w:t>
                             </w:r>
                             <w:r>
                               <w:rPr>
@@ -3859,7 +3848,7 @@
           </mc:Choice>
           <mc:Fallback>
             <w:pict>
-              <v:shape w14:anchorId="6193B57F" id="_x0000_s1033" type="#_x0000_t202" style="position:absolute;left:0;text-align:left;margin-left:101.75pt;margin-top:.55pt;width:215.2pt;height:67.6pt;z-index:251677696;visibility:visible;mso-wrap-style:square;mso-width-percent:0;mso-height-percent:0;mso-wrap-distance-left:9pt;mso-wrap-distance-top:3.6pt;mso-wrap-distance-right:9pt;mso-wrap-distance-bottom:3.6pt;mso-position-horizontal:absolute;mso-position-horizontal-relative:margin;mso-position-vertical:absolute;mso-position-vertical-relative:text;mso-width-percent:0;mso-height-percent:0;mso-width-relative:margin;mso-height-relative:margin;v-text-anchor:top" o:gfxdata="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" stroked="f">
+              <v:shape w14:anchorId="6193B57F" id="_x0000_s1033" type="#_x0000_t202" style="position:absolute;left:0;text-align:left;margin-left:0;margin-top:.25pt;width:271.2pt;height:64.8pt;z-index:251677696;visibility:visible;mso-wrap-style:square;mso-width-percent:0;mso-height-percent:0;mso-wrap-distance-left:9pt;mso-wrap-distance-top:3.6pt;mso-wrap-distance-right:9pt;mso-wrap-distance-bottom:3.6pt;mso-position-horizontal:center;mso-position-horizontal-relative:margin;mso-position-vertical:absolute;mso-position-vertical-relative:text;mso-width-percent:0;mso-height-percent:0;mso-width-relative:margin;mso-height-relative:margin;v-text-anchor:top" o:gfxdata="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" stroked="f">
                 <v:textbox>
                   <w:txbxContent>
                     <w:p>
@@ -3879,13 +3868,7 @@
                         <w:rPr>
                           <w:color w:val="000000"/>
                         </w:rPr>
-                        <w:t xml:space="preserve"> </w:t>
-                      </w:r>
-                      <w:r>
-                        <w:rPr>
-                          <w:color w:val="000000"/>
-                        </w:rPr>
-                        <w:t xml:space="preserve">exemple </w:t>
+                        <w:t xml:space="preserve"> exemple </w:t>
                       </w:r>
                       <w:r>
                         <w:rPr>
@@ -3908,11 +3891,6 @@
           </mc:Fallback>
         </mc:AlternateContent>
       </w:r>
-    </w:p>
-    <w:p>
-      <w:pPr>
-        <w:pStyle w:val="monstyle"/>
-      </w:pPr>
     </w:p>
     <w:p>
       <w:pPr>
@@ -4245,37 +4223,7 @@
                               <w:rPr>
                                 <w:color w:val="000000"/>
                               </w:rPr>
-                              <w:t>Figure III.</w:t>
-                            </w:r>
-                            <w:r>
-                              <w:rPr>
-                                <w:color w:val="000000"/>
-                              </w:rPr>
-                              <w:t>6</w:t>
-                            </w:r>
-                            <w:r>
-                              <w:rPr>
-                                <w:color w:val="000000"/>
-                              </w:rPr>
-                              <w:t xml:space="preserve"> exemple </w:t>
-                            </w:r>
-                            <w:r>
-                              <w:rPr>
-                                <w:color w:val="000000"/>
-                              </w:rPr>
-                              <w:t>d’application</w:t>
-                            </w:r>
-                            <w:r>
-                              <w:rPr>
-                                <w:color w:val="000000"/>
-                              </w:rPr>
-                              <w:t xml:space="preserve"> du filtre unshar</w:t>
-                            </w:r>
-                            <w:r>
-                              <w:rPr>
-                                <w:color w:val="000000"/>
-                              </w:rPr>
-                              <w:t>p.</w:t>
+                              <w:t>Figure III.6 exemple d’application du filtre unsharp.</w:t>
                             </w:r>
                           </w:p>
                         </w:txbxContent>
@@ -4305,37 +4253,7 @@
                         <w:rPr>
                           <w:color w:val="000000"/>
                         </w:rPr>
-                        <w:t>Figure III.</w:t>
-                      </w:r>
-                      <w:r>
-                        <w:rPr>
-                          <w:color w:val="000000"/>
-                        </w:rPr>
-                        <w:t>6</w:t>
-                      </w:r>
-                      <w:r>
-                        <w:rPr>
-                          <w:color w:val="000000"/>
-                        </w:rPr>
-                        <w:t xml:space="preserve"> exemple </w:t>
-                      </w:r>
-                      <w:r>
-                        <w:rPr>
-                          <w:color w:val="000000"/>
-                        </w:rPr>
-                        <w:t>d’application</w:t>
-                      </w:r>
-                      <w:r>
-                        <w:rPr>
-                          <w:color w:val="000000"/>
-                        </w:rPr>
-                        <w:t xml:space="preserve"> du filtre unshar</w:t>
-                      </w:r>
-                      <w:r>
-                        <w:rPr>
-                          <w:color w:val="000000"/>
-                        </w:rPr>
-                        <w:t>p.</w:t>
+                        <w:t>Figure III.6 exemple d’application du filtre unsharp.</w:t>
                       </w:r>
                     </w:p>
                   </w:txbxContent>
@@ -4355,7 +4273,6 @@
     <w:p>
       <w:pPr>
         <w:pStyle w:val="monstyle"/>
-        <w:ind w:firstLine="0"/>
       </w:pPr>
       <w:r>
         <w:t>Les essais appliqués aux différentes méthodes de seuillage</w:t>
@@ -4376,109 +4293,973 @@
         <w:t>l</w:t>
       </w:r>
       <w:r>
-        <w:t xml:space="preserve"> de Otsu est le plus performent </w:t>
+        <w:t xml:space="preserve"> de Otsu est le plus performent en termes de : préservation de l’information, minimisation du bruit et rapidité de calcule. Le seuil de Otsu est un seuil global optimal pour une image bimodale (une image où on trouve deux couleurs dominantes) comme le cas dans les plaques d’immatriculation</w:t>
+      </w:r>
+      <w:r>
+        <w:t>.</w:t>
+      </w:r>
+      <w:r>
+        <w:t xml:space="preserve"> Il est à noter que le filtre unsharp est nécessaire pour que le seuillage de Otsu donne de bons résultats.</w:t>
+      </w:r>
+    </w:p>
+    <w:p>
+      <w:pPr>
+        <w:pStyle w:val="Heading3"/>
+      </w:pPr>
+      <w:r>
+        <w:t>Segmentation</w:t>
+      </w:r>
+    </w:p>
+    <w:p>
+      <w:pPr>
+        <w:pStyle w:val="monstyle"/>
+      </w:pPr>
+      <w:r>
+        <w:t>Dans la section précédente nous avons</w:t>
+      </w:r>
+      <w:r>
+        <w:t xml:space="preserve"> affirmé </w:t>
+      </w:r>
+      <w:r>
+        <w:t xml:space="preserve">que l’étape de prétraitement donne de </w:t>
+      </w:r>
+      <w:r>
+        <w:t>très</w:t>
+      </w:r>
+      <w:r>
+        <w:t xml:space="preserve"> bons résultats</w:t>
+      </w:r>
+      <w:r>
+        <w:t>,</w:t>
+      </w:r>
+      <w:r>
+        <w:t xml:space="preserve"> surtout quand </w:t>
+      </w:r>
+      <w:r>
+        <w:t>il s’agit d’une plaque de bonne</w:t>
+      </w:r>
+      <w:r>
+        <w:t xml:space="preserve"> qualité, c’est-à-dire, un être humain peut facilement reconnaitre le matricule écrit dedans. Néanmoins, </w:t>
+      </w:r>
+      <w:r>
+        <w:t>les données montre qu’</w:t>
+      </w:r>
+      <w:r>
+        <w:t>on pourra toujours avoirs des plaques de</w:t>
+      </w:r>
+      <w:r>
+        <w:t xml:space="preserve"> mauvaise </w:t>
+      </w:r>
+      <w:r>
+        <w:t>qualité (plaque taché</w:t>
+      </w:r>
+      <w:r>
+        <w:t>e</w:t>
+      </w:r>
+      <w:r>
+        <w:t>, sale,</w:t>
+      </w:r>
+      <w:r>
+        <w:t xml:space="preserve"> </w:t>
+      </w:r>
+      <w:r>
+        <w:t>rayée</w:t>
+      </w:r>
+      <w:r>
+        <w:t xml:space="preserve"> ou</w:t>
+      </w:r>
+      <w:r>
+        <w:t xml:space="preserve"> de mouvais éclairage) </w:t>
+      </w:r>
+      <w:r>
+        <w:t>où l’étape</w:t>
+      </w:r>
+      <w:r>
+        <w:t xml:space="preserve"> de prétraitement (binarisation) peut</w:t>
+      </w:r>
+      <w:r>
+        <w:t xml:space="preserve"> fournir des résultat erronés</w:t>
+      </w:r>
+      <w:r>
+        <w:t xml:space="preserve"> </w:t>
+      </w:r>
+      <w:r>
+        <w:t>(</w:t>
+      </w:r>
+      <w:r>
+        <w:t>présence du bruits, </w:t>
+      </w:r>
+      <w:r>
+        <w:t>caractères chevauché</w:t>
+      </w:r>
+      <w:r>
+        <w:t xml:space="preserve"> ou endommagés). </w:t>
+      </w:r>
+      <w:r>
+        <w:t>Les</w:t>
+      </w:r>
+      <w:r>
+        <w:t xml:space="preserve"> </w:t>
+      </w:r>
+      <w:r>
+        <w:t>essai</w:t>
+      </w:r>
+      <w:r>
+        <w:t xml:space="preserve">s </w:t>
+      </w:r>
+      <w:r>
+        <w:t>appliqués</w:t>
+      </w:r>
+      <w:r>
+        <w:t xml:space="preserve"> sur un </w:t>
+      </w:r>
+      <w:r>
+        <w:lastRenderedPageBreak/>
+        <w:t>échantillon de plaques réelles ont montré que l’occurrence de ces cas de figures est considérable.</w:t>
+      </w:r>
+      <w:r>
+        <w:t xml:space="preserve"> Pour cette raison dans notre </w:t>
+      </w:r>
+      <w:r>
+        <w:t>projet</w:t>
+      </w:r>
+      <w:r>
+        <w:t xml:space="preserve"> nous avons pris en compte la possibilité d’avoir des plaque</w:t>
+      </w:r>
+      <w:r>
+        <w:t>s</w:t>
+      </w:r>
+      <w:r>
+        <w:t xml:space="preserve"> de qualité dégradée</w:t>
+      </w:r>
+      <w:r>
+        <w:t xml:space="preserve">. </w:t>
+      </w:r>
+      <w:r>
+        <w:t xml:space="preserve">Afin d’améliorer </w:t>
+      </w:r>
+      <w:r>
+        <w:t>les performances</w:t>
+      </w:r>
+      <w:r>
+        <w:t xml:space="preserve"> du processus de</w:t>
+      </w:r>
+      <w:r>
+        <w:t xml:space="preserve"> segmentation</w:t>
+      </w:r>
+      <w:r>
+        <w:t xml:space="preserve"> et par conséquent de notre système </w:t>
+      </w:r>
+      <w:r>
+        <w:t xml:space="preserve">nous avons conçu la </w:t>
+      </w:r>
+      <w:r>
+        <w:t>solution</w:t>
+      </w:r>
+      <w:r>
+        <w:t xml:space="preserve"> </w:t>
+      </w:r>
+      <w:r>
+        <w:t>schématisée dans la figure II.2</w:t>
+      </w:r>
+      <w:r>
+        <w:t xml:space="preserve"> </w:t>
+      </w:r>
+      <w:r>
+        <w:t>Pour bien</w:t>
+      </w:r>
+      <w:r>
+        <w:t xml:space="preserve"> </w:t>
+      </w:r>
+      <w:r>
+        <w:t>l’</w:t>
+      </w:r>
+      <w:r>
+        <w:t>expliqu</w:t>
+      </w:r>
+      <w:r>
+        <w:t>er</w:t>
+      </w:r>
+      <w:r>
+        <w:t>,</w:t>
+      </w:r>
+      <w:r>
+        <w:t xml:space="preserve"> une plaque </w:t>
+      </w:r>
+      <w:r>
+        <w:t xml:space="preserve">(résultat du </w:t>
+      </w:r>
+      <w:proofErr w:type="gramStart"/>
+      <w:r>
+        <w:t>prétraitement )</w:t>
+      </w:r>
+      <w:proofErr w:type="gramEnd"/>
+      <w:r>
+        <w:t xml:space="preserve"> </w:t>
+      </w:r>
+      <w:r>
+        <w:t>en entrée </w:t>
+      </w:r>
+      <w:r>
+        <w:t>sera trait</w:t>
+      </w:r>
+      <w:r>
+        <w:t>ée</w:t>
+      </w:r>
+      <w:r>
+        <w:t xml:space="preserve"> comme </w:t>
+      </w:r>
+      <w:r>
+        <w:t>suite :</w:t>
+      </w:r>
+    </w:p>
+    <w:p>
+      <w:pPr>
+        <w:pStyle w:val="monstyle"/>
+        <w:numPr>
+          <w:ilvl w:val="0"/>
+          <w:numId w:val="12"/>
+        </w:numPr>
+      </w:pPr>
+      <w:r>
+        <w:t>Segmentation de la plaque par la méthode des projections</w:t>
+      </w:r>
+      <w:r>
+        <w:t xml:space="preserve"> en plusieurs segments</w:t>
+      </w:r>
+      <w:r>
+        <w:t xml:space="preserve">. </w:t>
+      </w:r>
+    </w:p>
+    <w:p>
+      <w:pPr>
+        <w:pStyle w:val="monstyle"/>
+        <w:numPr>
+          <w:ilvl w:val="0"/>
+          <w:numId w:val="12"/>
+        </w:numPr>
+      </w:pPr>
+      <w:r>
+        <w:t>Extractions</w:t>
+      </w:r>
+      <w:r>
+        <w:t xml:space="preserve"> de certains attributs pour chaque </w:t>
+      </w:r>
+      <w:r>
+        <w:t>segment</w:t>
+      </w:r>
+      <w:r>
+        <w:t xml:space="preserve"> (tels que la hauteur, la largeur, la </w:t>
+      </w:r>
+      <w:r>
+        <w:t>densité en pixels noirs</w:t>
+      </w:r>
+      <w:r>
+        <w:t>,</w:t>
+      </w:r>
+      <w:r>
+        <w:t xml:space="preserve"> et d’autres</w:t>
+      </w:r>
+      <w:r>
+        <w:t>)</w:t>
+      </w:r>
+      <w:r>
+        <w:t xml:space="preserve"> ces attributs doivent être rapides à extraire</w:t>
+      </w:r>
+      <w:r>
+        <w:t>.</w:t>
+      </w:r>
+    </w:p>
+    <w:p>
+      <w:pPr>
+        <w:pStyle w:val="monstyle"/>
+        <w:numPr>
+          <w:ilvl w:val="0"/>
+          <w:numId w:val="12"/>
+        </w:numPr>
+      </w:pPr>
+      <w:r>
+        <w:t>Appariement des attributs mesurés avec les informations</w:t>
+      </w:r>
+      <w:r>
+        <w:t xml:space="preserve"> (probabilités) </w:t>
+      </w:r>
+      <w:r>
+        <w:t xml:space="preserve">a priori </w:t>
+      </w:r>
+      <w:r>
+        <w:t xml:space="preserve">en utilisant un classifier BN </w:t>
+      </w:r>
+      <w:r>
+        <w:t>afin de pouvoir distinguer</w:t>
+      </w:r>
+      <w:r>
+        <w:t xml:space="preserve"> (décider)</w:t>
+      </w:r>
+      <w:r>
+        <w:t xml:space="preserve"> entre les </w:t>
+      </w:r>
+      <w:r>
+        <w:t>segments qui contiennent</w:t>
+      </w:r>
+      <w:r>
+        <w:t xml:space="preserve"> </w:t>
+      </w:r>
+      <w:r>
+        <w:t>du</w:t>
+      </w:r>
+      <w:r>
+        <w:t xml:space="preserve"> bruit</w:t>
+      </w:r>
+      <w:r>
+        <w:t xml:space="preserve">, caractère, ou un chevauchement de </w:t>
+      </w:r>
+      <w:r>
+        <w:t>caractères (</w:t>
+      </w:r>
+      <w:r>
+        <w:t>un segment relativement large</w:t>
+      </w:r>
+      <w:r>
+        <w:t>)</w:t>
+      </w:r>
+      <w:r>
+        <w:t>.</w:t>
+      </w:r>
+      <w:r>
+        <w:t xml:space="preserve"> A ce niveau-là, l</w:t>
+      </w:r>
+      <w:r>
+        <w:t>a décision suit un raisonnement probabiliste</w:t>
+      </w:r>
+      <w:r>
+        <w:t>, mais</w:t>
+      </w:r>
+      <w:r>
+        <w:t xml:space="preserve"> avec contrainte</w:t>
+      </w:r>
+      <w:r>
+        <w:t xml:space="preserve"> pour être plus sûr</w:t>
+      </w:r>
+      <w:r>
+        <w:t xml:space="preserve">, c’est-à-dire </w:t>
+      </w:r>
+      <w:r>
+        <w:t>pour attribuer un segment à une des trois classe, la probabilité pour cette classe doit être la plus grande et dépasse un certain seuil(contrainte), par défaut le seuil est 75%.</w:t>
+      </w:r>
+    </w:p>
+    <w:p>
+      <w:pPr>
+        <w:pStyle w:val="monstyle"/>
+        <w:numPr>
+          <w:ilvl w:val="0"/>
+          <w:numId w:val="12"/>
+        </w:numPr>
+      </w:pPr>
+      <w:r>
+        <w:t xml:space="preserve">  </w:t>
+      </w:r>
+      <w:r>
+        <w:t xml:space="preserve">Les </w:t>
+      </w:r>
+      <w:r>
+        <w:t>segments</w:t>
+      </w:r>
+      <w:r>
+        <w:t>(objets)</w:t>
+      </w:r>
+      <w:r>
+        <w:t xml:space="preserve"> vont être filtr</w:t>
+      </w:r>
+      <w:r>
+        <w:t>és</w:t>
+      </w:r>
+      <w:r>
+        <w:t xml:space="preserve"> comme suite :</w:t>
+      </w:r>
+    </w:p>
+    <w:p>
+      <w:pPr>
+        <w:pStyle w:val="monstyle"/>
+        <w:numPr>
+          <w:ilvl w:val="0"/>
+          <w:numId w:val="14"/>
+        </w:numPr>
+      </w:pPr>
+      <w:r>
+        <w:t xml:space="preserve">Un </w:t>
+      </w:r>
+      <w:r>
+        <w:t>objet</w:t>
+      </w:r>
+      <w:r>
+        <w:t xml:space="preserve"> classé comme bruit sera ignoré</w:t>
+      </w:r>
+      <w:r>
+        <w:t>(supprimer)</w:t>
+      </w:r>
+      <w:r>
+        <w:t>.</w:t>
+      </w:r>
+    </w:p>
+    <w:p>
+      <w:pPr>
+        <w:pStyle w:val="monstyle"/>
+        <w:numPr>
+          <w:ilvl w:val="0"/>
+          <w:numId w:val="14"/>
+        </w:numPr>
+      </w:pPr>
+      <w:r>
+        <w:t xml:space="preserve">Un objet classé comme caractère va </w:t>
+      </w:r>
+      <w:r>
+        <w:t>être marqué</w:t>
+      </w:r>
+      <w:r>
+        <w:t xml:space="preserve"> comme </w:t>
+      </w:r>
+      <w:r>
+        <w:t>caractère</w:t>
+      </w:r>
+      <w:r>
+        <w:t>.</w:t>
+      </w:r>
+    </w:p>
+    <w:p>
+      <w:pPr>
+        <w:pStyle w:val="monstyle"/>
+        <w:numPr>
+          <w:ilvl w:val="0"/>
+          <w:numId w:val="14"/>
+        </w:numPr>
+      </w:pPr>
+      <w:r>
+        <w:t>Un objet classé comme étant un chevauchement sera marqué comme chevauchement et passé à l’étape post traitements.</w:t>
+      </w:r>
+    </w:p>
+    <w:p>
+      <w:pPr>
+        <w:pStyle w:val="monstyle"/>
+        <w:numPr>
+          <w:ilvl w:val="0"/>
+          <w:numId w:val="14"/>
+        </w:numPr>
+      </w:pPr>
+      <w:r>
+        <w:t>Un objet</w:t>
       </w:r>
       <w:r>
         <w:rPr>
           <w:color w:val="000000"/>
         </w:rPr>
-        <w:t>en termes de :</w:t>
+        <w:t xml:space="preserve"> </w:t>
       </w:r>
       <w:r>
         <w:rPr>
           <w:color w:val="000000"/>
         </w:rPr>
-        <w:t xml:space="preserve"> préserv</w:t>
+        <w:t>indécis</w:t>
       </w:r>
       <w:r>
         <w:rPr>
           <w:color w:val="000000"/>
         </w:rPr>
-        <w:t>ation de</w:t>
+        <w:t xml:space="preserve"> (non décidé) sera passé à l’étape post traitements</w:t>
       </w:r>
       <w:r>
         <w:rPr>
           <w:color w:val="000000"/>
         </w:rPr>
-        <w:t xml:space="preserve"> l’information</w:t>
-      </w:r>
-      <w:r>
-        <w:rPr>
-          <w:color w:val="000000"/>
-        </w:rPr>
-        <w:t xml:space="preserve">, </w:t>
-      </w:r>
-      <w:r>
-        <w:rPr>
-          <w:color w:val="000000"/>
-        </w:rPr>
-        <w:t>minimis</w:t>
-      </w:r>
-      <w:r>
-        <w:rPr>
-          <w:color w:val="000000"/>
-        </w:rPr>
-        <w:t>ation</w:t>
-      </w:r>
-      <w:r>
-        <w:rPr>
-          <w:color w:val="000000"/>
-        </w:rPr>
+        <w:t>.</w:t>
+      </w:r>
+    </w:p>
+    <w:p>
+      <w:pPr>
+        <w:pStyle w:val="monstyle"/>
+        <w:ind w:left="708" w:firstLine="0"/>
+        <w:rPr>
+          <w:color w:val="FF0000"/>
+        </w:rPr>
+      </w:pPr>
+      <w:r>
+        <w:rPr>
+          <w:color w:val="FF0000"/>
+        </w:rPr>
+        <w:t xml:space="preserve">Si à un moment donné aucun </w:t>
+      </w:r>
+      <w:r>
+        <w:rPr>
+          <w:color w:val="FF0000"/>
+        </w:rPr>
+        <w:t>des segments</w:t>
+      </w:r>
+      <w:r>
+        <w:rPr>
+          <w:color w:val="FF0000"/>
+        </w:rPr>
+        <w:t xml:space="preserve"> n’est marqué comme indécis ou comme étant un chevauchement, le processus de segmentation s’arrête pour cette plaque.</w:t>
+      </w:r>
+    </w:p>
+    <w:p>
+      <w:pPr>
+        <w:pStyle w:val="monstyle"/>
+        <w:numPr>
+          <w:ilvl w:val="0"/>
+          <w:numId w:val="12"/>
+        </w:numPr>
+      </w:pPr>
+      <w:r>
+        <w:t xml:space="preserve">Post </w:t>
+      </w:r>
+      <w:r>
+        <w:t>traitements</w:t>
+      </w:r>
+      <w:r>
+        <w:t>,</w:t>
+      </w:r>
+      <w:r>
         <w:t xml:space="preserve"> </w:t>
       </w:r>
       <w:r>
-        <w:rPr>
-          <w:color w:val="000000"/>
-        </w:rPr>
-        <w:t>du</w:t>
-      </w:r>
-      <w:r>
-        <w:rPr>
-          <w:color w:val="000000"/>
-        </w:rPr>
-        <w:t xml:space="preserve"> bruit</w:t>
-      </w:r>
-      <w:r>
-        <w:rPr>
-          <w:color w:val="000000"/>
-        </w:rPr>
-        <w:t xml:space="preserve"> et rapidité de calcule</w:t>
-      </w:r>
-      <w:r>
-        <w:rPr>
-          <w:color w:val="000000"/>
-        </w:rPr>
-        <w:t xml:space="preserve">. Le seuil </w:t>
-      </w:r>
-      <w:r>
-        <w:rPr>
-          <w:color w:val="000000"/>
-        </w:rPr>
-        <w:t>de Otsu est</w:t>
-      </w:r>
-      <w:r>
-        <w:rPr>
-          <w:color w:val="000000"/>
-        </w:rPr>
-        <w:t xml:space="preserve"> un seuil </w:t>
-      </w:r>
-      <w:r>
-        <w:rPr>
-          <w:color w:val="000000"/>
-        </w:rPr>
-        <w:t>global optimal pour une image bimodale (une image où on trouve deux couleurs dominantes) comme le cas dans les plaques d’immatriculation</w:t>
-      </w:r>
-      <w:r>
-        <w:rPr>
-          <w:color w:val="000000"/>
-        </w:rPr>
-        <w:t>.</w:t>
-      </w:r>
-      <w:r>
-        <w:rPr>
-          <w:color w:val="000000"/>
-        </w:rPr>
-        <w:t xml:space="preserve"> Il est à noter que le filtre unsharp est nécessaire pour que le seuillage de Otsu donne de bons résultats. </w:t>
+        <w:t>cette étape reçois en entrée deux type de segment</w:t>
+      </w:r>
+      <w:r>
+        <w:t>s</w:t>
+      </w:r>
+      <w:r>
+        <w:t xml:space="preserve"> (objets) : un </w:t>
+      </w:r>
+      <w:r>
+        <w:t>segment</w:t>
+      </w:r>
+      <w:r>
+        <w:t xml:space="preserve"> indécis </w:t>
+      </w:r>
+      <w:r>
+        <w:t>ou</w:t>
+      </w:r>
+      <w:r>
+        <w:t xml:space="preserve"> un </w:t>
+      </w:r>
+      <w:r>
+        <w:t>segm</w:t>
+      </w:r>
+      <w:bookmarkStart w:id="25" w:name="_GoBack"/>
+      <w:bookmarkEnd w:id="25"/>
+      <w:r>
+        <w:t>ent</w:t>
+      </w:r>
+      <w:r>
+        <w:t xml:space="preserve"> qui présente un chevauchement.</w:t>
+      </w:r>
+      <w:r>
+        <w:t xml:space="preserve"> </w:t>
+      </w:r>
+    </w:p>
+    <w:p>
+      <w:pPr>
+        <w:pStyle w:val="monstyle"/>
+        <w:ind w:left="708" w:firstLine="0"/>
+        <w:rPr>
+          <w:color w:val="FF0000"/>
+        </w:rPr>
+      </w:pPr>
+      <w:r>
+        <w:rPr>
+          <w:color w:val="FF0000"/>
+        </w:rPr>
+        <w:t xml:space="preserve">    </w:t>
+      </w:r>
+    </w:p>
+    <w:p>
+      <w:r>
+        <w:t xml:space="preserve">a) Attributs faciles : calculés aisément comme la longueur, la largeur et la densité en pixels. b) Attributs couteux : demandent beaucoup de calcul comme le score d’appariement entre une composante et les modèles de référence des caractères. c) Attributs dépendants : ont besoin des résultats de segmentation des autres composantes de la plaque. </w:t>
+      </w:r>
+    </w:p>
+    <w:p>
+      <w:r>
+        <w:lastRenderedPageBreak/>
+        <w:t>Il est important de souligner le fait que la connaissance de la valeur d’un attribut peut seulement contribuer dans la modification (augmentation ou diminution) de la probabilité que</w:t>
+      </w:r>
+      <w:r>
+        <w:t xml:space="preserve"> </w:t>
+      </w:r>
+      <w:r>
+        <w:t xml:space="preserve">la composante représente un caractère. En plus, seulement une partie des attributs est disponible à un moment donné.  </w:t>
+      </w:r>
+    </w:p>
+    <w:p>
+      <w:r>
+        <w:t>Réellement, nous sommes en train de faire une classification avec incertitude sur des données manquantes. Les réseaux Bayésiens (</w:t>
+      </w:r>
+      <w:proofErr w:type="spellStart"/>
+      <w:r>
+        <w:t>RBs</w:t>
+      </w:r>
+      <w:proofErr w:type="spellEnd"/>
+      <w:r>
+        <w:t xml:space="preserve">) (voir chapitre III) constituent une solution satisfaisante à ce problème. Puisque les attributs sont approximativement indépendants étant donné la classe, nous avons opté pour une classification Bayésienne naïve (CBN) pour pouvoir décider la classe d’une composante connexe à partir de ses attributs.  </w:t>
+      </w:r>
+    </w:p>
+    <w:p>
+      <w:r>
+        <w:t xml:space="preserve">Le pseudo-algorithme de segmentation que nous allons proposer est basé sur la méthode CCA et le classificateur CBN. Cet algorithme représente une amélioration importante de la première solution en utilisant seulement CCA, évoquée dans la section IV.4. </w:t>
+      </w:r>
+    </w:p>
+    <w:p>
+      <w:r>
+        <w:t xml:space="preserve">La construction d’un classificateur CBN est réalisée comme suit : </w:t>
+      </w:r>
+    </w:p>
+    <w:p>
+      <w:r>
+        <w:t xml:space="preserve">1) Déterminer un ensemble </w:t>
+      </w:r>
+      <w:r>
+        <w:rPr>
+          <w:rFonts w:ascii="Cambria Math" w:hAnsi="Cambria Math" w:cs="Cambria Math"/>
+        </w:rPr>
+        <w:t>𝐴</w:t>
+      </w:r>
+      <w:r>
+        <w:t xml:space="preserve"> d’attributs discriminants qui sont utiles pour décider si une composante représente un caractère ou un bruit. 2) Construire un CBN sur l’ensemble d’attributs proposés, cela revient à : a. Discrétiser les domaines des variables (attributs). b. Estimer les tables de probabilités conditionnelles </w:t>
+      </w:r>
+      <w:r>
+        <w:rPr>
+          <w:rFonts w:ascii="Cambria Math" w:hAnsi="Cambria Math" w:cs="Cambria Math"/>
+        </w:rPr>
+        <w:t>𝑃</w:t>
+      </w:r>
+      <w:r>
+        <w:t>(</w:t>
+      </w:r>
+      <w:r>
+        <w:rPr>
+          <w:rFonts w:ascii="Cambria Math" w:hAnsi="Cambria Math" w:cs="Cambria Math"/>
+        </w:rPr>
+        <w:t>𝐴𝑖</w:t>
+      </w:r>
+      <w:r>
+        <w:t>|</w:t>
+      </w:r>
+      <w:r>
+        <w:rPr>
+          <w:rFonts w:ascii="Cambria Math" w:hAnsi="Cambria Math" w:cs="Cambria Math"/>
+        </w:rPr>
+        <w:t>𝐶</w:t>
+      </w:r>
+      <w:r>
+        <w:t xml:space="preserve">).  3) Déterminer empiriquement deux seuils de </w:t>
+      </w:r>
+      <w:proofErr w:type="gramStart"/>
+      <w:r>
+        <w:t>décision:</w:t>
+      </w:r>
+      <w:proofErr w:type="gramEnd"/>
+      <w:r>
+        <w:t xml:space="preserve"> s1 et s2. La fonction de décision est la suivante : </w:t>
+      </w:r>
+    </w:p>
+    <w:p>
+      <w:proofErr w:type="gramStart"/>
+      <w:r>
+        <w:rPr>
+          <w:rFonts w:ascii="Cambria Math" w:hAnsi="Cambria Math" w:cs="Cambria Math"/>
+        </w:rPr>
+        <w:t>𝑐𝑙𝑎𝑠𝑠𝑒</w:t>
+      </w:r>
+      <w:proofErr w:type="gramEnd"/>
+      <w:r>
+        <w:t>_</w:t>
+      </w:r>
+      <w:r>
+        <w:rPr>
+          <w:rFonts w:ascii="Cambria Math" w:hAnsi="Cambria Math" w:cs="Cambria Math"/>
+        </w:rPr>
+        <w:t>𝑐𝑖</w:t>
+      </w:r>
+      <w:r>
+        <w:t xml:space="preserve"> = {</w:t>
+      </w:r>
+    </w:p>
+    <w:p>
+      <w:r>
+        <w:rPr>
+          <w:rFonts w:ascii="Cambria Math" w:hAnsi="Cambria Math" w:cs="Cambria Math"/>
+        </w:rPr>
+        <w:t>𝑐𝑎𝑟𝑎𝑐𝑡</w:t>
+      </w:r>
+      <w:r>
+        <w:t>è</w:t>
+      </w:r>
+      <w:r>
+        <w:rPr>
+          <w:rFonts w:ascii="Cambria Math" w:hAnsi="Cambria Math" w:cs="Cambria Math"/>
+        </w:rPr>
+        <w:t>𝑟𝑒</w:t>
+      </w:r>
+      <w:r>
+        <w:t xml:space="preserve"> </w:t>
+      </w:r>
+      <w:proofErr w:type="gramStart"/>
+      <w:r>
+        <w:rPr>
+          <w:rFonts w:ascii="Cambria Math" w:hAnsi="Cambria Math" w:cs="Cambria Math"/>
+        </w:rPr>
+        <w:t>𝑠𝑖</w:t>
+      </w:r>
+      <w:r>
+        <w:t xml:space="preserve">  </w:t>
+      </w:r>
+      <w:r>
+        <w:rPr>
+          <w:rFonts w:ascii="Cambria Math" w:hAnsi="Cambria Math" w:cs="Cambria Math"/>
+        </w:rPr>
+        <w:t>𝑃</w:t>
+      </w:r>
+      <w:proofErr w:type="gramEnd"/>
+      <w:r>
+        <w:t>(</w:t>
+      </w:r>
+      <w:r>
+        <w:rPr>
+          <w:rFonts w:ascii="Cambria Math" w:hAnsi="Cambria Math" w:cs="Cambria Math"/>
+        </w:rPr>
+        <w:t>𝑐𝑖</w:t>
+      </w:r>
+      <w:r>
+        <w:t xml:space="preserve"> = </w:t>
+      </w:r>
+      <w:r>
+        <w:rPr>
+          <w:rFonts w:ascii="Cambria Math" w:hAnsi="Cambria Math" w:cs="Cambria Math"/>
+        </w:rPr>
+        <w:t>𝑐𝑎𝑟</w:t>
+      </w:r>
+      <w:r>
+        <w:t>|</w:t>
+      </w:r>
+      <w:r>
+        <w:rPr>
+          <w:rFonts w:ascii="Cambria Math" w:hAnsi="Cambria Math" w:cs="Cambria Math"/>
+        </w:rPr>
+        <w:t>𝐴</w:t>
+      </w:r>
+      <w:r>
+        <w:t xml:space="preserve">) &gt; </w:t>
+      </w:r>
+      <w:r>
+        <w:rPr>
+          <w:rFonts w:ascii="Cambria Math" w:hAnsi="Cambria Math" w:cs="Cambria Math"/>
+        </w:rPr>
+        <w:t>𝑠</w:t>
+      </w:r>
+      <w:r>
+        <w:t xml:space="preserve">2 </w:t>
+      </w:r>
+      <w:r>
+        <w:rPr>
+          <w:rFonts w:ascii="Cambria Math" w:hAnsi="Cambria Math" w:cs="Cambria Math"/>
+        </w:rPr>
+        <w:t>𝑖𝑛𝑑</w:t>
+      </w:r>
+      <w:r>
+        <w:t>é</w:t>
+      </w:r>
+      <w:r>
+        <w:rPr>
+          <w:rFonts w:ascii="Cambria Math" w:hAnsi="Cambria Math" w:cs="Cambria Math"/>
+        </w:rPr>
+        <w:t>𝑐𝑖𝑠</w:t>
+      </w:r>
+      <w:r>
+        <w:t xml:space="preserve">   </w:t>
+      </w:r>
+      <w:r>
+        <w:rPr>
+          <w:rFonts w:ascii="Cambria Math" w:hAnsi="Cambria Math" w:cs="Cambria Math"/>
+        </w:rPr>
+        <w:t>𝑠𝑖</w:t>
+      </w:r>
+      <w:r>
+        <w:t xml:space="preserve">    </w:t>
+      </w:r>
+      <w:r>
+        <w:rPr>
+          <w:rFonts w:ascii="Cambria Math" w:hAnsi="Cambria Math" w:cs="Cambria Math"/>
+        </w:rPr>
+        <w:t>𝑠</w:t>
+      </w:r>
+      <w:r>
+        <w:t xml:space="preserve">1 ≤ </w:t>
+      </w:r>
+      <w:r>
+        <w:rPr>
+          <w:rFonts w:ascii="Cambria Math" w:hAnsi="Cambria Math" w:cs="Cambria Math"/>
+        </w:rPr>
+        <w:t>𝑃</w:t>
+      </w:r>
+      <w:r>
+        <w:t>(</w:t>
+      </w:r>
+      <w:r>
+        <w:rPr>
+          <w:rFonts w:ascii="Cambria Math" w:hAnsi="Cambria Math" w:cs="Cambria Math"/>
+        </w:rPr>
+        <w:t>𝑐𝑖</w:t>
+      </w:r>
+      <w:r>
+        <w:t xml:space="preserve"> = </w:t>
+      </w:r>
+      <w:r>
+        <w:rPr>
+          <w:rFonts w:ascii="Cambria Math" w:hAnsi="Cambria Math" w:cs="Cambria Math"/>
+        </w:rPr>
+        <w:t>𝑐𝑎𝑟</w:t>
+      </w:r>
+      <w:r>
+        <w:t>|</w:t>
+      </w:r>
+      <w:r>
+        <w:rPr>
+          <w:rFonts w:ascii="Cambria Math" w:hAnsi="Cambria Math" w:cs="Cambria Math"/>
+        </w:rPr>
+        <w:t>𝐴</w:t>
+      </w:r>
+      <w:r>
+        <w:t xml:space="preserve">) ≤ </w:t>
+      </w:r>
+      <w:r>
+        <w:rPr>
+          <w:rFonts w:ascii="Cambria Math" w:hAnsi="Cambria Math" w:cs="Cambria Math"/>
+        </w:rPr>
+        <w:t>𝑏𝑟𝑢𝑖𝑡</w:t>
+      </w:r>
+      <w:r>
+        <w:t xml:space="preserve">         </w:t>
+      </w:r>
+      <w:r>
+        <w:rPr>
+          <w:rFonts w:ascii="Cambria Math" w:hAnsi="Cambria Math" w:cs="Cambria Math"/>
+        </w:rPr>
+        <w:t>𝑠𝑖</w:t>
+      </w:r>
+      <w:r>
+        <w:t xml:space="preserve">  </w:t>
+      </w:r>
+      <w:r>
+        <w:rPr>
+          <w:rFonts w:ascii="Cambria Math" w:hAnsi="Cambria Math" w:cs="Cambria Math"/>
+        </w:rPr>
+        <w:t>𝑃</w:t>
+      </w:r>
+      <w:r>
+        <w:t>(</w:t>
+      </w:r>
+      <w:r>
+        <w:rPr>
+          <w:rFonts w:ascii="Cambria Math" w:hAnsi="Cambria Math" w:cs="Cambria Math"/>
+        </w:rPr>
+        <w:t>𝑐𝑖</w:t>
+      </w:r>
+      <w:r>
+        <w:t xml:space="preserve"> = </w:t>
+      </w:r>
+      <w:r>
+        <w:rPr>
+          <w:rFonts w:ascii="Cambria Math" w:hAnsi="Cambria Math" w:cs="Cambria Math"/>
+        </w:rPr>
+        <w:t>𝑐𝑎𝑟</w:t>
+      </w:r>
+      <w:r>
+        <w:t>|</w:t>
+      </w:r>
+      <w:r>
+        <w:rPr>
+          <w:rFonts w:ascii="Cambria Math" w:hAnsi="Cambria Math" w:cs="Cambria Math"/>
+        </w:rPr>
+        <w:t>𝐴</w:t>
+      </w:r>
+      <w:r>
+        <w:t xml:space="preserve">) &lt; </w:t>
+      </w:r>
+      <w:r>
+        <w:rPr>
+          <w:rFonts w:ascii="Cambria Math" w:hAnsi="Cambria Math" w:cs="Cambria Math"/>
+        </w:rPr>
+        <w:t>𝑠</w:t>
+      </w:r>
+      <w:r>
+        <w:t>1</w:t>
+      </w:r>
+    </w:p>
+    <w:p>
+      <w:r>
+        <w:rPr>
+          <w:rFonts w:ascii="Cambria Math" w:hAnsi="Cambria Math" w:cs="Cambria Math"/>
+        </w:rPr>
+        <w:t>𝑠</w:t>
+      </w:r>
+      <w:r>
+        <w:t>2</w:t>
+      </w:r>
+      <w:proofErr w:type="gramStart"/>
+      <w:r>
+        <w:t xml:space="preserve">   (</w:t>
+      </w:r>
+      <w:proofErr w:type="gramEnd"/>
+      <w:r>
+        <w:t xml:space="preserve"> IV.3 ) </w:t>
+      </w:r>
+    </w:p>
+    <w:p>
+      <w:r>
+        <w:t xml:space="preserve">La variable </w:t>
+      </w:r>
+      <w:proofErr w:type="spellStart"/>
+      <w:r>
+        <w:t>classe_ci</w:t>
+      </w:r>
+      <w:proofErr w:type="spellEnd"/>
+      <w:r>
+        <w:t xml:space="preserve"> peut prendre trois valeurs : ‘caractère’, ‘bruit’, ‘indécis’. La classe ‘indécis’ est prise lorsque les attributs retenus ne peuvent pas trancher si </w:t>
+      </w:r>
+      <w:r>
+        <w:rPr>
+          <w:rFonts w:ascii="Cambria Math" w:hAnsi="Cambria Math" w:cs="Cambria Math"/>
+        </w:rPr>
+        <w:t>𝑐𝑖</w:t>
+      </w:r>
+      <w:r>
+        <w:t xml:space="preserve"> représente un caractère ou un bruit.  </w:t>
+      </w:r>
+    </w:p>
+    <w:p>
+      <w:r>
+        <w:t xml:space="preserve">  </w:t>
+      </w:r>
+    </w:p>
+    <w:p>
+      <w:r>
+        <w:t xml:space="preserve">   </w:t>
+      </w:r>
+    </w:p>
+    <w:p>
+      <w:pPr>
+        <w:pStyle w:val="Heading4"/>
+      </w:pPr>
+      <w:r>
+        <w:lastRenderedPageBreak/>
+        <w:t xml:space="preserve">Classification Bayésien naïve   </w:t>
+      </w:r>
+    </w:p>
+    <w:p>
+      <w:pPr>
+        <w:pStyle w:val="Heading4"/>
+      </w:pPr>
+      <w:r>
+        <w:t>Post traitement</w:t>
       </w:r>
     </w:p>
     <w:p>
@@ -4486,62 +5267,28 @@
         <w:pStyle w:val="Heading3"/>
       </w:pPr>
       <w:r>
-        <w:t>Segmentation</w:t>
-      </w:r>
-    </w:p>
-    <w:p>
-      <w:r>
-        <w:t xml:space="preserve">Input + </w:t>
-      </w:r>
-      <w:r>
-        <w:t>Explic</w:t>
-      </w:r>
-      <w:r>
-        <w:t>a</w:t>
-      </w:r>
-      <w:r>
-        <w:t>tion détallée d</w:t>
-      </w:r>
-      <w:r>
-        <w:t xml:space="preserve">u processus de segmentation (détailler le diagramme de la figure III.2) + output </w:t>
-      </w:r>
-    </w:p>
-    <w:p>
-      <w:pPr>
-        <w:pStyle w:val="Heading4"/>
-      </w:pPr>
-      <w:r>
-        <w:lastRenderedPageBreak/>
-        <w:t>Extraction des attributs</w:t>
-      </w:r>
-    </w:p>
-    <w:p>
-      <w:pPr>
-        <w:pStyle w:val="Heading4"/>
-      </w:pPr>
-      <w:r>
-        <w:t xml:space="preserve">Classification Bayésien naïve   </w:t>
-      </w:r>
-    </w:p>
-    <w:p>
-      <w:pPr>
-        <w:pStyle w:val="Heading4"/>
-      </w:pPr>
-      <w:r>
-        <w:t>Post traitement</w:t>
-      </w:r>
-    </w:p>
-    <w:p>
-      <w:pPr>
-        <w:pStyle w:val="Heading3"/>
-      </w:pPr>
-      <w:r>
         <w:t>Reconnaissance</w:t>
       </w:r>
     </w:p>
     <w:p>
       <w:r>
-        <w:t>Input+ methose svm +output</w:t>
+        <w:t>Input+ </w:t>
+      </w:r>
+      <w:proofErr w:type="spellStart"/>
+      <w:r>
+        <w:t>methose</w:t>
+      </w:r>
+      <w:proofErr w:type="spellEnd"/>
+      <w:r>
+        <w:t xml:space="preserve"> </w:t>
+      </w:r>
+      <w:proofErr w:type="spellStart"/>
+      <w:r>
+        <w:t>svm</w:t>
+      </w:r>
+      <w:proofErr w:type="spellEnd"/>
+      <w:r>
+        <w:t xml:space="preserve"> +output</w:t>
       </w:r>
     </w:p>
     <w:p>
@@ -5197,6 +5944,7 @@
         </w:rPr>
         <w:t xml:space="preserve"> </w:t>
       </w:r>
+      <w:proofErr w:type="spellStart"/>
       <w:r>
         <w:rPr>
           <w:rFonts w:ascii="Helvetica" w:hAnsi="Helvetica"/>
@@ -5207,8 +5955,9 @@
           <w:shd w:val="clear" w:color="auto" w:fill="FCFCFC"/>
           <w:lang w:val="en-US"/>
         </w:rPr>
-        <w:t xml:space="preserve">Badenhorst W. (2017) Chain of Responsibility Pattern. In: Practical Python Design Patterns. </w:t>
-      </w:r>
+        <w:t>Badenhorst</w:t>
+      </w:r>
+      <w:proofErr w:type="spellEnd"/>
       <w:r>
         <w:rPr>
           <w:rFonts w:ascii="Helvetica" w:hAnsi="Helvetica"/>
@@ -5217,8 +5966,33 @@
           <w:sz w:val="21"/>
           <w:szCs w:val="21"/>
           <w:shd w:val="clear" w:color="auto" w:fill="FCFCFC"/>
-        </w:rPr>
-        <w:t>Apress, Berkeley, CA</w:t>
+          <w:lang w:val="en-US"/>
+        </w:rPr>
+        <w:t xml:space="preserve"> W. (2017) Chain of Responsibility Pattern. In: Practical Python Design Patterns. </w:t>
+      </w:r>
+      <w:proofErr w:type="spellStart"/>
+      <w:r>
+        <w:rPr>
+          <w:rFonts w:ascii="Helvetica" w:hAnsi="Helvetica"/>
+          <w:color w:val="333333"/>
+          <w:spacing w:val="4"/>
+          <w:sz w:val="21"/>
+          <w:szCs w:val="21"/>
+          <w:shd w:val="clear" w:color="auto" w:fill="FCFCFC"/>
+        </w:rPr>
+        <w:t>Apress</w:t>
+      </w:r>
+      <w:proofErr w:type="spellEnd"/>
+      <w:r>
+        <w:rPr>
+          <w:rFonts w:ascii="Helvetica" w:hAnsi="Helvetica"/>
+          <w:color w:val="333333"/>
+          <w:spacing w:val="4"/>
+          <w:sz w:val="21"/>
+          <w:szCs w:val="21"/>
+          <w:shd w:val="clear" w:color="auto" w:fill="FCFCFC"/>
+        </w:rPr>
+        <w:t>, Berkeley, CA</w:t>
       </w:r>
     </w:p>
     <w:sectPr>
@@ -5802,6 +6576,184 @@
     </w:lvl>
   </w:abstractNum>
   <w:abstractNum w:abstractNumId="5" w15:restartNumberingAfterBreak="0">
+    <w:nsid w:val="2D9F7B73"/>
+    <w:multiLevelType w:val="hybridMultilevel"/>
+    <w:tmpl w:val="0BB6B8FA"/>
+    <w:lvl w:ilvl="0" w:tplc="040C0011">
+      <w:start w:val="1"/>
+      <w:numFmt w:val="decimal"/>
+      <w:lvlText w:val="%1)"/>
+      <w:lvlJc w:val="left"/>
+      <w:pPr>
+        <w:ind w:left="720" w:hanging="360"/>
+      </w:pPr>
+      <w:rPr>
+        <w:rFonts w:hint="default"/>
+      </w:rPr>
+    </w:lvl>
+    <w:lvl w:ilvl="1" w:tplc="040C0019" w:tentative="1">
+      <w:start w:val="1"/>
+      <w:numFmt w:val="lowerLetter"/>
+      <w:lvlText w:val="%2."/>
+      <w:lvlJc w:val="left"/>
+      <w:pPr>
+        <w:ind w:left="1440" w:hanging="360"/>
+      </w:pPr>
+    </w:lvl>
+    <w:lvl w:ilvl="2" w:tplc="040C001B" w:tentative="1">
+      <w:start w:val="1"/>
+      <w:numFmt w:val="lowerRoman"/>
+      <w:lvlText w:val="%3."/>
+      <w:lvlJc w:val="right"/>
+      <w:pPr>
+        <w:ind w:left="2160" w:hanging="180"/>
+      </w:pPr>
+    </w:lvl>
+    <w:lvl w:ilvl="3" w:tplc="040C000F" w:tentative="1">
+      <w:start w:val="1"/>
+      <w:numFmt w:val="decimal"/>
+      <w:lvlText w:val="%4."/>
+      <w:lvlJc w:val="left"/>
+      <w:pPr>
+        <w:ind w:left="2880" w:hanging="360"/>
+      </w:pPr>
+    </w:lvl>
+    <w:lvl w:ilvl="4" w:tplc="040C0019" w:tentative="1">
+      <w:start w:val="1"/>
+      <w:numFmt w:val="lowerLetter"/>
+      <w:lvlText w:val="%5."/>
+      <w:lvlJc w:val="left"/>
+      <w:pPr>
+        <w:ind w:left="3600" w:hanging="360"/>
+      </w:pPr>
+    </w:lvl>
+    <w:lvl w:ilvl="5" w:tplc="040C001B" w:tentative="1">
+      <w:start w:val="1"/>
+      <w:numFmt w:val="lowerRoman"/>
+      <w:lvlText w:val="%6."/>
+      <w:lvlJc w:val="right"/>
+      <w:pPr>
+        <w:ind w:left="4320" w:hanging="180"/>
+      </w:pPr>
+    </w:lvl>
+    <w:lvl w:ilvl="6" w:tplc="040C000F" w:tentative="1">
+      <w:start w:val="1"/>
+      <w:numFmt w:val="decimal"/>
+      <w:lvlText w:val="%7."/>
+      <w:lvlJc w:val="left"/>
+      <w:pPr>
+        <w:ind w:left="5040" w:hanging="360"/>
+      </w:pPr>
+    </w:lvl>
+    <w:lvl w:ilvl="7" w:tplc="040C0019" w:tentative="1">
+      <w:start w:val="1"/>
+      <w:numFmt w:val="lowerLetter"/>
+      <w:lvlText w:val="%8."/>
+      <w:lvlJc w:val="left"/>
+      <w:pPr>
+        <w:ind w:left="5760" w:hanging="360"/>
+      </w:pPr>
+    </w:lvl>
+    <w:lvl w:ilvl="8" w:tplc="040C001B" w:tentative="1">
+      <w:start w:val="1"/>
+      <w:numFmt w:val="lowerRoman"/>
+      <w:lvlText w:val="%9."/>
+      <w:lvlJc w:val="right"/>
+      <w:pPr>
+        <w:ind w:left="6480" w:hanging="180"/>
+      </w:pPr>
+    </w:lvl>
+  </w:abstractNum>
+  <w:abstractNum w:abstractNumId="6" w15:restartNumberingAfterBreak="0">
+    <w:nsid w:val="2DB81E2B"/>
+    <w:multiLevelType w:val="hybridMultilevel"/>
+    <w:tmpl w:val="4328A300"/>
+    <w:lvl w:ilvl="0" w:tplc="000AD620">
+      <w:start w:val="1"/>
+      <w:numFmt w:val="lowerLetter"/>
+      <w:lvlText w:val="%1-"/>
+      <w:lvlJc w:val="left"/>
+      <w:pPr>
+        <w:ind w:left="1068" w:hanging="360"/>
+      </w:pPr>
+      <w:rPr>
+        <w:rFonts w:hint="default"/>
+      </w:rPr>
+    </w:lvl>
+    <w:lvl w:ilvl="1" w:tplc="040C0019" w:tentative="1">
+      <w:start w:val="1"/>
+      <w:numFmt w:val="lowerLetter"/>
+      <w:lvlText w:val="%2."/>
+      <w:lvlJc w:val="left"/>
+      <w:pPr>
+        <w:ind w:left="1788" w:hanging="360"/>
+      </w:pPr>
+    </w:lvl>
+    <w:lvl w:ilvl="2" w:tplc="040C001B" w:tentative="1">
+      <w:start w:val="1"/>
+      <w:numFmt w:val="lowerRoman"/>
+      <w:lvlText w:val="%3."/>
+      <w:lvlJc w:val="right"/>
+      <w:pPr>
+        <w:ind w:left="2508" w:hanging="180"/>
+      </w:pPr>
+    </w:lvl>
+    <w:lvl w:ilvl="3" w:tplc="040C000F" w:tentative="1">
+      <w:start w:val="1"/>
+      <w:numFmt w:val="decimal"/>
+      <w:lvlText w:val="%4."/>
+      <w:lvlJc w:val="left"/>
+      <w:pPr>
+        <w:ind w:left="3228" w:hanging="360"/>
+      </w:pPr>
+    </w:lvl>
+    <w:lvl w:ilvl="4" w:tplc="040C0019" w:tentative="1">
+      <w:start w:val="1"/>
+      <w:numFmt w:val="lowerLetter"/>
+      <w:lvlText w:val="%5."/>
+      <w:lvlJc w:val="left"/>
+      <w:pPr>
+        <w:ind w:left="3948" w:hanging="360"/>
+      </w:pPr>
+    </w:lvl>
+    <w:lvl w:ilvl="5" w:tplc="040C001B" w:tentative="1">
+      <w:start w:val="1"/>
+      <w:numFmt w:val="lowerRoman"/>
+      <w:lvlText w:val="%6."/>
+      <w:lvlJc w:val="right"/>
+      <w:pPr>
+        <w:ind w:left="4668" w:hanging="180"/>
+      </w:pPr>
+    </w:lvl>
+    <w:lvl w:ilvl="6" w:tplc="040C000F" w:tentative="1">
+      <w:start w:val="1"/>
+      <w:numFmt w:val="decimal"/>
+      <w:lvlText w:val="%7."/>
+      <w:lvlJc w:val="left"/>
+      <w:pPr>
+        <w:ind w:left="5388" w:hanging="360"/>
+      </w:pPr>
+    </w:lvl>
+    <w:lvl w:ilvl="7" w:tplc="040C0019" w:tentative="1">
+      <w:start w:val="1"/>
+      <w:numFmt w:val="lowerLetter"/>
+      <w:lvlText w:val="%8."/>
+      <w:lvlJc w:val="left"/>
+      <w:pPr>
+        <w:ind w:left="6108" w:hanging="360"/>
+      </w:pPr>
+    </w:lvl>
+    <w:lvl w:ilvl="8" w:tplc="040C001B" w:tentative="1">
+      <w:start w:val="1"/>
+      <w:numFmt w:val="lowerRoman"/>
+      <w:lvlText w:val="%9."/>
+      <w:lvlJc w:val="right"/>
+      <w:pPr>
+        <w:ind w:left="6828" w:hanging="180"/>
+      </w:pPr>
+    </w:lvl>
+  </w:abstractNum>
+  <w:abstractNum w:abstractNumId="7" w15:restartNumberingAfterBreak="0">
     <w:nsid w:val="3B835691"/>
     <w:multiLevelType w:val="hybridMultilevel"/>
     <w:tmpl w:val="F6A6E506"/>
@@ -5914,7 +6866,7 @@
       </w:rPr>
     </w:lvl>
   </w:abstractNum>
-  <w:abstractNum w:abstractNumId="6" w15:restartNumberingAfterBreak="0">
+  <w:abstractNum w:abstractNumId="8" w15:restartNumberingAfterBreak="0">
     <w:nsid w:val="3FBA7E7F"/>
     <w:multiLevelType w:val="multilevel"/>
     <w:tmpl w:val="EA962386"/>
@@ -6016,7 +6968,7 @@
       </w:pPr>
     </w:lvl>
   </w:abstractNum>
-  <w:abstractNum w:abstractNumId="7" w15:restartNumberingAfterBreak="0">
+  <w:abstractNum w:abstractNumId="9" w15:restartNumberingAfterBreak="0">
     <w:nsid w:val="4A8E60B2"/>
     <w:multiLevelType w:val="multilevel"/>
     <w:tmpl w:val="851E6904"/>
@@ -6140,7 +7092,7 @@
       </w:rPr>
     </w:lvl>
   </w:abstractNum>
-  <w:abstractNum w:abstractNumId="8" w15:restartNumberingAfterBreak="0">
+  <w:abstractNum w:abstractNumId="10" w15:restartNumberingAfterBreak="0">
     <w:nsid w:val="69C90716"/>
     <w:multiLevelType w:val="hybridMultilevel"/>
     <w:tmpl w:val="2048D78A"/>
@@ -6253,7 +7205,96 @@
       </w:rPr>
     </w:lvl>
   </w:abstractNum>
-  <w:abstractNum w:abstractNumId="9" w15:restartNumberingAfterBreak="0">
+  <w:abstractNum w:abstractNumId="11" w15:restartNumberingAfterBreak="0">
+    <w:nsid w:val="77500CC0"/>
+    <w:multiLevelType w:val="hybridMultilevel"/>
+    <w:tmpl w:val="C17C5C76"/>
+    <w:lvl w:ilvl="0" w:tplc="61E898A0">
+      <w:start w:val="1"/>
+      <w:numFmt w:val="lowerLetter"/>
+      <w:lvlText w:val="%1-"/>
+      <w:lvlJc w:val="left"/>
+      <w:pPr>
+        <w:ind w:left="1068" w:hanging="360"/>
+      </w:pPr>
+      <w:rPr>
+        <w:rFonts w:hint="default"/>
+      </w:rPr>
+    </w:lvl>
+    <w:lvl w:ilvl="1" w:tplc="040C0019" w:tentative="1">
+      <w:start w:val="1"/>
+      <w:numFmt w:val="lowerLetter"/>
+      <w:lvlText w:val="%2."/>
+      <w:lvlJc w:val="left"/>
+      <w:pPr>
+        <w:ind w:left="1788" w:hanging="360"/>
+      </w:pPr>
+    </w:lvl>
+    <w:lvl w:ilvl="2" w:tplc="040C001B" w:tentative="1">
+      <w:start w:val="1"/>
+      <w:numFmt w:val="lowerRoman"/>
+      <w:lvlText w:val="%3."/>
+      <w:lvlJc w:val="right"/>
+      <w:pPr>
+        <w:ind w:left="2508" w:hanging="180"/>
+      </w:pPr>
+    </w:lvl>
+    <w:lvl w:ilvl="3" w:tplc="040C000F" w:tentative="1">
+      <w:start w:val="1"/>
+      <w:numFmt w:val="decimal"/>
+      <w:lvlText w:val="%4."/>
+      <w:lvlJc w:val="left"/>
+      <w:pPr>
+        <w:ind w:left="3228" w:hanging="360"/>
+      </w:pPr>
+    </w:lvl>
+    <w:lvl w:ilvl="4" w:tplc="040C0019" w:tentative="1">
+      <w:start w:val="1"/>
+      <w:numFmt w:val="lowerLetter"/>
+      <w:lvlText w:val="%5."/>
+      <w:lvlJc w:val="left"/>
+      <w:pPr>
+        <w:ind w:left="3948" w:hanging="360"/>
+      </w:pPr>
+    </w:lvl>
+    <w:lvl w:ilvl="5" w:tplc="040C001B" w:tentative="1">
+      <w:start w:val="1"/>
+      <w:numFmt w:val="lowerRoman"/>
+      <w:lvlText w:val="%6."/>
+      <w:lvlJc w:val="right"/>
+      <w:pPr>
+        <w:ind w:left="4668" w:hanging="180"/>
+      </w:pPr>
+    </w:lvl>
+    <w:lvl w:ilvl="6" w:tplc="040C000F" w:tentative="1">
+      <w:start w:val="1"/>
+      <w:numFmt w:val="decimal"/>
+      <w:lvlText w:val="%7."/>
+      <w:lvlJc w:val="left"/>
+      <w:pPr>
+        <w:ind w:left="5388" w:hanging="360"/>
+      </w:pPr>
+    </w:lvl>
+    <w:lvl w:ilvl="7" w:tplc="040C0019" w:tentative="1">
+      <w:start w:val="1"/>
+      <w:numFmt w:val="lowerLetter"/>
+      <w:lvlText w:val="%8."/>
+      <w:lvlJc w:val="left"/>
+      <w:pPr>
+        <w:ind w:left="6108" w:hanging="360"/>
+      </w:pPr>
+    </w:lvl>
+    <w:lvl w:ilvl="8" w:tplc="040C001B" w:tentative="1">
+      <w:start w:val="1"/>
+      <w:numFmt w:val="lowerRoman"/>
+      <w:lvlText w:val="%9."/>
+      <w:lvlJc w:val="right"/>
+      <w:pPr>
+        <w:ind w:left="6828" w:hanging="180"/>
+      </w:pPr>
+    </w:lvl>
+  </w:abstractNum>
+  <w:abstractNum w:abstractNumId="12" w15:restartNumberingAfterBreak="0">
     <w:nsid w:val="77AF464A"/>
     <w:multiLevelType w:val="hybridMultilevel"/>
     <w:tmpl w:val="2A8A3D54"/>
@@ -6342,7 +7383,7 @@
       </w:pPr>
     </w:lvl>
   </w:abstractNum>
-  <w:abstractNum w:abstractNumId="10" w15:restartNumberingAfterBreak="0">
+  <w:abstractNum w:abstractNumId="13" w15:restartNumberingAfterBreak="0">
     <w:nsid w:val="7B2E5A50"/>
     <w:multiLevelType w:val="multilevel"/>
     <w:tmpl w:val="E19A4F02"/>
@@ -6457,37 +7498,46 @@
     </w:lvl>
   </w:abstractNum>
   <w:num w:numId="1">
-    <w:abstractNumId w:val="6"/>
+    <w:abstractNumId w:val="8"/>
   </w:num>
   <w:num w:numId="2">
     <w:abstractNumId w:val="1"/>
   </w:num>
   <w:num w:numId="3">
-    <w:abstractNumId w:val="10"/>
+    <w:abstractNumId w:val="13"/>
   </w:num>
   <w:num w:numId="4">
     <w:abstractNumId w:val="0"/>
   </w:num>
   <w:num w:numId="5">
-    <w:abstractNumId w:val="8"/>
+    <w:abstractNumId w:val="10"/>
   </w:num>
   <w:num w:numId="6">
     <w:abstractNumId w:val="3"/>
   </w:num>
   <w:num w:numId="7">
-    <w:abstractNumId w:val="7"/>
+    <w:abstractNumId w:val="9"/>
   </w:num>
   <w:num w:numId="8">
-    <w:abstractNumId w:val="5"/>
+    <w:abstractNumId w:val="7"/>
   </w:num>
   <w:num w:numId="9">
     <w:abstractNumId w:val="4"/>
   </w:num>
   <w:num w:numId="10">
-    <w:abstractNumId w:val="9"/>
+    <w:abstractNumId w:val="12"/>
   </w:num>
   <w:num w:numId="11">
     <w:abstractNumId w:val="2"/>
+  </w:num>
+  <w:num w:numId="12">
+    <w:abstractNumId w:val="5"/>
+  </w:num>
+  <w:num w:numId="13">
+    <w:abstractNumId w:val="11"/>
+  </w:num>
+  <w:num w:numId="14">
+    <w:abstractNumId w:val="6"/>
   </w:num>
   <w:numIdMacAtCleanup w:val="9"/>
 </w:numbering>
@@ -8525,7 +9575,7 @@
 </file>
 
 <file path=customXml/itemProps1.xml><?xml version="1.0" encoding="utf-8"?>
-<ds:datastoreItem xmlns:ds="http://schemas.openxmlformats.org/officeDocument/2006/customXml" ds:itemID="{2D2E5B51-56A9-45D7-AC5B-E50AA5D11EDA}">
+<ds:datastoreItem xmlns:ds="http://schemas.openxmlformats.org/officeDocument/2006/customXml" ds:itemID="{D5B5AAEE-1F25-4C14-8FAC-B25974339366}">
   <ds:schemaRefs>
     <ds:schemaRef ds:uri="http://schemas.openxmlformats.org/officeDocument/2006/bibliography"/>
   </ds:schemaRefs>

</xml_diff>